<commit_message>
Recherche tableau et extraxtion de cette recherche
Chaque colone beneficie de sa propre recherche, qu'on peut ensuite
extraire afin d'envoyer ces données vers le graph. (pour qu'ils
interagissent)
Il faut donc maintenant lier ces données au graph.
</commit_message>
<xml_diff>
--- a/Documentation/Carnet de bord.docx
+++ b/Documentation/Carnet de bord.docx
@@ -34,11 +34,33 @@
         </w:rPr>
         <w:t xml:space="preserve"> : découverte du projet et mise en route (power BI + regarder le code </w:t>
       </w:r>
-      <w:r>
-        <w:rPr>
-          <w:lang w:val="fr-FR"/>
-        </w:rPr>
-        <w:t xml:space="preserve">parrallele coordinate : </w:t>
+      <w:proofErr w:type="spellStart"/>
+      <w:r>
+        <w:rPr>
+          <w:lang w:val="fr-FR"/>
+        </w:rPr>
+        <w:t>parrallele</w:t>
+      </w:r>
+      <w:proofErr w:type="spellEnd"/>
+      <w:r>
+        <w:rPr>
+          <w:lang w:val="fr-FR"/>
+        </w:rPr>
+        <w:t xml:space="preserve"> </w:t>
+      </w:r>
+      <w:proofErr w:type="spellStart"/>
+      <w:r>
+        <w:rPr>
+          <w:lang w:val="fr-FR"/>
+        </w:rPr>
+        <w:t>coordinate</w:t>
+      </w:r>
+      <w:proofErr w:type="spellEnd"/>
+      <w:r>
+        <w:rPr>
+          <w:lang w:val="fr-FR"/>
+        </w:rPr>
+        <w:t xml:space="preserve"> : </w:t>
       </w:r>
       <w:hyperlink r:id="rId5" w:history="1">
         <w:r>
@@ -66,7 +88,35 @@
         <w:rPr>
           <w:lang w:val="fr-FR"/>
         </w:rPr>
-        <w:t>08/03 : chercher à comprendre le code du parrallele coordinate et début de code pour rendre le code compatible à n’importe quel fichier csv</w:t>
+        <w:t xml:space="preserve">08/03 : chercher à comprendre le code du </w:t>
+      </w:r>
+      <w:proofErr w:type="spellStart"/>
+      <w:r>
+        <w:rPr>
+          <w:lang w:val="fr-FR"/>
+        </w:rPr>
+        <w:t>parrallele</w:t>
+      </w:r>
+      <w:proofErr w:type="spellEnd"/>
+      <w:r>
+        <w:rPr>
+          <w:lang w:val="fr-FR"/>
+        </w:rPr>
+        <w:t xml:space="preserve"> </w:t>
+      </w:r>
+      <w:proofErr w:type="spellStart"/>
+      <w:r>
+        <w:rPr>
+          <w:lang w:val="fr-FR"/>
+        </w:rPr>
+        <w:t>coordinate</w:t>
+      </w:r>
+      <w:proofErr w:type="spellEnd"/>
+      <w:r>
+        <w:rPr>
+          <w:lang w:val="fr-FR"/>
+        </w:rPr>
+        <w:t xml:space="preserve"> et début de code pour rendre le code compatible à n’importe quel fichier csv</w:t>
       </w:r>
     </w:p>
     <w:p>
@@ -167,12 +217,16 @@
                 <w:lang w:val="fr-FR"/>
               </w:rPr>
             </w:pPr>
+            <w:proofErr w:type="spellStart"/>
+            <w:proofErr w:type="gramStart"/>
             <w:r>
               <w:rPr>
                 <w:lang w:val="fr-FR"/>
               </w:rPr>
               <w:t>jqGrid</w:t>
             </w:r>
+            <w:proofErr w:type="spellEnd"/>
+            <w:proofErr w:type="gramEnd"/>
           </w:p>
         </w:tc>
         <w:tc>
@@ -185,12 +239,16 @@
                 <w:lang w:val="fr-FR"/>
               </w:rPr>
             </w:pPr>
+            <w:proofErr w:type="spellStart"/>
+            <w:proofErr w:type="gramStart"/>
             <w:r>
               <w:rPr>
                 <w:lang w:val="fr-FR"/>
               </w:rPr>
               <w:t>jsGrid</w:t>
             </w:r>
+            <w:proofErr w:type="spellEnd"/>
+            <w:proofErr w:type="gramEnd"/>
           </w:p>
         </w:tc>
       </w:tr>
@@ -227,20 +285,78 @@
               <w:rPr>
                 <w:lang w:val="fr-FR"/>
               </w:rPr>
-              <w:t>Par une ou plusieur colone</w:t>
-            </w:r>
-          </w:p>
-          <w:p>
-            <w:pPr>
-              <w:rPr>
-                <w:lang w:val="fr-FR"/>
-              </w:rPr>
-            </w:pPr>
-            <w:r>
-              <w:rPr>
-                <w:lang w:val="fr-FR"/>
-              </w:rPr>
-              <w:t>Less/greater/equal sont possibles</w:t>
+              <w:t xml:space="preserve">Par une ou </w:t>
+            </w:r>
+            <w:proofErr w:type="spellStart"/>
+            <w:r>
+              <w:rPr>
+                <w:lang w:val="fr-FR"/>
+              </w:rPr>
+              <w:t>plusieur</w:t>
+            </w:r>
+            <w:proofErr w:type="spellEnd"/>
+            <w:r>
+              <w:rPr>
+                <w:lang w:val="fr-FR"/>
+              </w:rPr>
+              <w:t xml:space="preserve"> </w:t>
+            </w:r>
+            <w:proofErr w:type="spellStart"/>
+            <w:r>
+              <w:rPr>
+                <w:lang w:val="fr-FR"/>
+              </w:rPr>
+              <w:t>colone</w:t>
+            </w:r>
+            <w:proofErr w:type="spellEnd"/>
+          </w:p>
+          <w:p>
+            <w:pPr>
+              <w:rPr>
+                <w:lang w:val="fr-FR"/>
+              </w:rPr>
+            </w:pPr>
+            <w:proofErr w:type="spellStart"/>
+            <w:r>
+              <w:rPr>
+                <w:lang w:val="fr-FR"/>
+              </w:rPr>
+              <w:t>Less</w:t>
+            </w:r>
+            <w:proofErr w:type="spellEnd"/>
+            <w:r>
+              <w:rPr>
+                <w:lang w:val="fr-FR"/>
+              </w:rPr>
+              <w:t>/</w:t>
+            </w:r>
+            <w:proofErr w:type="spellStart"/>
+            <w:r>
+              <w:rPr>
+                <w:lang w:val="fr-FR"/>
+              </w:rPr>
+              <w:t>greater</w:t>
+            </w:r>
+            <w:proofErr w:type="spellEnd"/>
+            <w:r>
+              <w:rPr>
+                <w:lang w:val="fr-FR"/>
+              </w:rPr>
+              <w:t>/</w:t>
+            </w:r>
+            <w:proofErr w:type="spellStart"/>
+            <w:r>
+              <w:rPr>
+                <w:lang w:val="fr-FR"/>
+              </w:rPr>
+              <w:t>equal</w:t>
+            </w:r>
+            <w:proofErr w:type="spellEnd"/>
+            <w:r>
+              <w:rPr>
+                <w:lang w:val="fr-FR"/>
+              </w:rPr>
+              <w:t xml:space="preserve"> sont possibles</w:t>
             </w:r>
           </w:p>
           <w:p>
@@ -265,7 +381,21 @@
               <w:rPr>
                 <w:lang w:val="fr-FR"/>
               </w:rPr>
-              <w:t>Une seule ligne a la fois</w:t>
+              <w:t xml:space="preserve">Une seule ligne </w:t>
+            </w:r>
+            <w:proofErr w:type="spellStart"/>
+            <w:r>
+              <w:rPr>
+                <w:lang w:val="fr-FR"/>
+              </w:rPr>
+              <w:t>a</w:t>
+            </w:r>
+            <w:proofErr w:type="spellEnd"/>
+            <w:r>
+              <w:rPr>
+                <w:lang w:val="fr-FR"/>
+              </w:rPr>
+              <w:t xml:space="preserve"> la fois</w:t>
             </w:r>
           </w:p>
         </w:tc>
@@ -281,12 +411,14 @@
                 <w:lang w:val="fr-FR"/>
               </w:rPr>
             </w:pPr>
+            <w:proofErr w:type="spellStart"/>
             <w:r>
               <w:rPr>
                 <w:lang w:val="fr-FR"/>
               </w:rPr>
               <w:t>Filter</w:t>
             </w:r>
+            <w:proofErr w:type="spellEnd"/>
           </w:p>
         </w:tc>
         <w:tc>
@@ -299,11 +431,19 @@
                 <w:lang w:val="fr-FR"/>
               </w:rPr>
             </w:pPr>
-            <w:r>
-              <w:rPr>
-                <w:lang w:val="fr-FR"/>
-              </w:rPr>
-              <w:t>Autofilter par liste, par mot et par date</w:t>
+            <w:proofErr w:type="spellStart"/>
+            <w:r>
+              <w:rPr>
+                <w:lang w:val="fr-FR"/>
+              </w:rPr>
+              <w:t>Autofilter</w:t>
+            </w:r>
+            <w:proofErr w:type="spellEnd"/>
+            <w:r>
+              <w:rPr>
+                <w:lang w:val="fr-FR"/>
+              </w:rPr>
+              <w:t xml:space="preserve"> par liste, par mot et par date</w:t>
             </w:r>
           </w:p>
         </w:tc>
@@ -317,11 +457,19 @@
                 <w:lang w:val="fr-FR"/>
               </w:rPr>
             </w:pPr>
-            <w:r>
-              <w:rPr>
-                <w:lang w:val="fr-FR"/>
-              </w:rPr>
-              <w:t>Autofilter par liste, par mot</w:t>
+            <w:proofErr w:type="spellStart"/>
+            <w:r>
+              <w:rPr>
+                <w:lang w:val="fr-FR"/>
+              </w:rPr>
+              <w:t>Autofilter</w:t>
+            </w:r>
+            <w:proofErr w:type="spellEnd"/>
+            <w:r>
+              <w:rPr>
+                <w:lang w:val="fr-FR"/>
+              </w:rPr>
+              <w:t xml:space="preserve"> par liste, par mot</w:t>
             </w:r>
           </w:p>
         </w:tc>
@@ -350,24 +498,53 @@
             <w:tcW w:w="3021" w:type="dxa"/>
           </w:tcPr>
           <w:p>
-            <w:r>
-              <w:t>Column r</w:t>
-            </w:r>
-            <w:r>
-              <w:t>eordering by D n’ D</w:t>
-            </w:r>
-          </w:p>
-          <w:p>
-            <w:pPr>
-              <w:rPr>
-                <w:lang w:val="fr-FR"/>
-              </w:rPr>
-            </w:pPr>
-            <w:r>
-              <w:rPr>
-                <w:lang w:val="fr-FR"/>
-              </w:rPr>
-              <w:t>Modif des données possible</w:t>
+            <w:proofErr w:type="spellStart"/>
+            <w:r>
+              <w:t>Column</w:t>
+            </w:r>
+            <w:proofErr w:type="spellEnd"/>
+            <w:r>
+              <w:t xml:space="preserve"> </w:t>
+            </w:r>
+            <w:proofErr w:type="spellStart"/>
+            <w:r>
+              <w:t>r</w:t>
+            </w:r>
+            <w:r>
+              <w:t>eordering</w:t>
+            </w:r>
+            <w:proofErr w:type="spellEnd"/>
+            <w:r>
+              <w:t xml:space="preserve"> </w:t>
+            </w:r>
+            <w:proofErr w:type="spellStart"/>
+            <w:r>
+              <w:t>by</w:t>
+            </w:r>
+            <w:proofErr w:type="spellEnd"/>
+            <w:r>
+              <w:t xml:space="preserve"> D n’ D</w:t>
+            </w:r>
+          </w:p>
+          <w:p>
+            <w:pPr>
+              <w:rPr>
+                <w:lang w:val="fr-FR"/>
+              </w:rPr>
+            </w:pPr>
+            <w:proofErr w:type="spellStart"/>
+            <w:r>
+              <w:rPr>
+                <w:lang w:val="fr-FR"/>
+              </w:rPr>
+              <w:t>Modif</w:t>
+            </w:r>
+            <w:proofErr w:type="spellEnd"/>
+            <w:r>
+              <w:rPr>
+                <w:lang w:val="fr-FR"/>
+              </w:rPr>
+              <w:t xml:space="preserve"> des données possible</w:t>
             </w:r>
             <w:r>
               <w:rPr>
@@ -393,17 +570,39 @@
               </w:rPr>
               <w:t xml:space="preserve">Ordre des </w:t>
             </w:r>
-            <w:r>
-              <w:rPr>
-                <w:lang w:val="fr-FR"/>
-              </w:rPr>
-              <w:t xml:space="preserve">ignes et données </w:t>
-            </w:r>
-            <w:r>
-              <w:rPr>
-                <w:lang w:val="fr-FR"/>
-              </w:rPr>
-              <w:t xml:space="preserve">modifiable </w:t>
+            <w:proofErr w:type="spellStart"/>
+            <w:r>
+              <w:rPr>
+                <w:lang w:val="fr-FR"/>
+              </w:rPr>
+              <w:t>ignes</w:t>
+            </w:r>
+            <w:proofErr w:type="spellEnd"/>
+            <w:r>
+              <w:rPr>
+                <w:lang w:val="fr-FR"/>
+              </w:rPr>
+              <w:t xml:space="preserve"> et </w:t>
+            </w:r>
+            <w:proofErr w:type="gramStart"/>
+            <w:r>
+              <w:rPr>
+                <w:lang w:val="fr-FR"/>
+              </w:rPr>
+              <w:t xml:space="preserve">données </w:t>
+            </w:r>
+            <w:r>
+              <w:rPr>
+                <w:lang w:val="fr-FR"/>
+              </w:rPr>
+              <w:t>modifiable</w:t>
+            </w:r>
+            <w:proofErr w:type="gramEnd"/>
+            <w:r>
+              <w:rPr>
+                <w:lang w:val="fr-FR"/>
+              </w:rPr>
+              <w:t xml:space="preserve"> </w:t>
             </w:r>
             <w:r>
               <w:rPr>
@@ -425,12 +624,14 @@
                 <w:lang w:val="fr-FR"/>
               </w:rPr>
             </w:pPr>
+            <w:proofErr w:type="spellStart"/>
             <w:r>
               <w:rPr>
                 <w:lang w:val="fr-FR"/>
               </w:rPr>
               <w:t>Hierarchy</w:t>
             </w:r>
+            <w:proofErr w:type="spellEnd"/>
           </w:p>
         </w:tc>
         <w:tc>
@@ -443,12 +644,14 @@
                 <w:lang w:val="fr-FR"/>
               </w:rPr>
             </w:pPr>
+            <w:proofErr w:type="gramStart"/>
             <w:r>
               <w:rPr>
                 <w:lang w:val="fr-FR"/>
               </w:rPr>
               <w:t>oui</w:t>
             </w:r>
+            <w:proofErr w:type="gramEnd"/>
           </w:p>
         </w:tc>
         <w:tc>
@@ -499,12 +702,70 @@
                 <w:lang w:val="fr-FR"/>
               </w:rPr>
             </w:pPr>
-            <w:r>
-              <w:rPr>
-                <w:lang w:val="fr-FR"/>
-              </w:rPr>
-              <w:t>From json, xml, javascript Array</w:t>
-            </w:r>
+            <w:proofErr w:type="spellStart"/>
+            <w:r>
+              <w:rPr>
+                <w:lang w:val="fr-FR"/>
+              </w:rPr>
+              <w:t>From</w:t>
+            </w:r>
+            <w:proofErr w:type="spellEnd"/>
+            <w:r>
+              <w:rPr>
+                <w:lang w:val="fr-FR"/>
+              </w:rPr>
+              <w:t xml:space="preserve"> </w:t>
+            </w:r>
+            <w:proofErr w:type="spellStart"/>
+            <w:r>
+              <w:rPr>
+                <w:lang w:val="fr-FR"/>
+              </w:rPr>
+              <w:t>json</w:t>
+            </w:r>
+            <w:proofErr w:type="spellEnd"/>
+            <w:r>
+              <w:rPr>
+                <w:lang w:val="fr-FR"/>
+              </w:rPr>
+              <w:t xml:space="preserve">, </w:t>
+            </w:r>
+            <w:proofErr w:type="spellStart"/>
+            <w:r>
+              <w:rPr>
+                <w:lang w:val="fr-FR"/>
+              </w:rPr>
+              <w:t>xml</w:t>
+            </w:r>
+            <w:proofErr w:type="spellEnd"/>
+            <w:r>
+              <w:rPr>
+                <w:lang w:val="fr-FR"/>
+              </w:rPr>
+              <w:t xml:space="preserve">, </w:t>
+            </w:r>
+            <w:proofErr w:type="spellStart"/>
+            <w:r>
+              <w:rPr>
+                <w:lang w:val="fr-FR"/>
+              </w:rPr>
+              <w:t>javascript</w:t>
+            </w:r>
+            <w:proofErr w:type="spellEnd"/>
+            <w:r>
+              <w:rPr>
+                <w:lang w:val="fr-FR"/>
+              </w:rPr>
+              <w:t xml:space="preserve"> </w:t>
+            </w:r>
+            <w:proofErr w:type="spellStart"/>
+            <w:r>
+              <w:rPr>
+                <w:lang w:val="fr-FR"/>
+              </w:rPr>
+              <w:t>Array</w:t>
+            </w:r>
+            <w:proofErr w:type="spellEnd"/>
           </w:p>
         </w:tc>
         <w:tc>
@@ -531,12 +792,14 @@
                 <w:lang w:val="fr-FR"/>
               </w:rPr>
             </w:pPr>
+            <w:proofErr w:type="spellStart"/>
             <w:r>
               <w:rPr>
                 <w:lang w:val="fr-FR"/>
               </w:rPr>
               <w:t>Selection</w:t>
             </w:r>
+            <w:proofErr w:type="spellEnd"/>
           </w:p>
         </w:tc>
         <w:tc>
@@ -553,7 +816,21 @@
               <w:rPr>
                 <w:lang w:val="fr-FR"/>
               </w:rPr>
-              <w:t>Possibilité de selectionner des lignes</w:t>
+              <w:t xml:space="preserve">Possibilité de </w:t>
+            </w:r>
+            <w:proofErr w:type="spellStart"/>
+            <w:r>
+              <w:rPr>
+                <w:lang w:val="fr-FR"/>
+              </w:rPr>
+              <w:t>selectionner</w:t>
+            </w:r>
+            <w:proofErr w:type="spellEnd"/>
+            <w:r>
+              <w:rPr>
+                <w:lang w:val="fr-FR"/>
+              </w:rPr>
+              <w:t xml:space="preserve"> des lignes</w:t>
             </w:r>
           </w:p>
         </w:tc>
@@ -581,12 +858,14 @@
                 <w:lang w:val="fr-FR"/>
               </w:rPr>
             </w:pPr>
+            <w:proofErr w:type="spellStart"/>
             <w:r>
               <w:rPr>
                 <w:lang w:val="fr-FR"/>
               </w:rPr>
               <w:t>Grouping</w:t>
             </w:r>
+            <w:proofErr w:type="spellEnd"/>
           </w:p>
         </w:tc>
         <w:tc>
@@ -701,7 +980,79 @@
         <w:rPr>
           <w:lang w:val="fr-FR"/>
         </w:rPr>
-        <w:t>11/03 : telechargement de jqGrid et affichage du tableau avec autofilter sur chaque colone : Reste a mettre en place l’interaction graph/tableau </w:t>
+        <w:t xml:space="preserve">11/03 : </w:t>
+      </w:r>
+      <w:proofErr w:type="spellStart"/>
+      <w:r>
+        <w:rPr>
+          <w:lang w:val="fr-FR"/>
+        </w:rPr>
+        <w:t>telechargement</w:t>
+      </w:r>
+      <w:proofErr w:type="spellEnd"/>
+      <w:r>
+        <w:rPr>
+          <w:lang w:val="fr-FR"/>
+        </w:rPr>
+        <w:t xml:space="preserve"> de </w:t>
+      </w:r>
+      <w:proofErr w:type="spellStart"/>
+      <w:r>
+        <w:rPr>
+          <w:lang w:val="fr-FR"/>
+        </w:rPr>
+        <w:t>jqGrid</w:t>
+      </w:r>
+      <w:proofErr w:type="spellEnd"/>
+      <w:r>
+        <w:rPr>
+          <w:lang w:val="fr-FR"/>
+        </w:rPr>
+        <w:t xml:space="preserve"> et affichage du tableau avec </w:t>
+      </w:r>
+      <w:proofErr w:type="spellStart"/>
+      <w:r>
+        <w:rPr>
+          <w:lang w:val="fr-FR"/>
+        </w:rPr>
+        <w:t>autofilter</w:t>
+      </w:r>
+      <w:proofErr w:type="spellEnd"/>
+      <w:r>
+        <w:rPr>
+          <w:lang w:val="fr-FR"/>
+        </w:rPr>
+        <w:t xml:space="preserve"> sur chaque </w:t>
+      </w:r>
+      <w:proofErr w:type="spellStart"/>
+      <w:r>
+        <w:rPr>
+          <w:lang w:val="fr-FR"/>
+        </w:rPr>
+        <w:t>colone</w:t>
+      </w:r>
+      <w:proofErr w:type="spellEnd"/>
+      <w:r>
+        <w:rPr>
+          <w:lang w:val="fr-FR"/>
+        </w:rPr>
+        <w:t xml:space="preserve"> : Reste </w:t>
+      </w:r>
+      <w:proofErr w:type="spellStart"/>
+      <w:proofErr w:type="gramStart"/>
+      <w:r>
+        <w:rPr>
+          <w:lang w:val="fr-FR"/>
+        </w:rPr>
+        <w:t>a</w:t>
+      </w:r>
+      <w:proofErr w:type="spellEnd"/>
+      <w:proofErr w:type="gramEnd"/>
+      <w:r>
+        <w:rPr>
+          <w:lang w:val="fr-FR"/>
+        </w:rPr>
+        <w:t xml:space="preserve"> mettre en place l’interaction graph/tableau </w:t>
       </w:r>
     </w:p>
     <w:p>
@@ -714,7 +1065,260 @@
         <w:rPr>
           <w:lang w:val="fr-FR"/>
         </w:rPr>
-        <w:t>Option envisagée -&gt; la selection sur le graph donne en sortie les coordonnées min et max pour l’élément selectionné, il faudrait relier ces valeurs a un filtre sur le tableau… (implique la mise en place d’un filtre « greater than » et « lower than »).</w:t>
+        <w:t xml:space="preserve">Option envisagée -&gt; la </w:t>
+      </w:r>
+      <w:proofErr w:type="spellStart"/>
+      <w:r>
+        <w:rPr>
+          <w:lang w:val="fr-FR"/>
+        </w:rPr>
+        <w:t>selection</w:t>
+      </w:r>
+      <w:proofErr w:type="spellEnd"/>
+      <w:r>
+        <w:rPr>
+          <w:lang w:val="fr-FR"/>
+        </w:rPr>
+        <w:t xml:space="preserve"> sur le graph donne en sortie les coordonnées min et max pour l’élément </w:t>
+      </w:r>
+      <w:proofErr w:type="spellStart"/>
+      <w:r>
+        <w:rPr>
+          <w:lang w:val="fr-FR"/>
+        </w:rPr>
+        <w:t>selectionné</w:t>
+      </w:r>
+      <w:proofErr w:type="spellEnd"/>
+      <w:r>
+        <w:rPr>
+          <w:lang w:val="fr-FR"/>
+        </w:rPr>
+        <w:t xml:space="preserve">, il faudrait relier ces valeurs </w:t>
+      </w:r>
+      <w:proofErr w:type="gramStart"/>
+      <w:r>
+        <w:rPr>
+          <w:lang w:val="fr-FR"/>
+        </w:rPr>
+        <w:t>a</w:t>
+      </w:r>
+      <w:proofErr w:type="gramEnd"/>
+      <w:r>
+        <w:rPr>
+          <w:lang w:val="fr-FR"/>
+        </w:rPr>
+        <w:t xml:space="preserve"> un filtre sur le tableau… (implique la mise en place d’un filtre « </w:t>
+      </w:r>
+      <w:proofErr w:type="spellStart"/>
+      <w:r>
+        <w:rPr>
+          <w:lang w:val="fr-FR"/>
+        </w:rPr>
+        <w:t>greater</w:t>
+      </w:r>
+      <w:proofErr w:type="spellEnd"/>
+      <w:r>
+        <w:rPr>
+          <w:lang w:val="fr-FR"/>
+        </w:rPr>
+        <w:t xml:space="preserve"> </w:t>
+      </w:r>
+      <w:proofErr w:type="spellStart"/>
+      <w:r>
+        <w:rPr>
+          <w:lang w:val="fr-FR"/>
+        </w:rPr>
+        <w:t>than</w:t>
+      </w:r>
+      <w:proofErr w:type="spellEnd"/>
+      <w:r>
+        <w:rPr>
+          <w:lang w:val="fr-FR"/>
+        </w:rPr>
+        <w:t> » et « </w:t>
+      </w:r>
+      <w:proofErr w:type="spellStart"/>
+      <w:r>
+        <w:rPr>
+          <w:lang w:val="fr-FR"/>
+        </w:rPr>
+        <w:t>lower</w:t>
+      </w:r>
+      <w:proofErr w:type="spellEnd"/>
+      <w:r>
+        <w:rPr>
+          <w:lang w:val="fr-FR"/>
+        </w:rPr>
+        <w:t xml:space="preserve"> </w:t>
+      </w:r>
+      <w:proofErr w:type="spellStart"/>
+      <w:r>
+        <w:rPr>
+          <w:lang w:val="fr-FR"/>
+        </w:rPr>
+        <w:t>than</w:t>
+      </w:r>
+      <w:proofErr w:type="spellEnd"/>
+      <w:r>
+        <w:rPr>
+          <w:lang w:val="fr-FR"/>
+        </w:rPr>
+        <w:t> »).</w:t>
+      </w:r>
+    </w:p>
+    <w:p>
+      <w:pPr>
+        <w:rPr>
+          <w:lang w:val="fr-FR"/>
+        </w:rPr>
+      </w:pPr>
+      <w:r>
+        <w:rPr>
+          <w:lang w:val="fr-FR"/>
+        </w:rPr>
+        <w:t xml:space="preserve">14/03 : J’ai finalement réussi </w:t>
+      </w:r>
+      <w:proofErr w:type="spellStart"/>
+      <w:proofErr w:type="gramStart"/>
+      <w:r>
+        <w:rPr>
+          <w:lang w:val="fr-FR"/>
+        </w:rPr>
+        <w:t>a</w:t>
+      </w:r>
+      <w:proofErr w:type="spellEnd"/>
+      <w:proofErr w:type="gramEnd"/>
+      <w:r>
+        <w:rPr>
+          <w:lang w:val="fr-FR"/>
+        </w:rPr>
+        <w:t xml:space="preserve"> extraire les données de la barre de recherche du tableau (directement dans la </w:t>
+      </w:r>
+      <w:proofErr w:type="spellStart"/>
+      <w:r>
+        <w:rPr>
+          <w:lang w:val="fr-FR"/>
+        </w:rPr>
+        <w:t>creation</w:t>
+      </w:r>
+      <w:proofErr w:type="spellEnd"/>
+      <w:r>
+        <w:rPr>
+          <w:lang w:val="fr-FR"/>
+        </w:rPr>
+        <w:t xml:space="preserve"> du tableau avec l’</w:t>
+      </w:r>
+      <w:proofErr w:type="spellStart"/>
+      <w:r>
+        <w:rPr>
+          <w:lang w:val="fr-FR"/>
+        </w:rPr>
+        <w:t>event</w:t>
+      </w:r>
+      <w:proofErr w:type="spellEnd"/>
+      <w:r>
+        <w:rPr>
+          <w:lang w:val="fr-FR"/>
+        </w:rPr>
+        <w:t xml:space="preserve"> </w:t>
+      </w:r>
+      <w:proofErr w:type="spellStart"/>
+      <w:r>
+        <w:rPr>
+          <w:lang w:val="fr-FR"/>
+        </w:rPr>
+        <w:t>loadComplete</w:t>
+      </w:r>
+      <w:proofErr w:type="spellEnd"/>
+      <w:r>
+        <w:rPr>
+          <w:lang w:val="fr-FR"/>
+        </w:rPr>
+        <w:t xml:space="preserve">). Il me faut maintenant importer ces données dans la </w:t>
+      </w:r>
+      <w:proofErr w:type="spellStart"/>
+      <w:r>
+        <w:rPr>
+          <w:lang w:val="fr-FR"/>
+        </w:rPr>
+        <w:t>fct</w:t>
+      </w:r>
+      <w:proofErr w:type="spellEnd"/>
+      <w:r>
+        <w:rPr>
+          <w:lang w:val="fr-FR"/>
+        </w:rPr>
+        <w:t xml:space="preserve"> </w:t>
+      </w:r>
+      <w:proofErr w:type="spellStart"/>
+      <w:r>
+        <w:rPr>
+          <w:lang w:val="fr-FR"/>
+        </w:rPr>
+        <w:t>brush</w:t>
+      </w:r>
+      <w:proofErr w:type="spellEnd"/>
+      <w:r>
+        <w:rPr>
+          <w:lang w:val="fr-FR"/>
+        </w:rPr>
+        <w:t xml:space="preserve"> qui </w:t>
+      </w:r>
+      <w:proofErr w:type="spellStart"/>
+      <w:r>
+        <w:rPr>
+          <w:lang w:val="fr-FR"/>
+        </w:rPr>
+        <w:t>definit</w:t>
+      </w:r>
+      <w:proofErr w:type="spellEnd"/>
+      <w:r>
+        <w:rPr>
+          <w:lang w:val="fr-FR"/>
+        </w:rPr>
+        <w:t xml:space="preserve"> la zone ou les traits sont affichés en bleu (ou pas). Elle test les </w:t>
+      </w:r>
+      <w:proofErr w:type="spellStart"/>
+      <w:r>
+        <w:rPr>
+          <w:lang w:val="fr-FR"/>
+        </w:rPr>
+        <w:t>differents</w:t>
+      </w:r>
+      <w:proofErr w:type="spellEnd"/>
+      <w:r>
+        <w:rPr>
+          <w:lang w:val="fr-FR"/>
+        </w:rPr>
+        <w:t xml:space="preserve"> </w:t>
+      </w:r>
+      <w:proofErr w:type="spellStart"/>
+      <w:r>
+        <w:rPr>
+          <w:lang w:val="fr-FR"/>
+        </w:rPr>
+        <w:t>criteres</w:t>
+      </w:r>
+      <w:proofErr w:type="spellEnd"/>
+      <w:r>
+        <w:rPr>
+          <w:lang w:val="fr-FR"/>
+        </w:rPr>
+        <w:t xml:space="preserve">, jusqu’au dernier, où toutes les options sont traitées (label1/option1 : OK -&gt; label2, sinon label1/option2…etc…). La fonction renvoie </w:t>
+      </w:r>
+      <w:proofErr w:type="spellStart"/>
+      <w:r>
+        <w:rPr>
+          <w:lang w:val="fr-FR"/>
+        </w:rPr>
+        <w:t>true</w:t>
+      </w:r>
+      <w:proofErr w:type="spellEnd"/>
+      <w:r>
+        <w:rPr>
+          <w:lang w:val="fr-FR"/>
+        </w:rPr>
+        <w:t xml:space="preserve"> si on affiche, false sinon.</w:t>
       </w:r>
       <w:bookmarkStart w:id="0" w:name="_GoBack"/>
       <w:bookmarkEnd w:id="0"/>
@@ -748,36 +1352,10 @@
           <w:szCs w:val="19"/>
           <w:lang w:val="fr-FR" w:eastAsia="de-DE"/>
         </w:rPr>
-        <w:t>- génération de la datagrid avec autofilter</w:t>
-      </w:r>
-    </w:p>
-    <w:p>
-      <w:pPr>
-        <w:shd w:val="clear" w:color="auto" w:fill="FFFFFF"/>
-        <w:spacing w:after="0" w:line="240" w:lineRule="auto"/>
-        <w:rPr>
-          <w:rFonts w:ascii="Arial" w:eastAsia="Times New Roman" w:hAnsi="Arial" w:cs="Arial"/>
-          <w:color w:val="222222"/>
-          <w:sz w:val="19"/>
-          <w:szCs w:val="19"/>
-          <w:lang w:val="fr-FR" w:eastAsia="de-DE"/>
-        </w:rPr>
-      </w:pPr>
-      <w:r>
-        <w:rPr>
-          <w:rFonts w:ascii="Arial" w:eastAsia="Times New Roman" w:hAnsi="Arial" w:cs="Arial"/>
-          <w:color w:val="222222"/>
-          <w:sz w:val="19"/>
-          <w:szCs w:val="19"/>
-          <w:lang w:val="fr-FR" w:eastAsia="de-DE"/>
-        </w:rPr>
-        <w:t>- faire interagir le graphique et la datagrid</w:t>
-      </w:r>
-    </w:p>
-    <w:p>
-      <w:pPr>
-        <w:shd w:val="clear" w:color="auto" w:fill="FFFFFF"/>
-        <w:spacing w:after="0" w:line="240" w:lineRule="auto"/>
+        <w:t xml:space="preserve">- génération de la </w:t>
+      </w:r>
+      <w:proofErr w:type="spellStart"/>
+      <w:r>
         <w:rPr>
           <w:rFonts w:ascii="Arial" w:eastAsia="Times New Roman" w:hAnsi="Arial" w:cs="Arial"/>
           <w:strike/>
@@ -786,7 +1364,9 @@
           <w:szCs w:val="19"/>
           <w:lang w:val="fr-FR" w:eastAsia="de-DE"/>
         </w:rPr>
-      </w:pPr>
+        <w:t>datagrid</w:t>
+      </w:r>
+      <w:proofErr w:type="spellEnd"/>
       <w:r>
         <w:rPr>
           <w:rFonts w:ascii="Arial" w:eastAsia="Times New Roman" w:hAnsi="Arial" w:cs="Arial"/>
@@ -796,59 +1376,10 @@
           <w:szCs w:val="19"/>
           <w:lang w:val="fr-FR" w:eastAsia="de-DE"/>
         </w:rPr>
-        <w:t>- régler l'opacité des lignes non selectionnées</w:t>
-      </w:r>
-    </w:p>
-    <w:p>
-      <w:pPr>
-        <w:shd w:val="clear" w:color="auto" w:fill="FFFFFF"/>
-        <w:spacing w:after="0" w:line="240" w:lineRule="auto"/>
-        <w:rPr>
-          <w:rFonts w:ascii="Arial" w:eastAsia="Times New Roman" w:hAnsi="Arial" w:cs="Arial"/>
-          <w:color w:val="222222"/>
-          <w:sz w:val="19"/>
-          <w:szCs w:val="19"/>
-          <w:lang w:val="fr-FR" w:eastAsia="de-DE"/>
-        </w:rPr>
-      </w:pPr>
-      <w:r>
-        <w:rPr>
-          <w:rFonts w:ascii="Arial" w:eastAsia="Times New Roman" w:hAnsi="Arial" w:cs="Arial"/>
-          <w:color w:val="222222"/>
-          <w:sz w:val="19"/>
-          <w:szCs w:val="19"/>
-          <w:lang w:val="fr-FR" w:eastAsia="de-DE"/>
-        </w:rPr>
-        <w:t>- mettre des couleurs différentes sur les lignes selectionnées</w:t>
-      </w:r>
-    </w:p>
-    <w:p>
-      <w:pPr>
-        <w:shd w:val="clear" w:color="auto" w:fill="FFFFFF"/>
-        <w:spacing w:after="0" w:line="240" w:lineRule="auto"/>
-        <w:rPr>
-          <w:rFonts w:ascii="Arial" w:eastAsia="Times New Roman" w:hAnsi="Arial" w:cs="Arial"/>
-          <w:color w:val="222222"/>
-          <w:sz w:val="19"/>
-          <w:szCs w:val="19"/>
-          <w:lang w:val="fr-FR" w:eastAsia="de-DE"/>
-        </w:rPr>
-      </w:pPr>
-      <w:r>
-        <w:rPr>
-          <w:rFonts w:ascii="Arial" w:eastAsia="Times New Roman" w:hAnsi="Arial" w:cs="Arial"/>
-          <w:color w:val="222222"/>
-          <w:sz w:val="19"/>
-          <w:szCs w:val="19"/>
-          <w:lang w:val="fr-FR" w:eastAsia="de-DE"/>
-        </w:rPr>
-        <w:t>-  insertion d'un compteur</w:t>
-      </w:r>
-    </w:p>
-    <w:p>
-      <w:pPr>
-        <w:shd w:val="clear" w:color="auto" w:fill="FFFFFF"/>
-        <w:spacing w:after="0" w:line="240" w:lineRule="auto"/>
+        <w:t xml:space="preserve"> avec </w:t>
+      </w:r>
+      <w:proofErr w:type="spellStart"/>
+      <w:r>
         <w:rPr>
           <w:rFonts w:ascii="Arial" w:eastAsia="Times New Roman" w:hAnsi="Arial" w:cs="Arial"/>
           <w:strike/>
@@ -857,8 +1388,49 @@
           <w:szCs w:val="19"/>
           <w:lang w:val="fr-FR" w:eastAsia="de-DE"/>
         </w:rPr>
+        <w:t>autofilter</w:t>
+      </w:r>
+      <w:proofErr w:type="spellEnd"/>
+    </w:p>
+    <w:p>
+      <w:pPr>
+        <w:shd w:val="clear" w:color="auto" w:fill="FFFFFF"/>
+        <w:spacing w:after="0" w:line="240" w:lineRule="auto"/>
+        <w:rPr>
+          <w:rFonts w:ascii="Arial" w:eastAsia="Times New Roman" w:hAnsi="Arial" w:cs="Arial"/>
+          <w:color w:val="222222"/>
+          <w:sz w:val="19"/>
+          <w:szCs w:val="19"/>
+          <w:lang w:val="fr-FR" w:eastAsia="de-DE"/>
+        </w:rPr>
       </w:pPr>
       <w:r>
+        <w:rPr>
+          <w:rFonts w:ascii="Arial" w:eastAsia="Times New Roman" w:hAnsi="Arial" w:cs="Arial"/>
+          <w:color w:val="222222"/>
+          <w:sz w:val="19"/>
+          <w:szCs w:val="19"/>
+          <w:lang w:val="fr-FR" w:eastAsia="de-DE"/>
+        </w:rPr>
+        <w:t xml:space="preserve">- faire interagir le graphique et la </w:t>
+      </w:r>
+      <w:proofErr w:type="spellStart"/>
+      <w:r>
+        <w:rPr>
+          <w:rFonts w:ascii="Arial" w:eastAsia="Times New Roman" w:hAnsi="Arial" w:cs="Arial"/>
+          <w:color w:val="222222"/>
+          <w:sz w:val="19"/>
+          <w:szCs w:val="19"/>
+          <w:lang w:val="fr-FR" w:eastAsia="de-DE"/>
+        </w:rPr>
+        <w:t>datagrid</w:t>
+      </w:r>
+      <w:proofErr w:type="spellEnd"/>
+    </w:p>
+    <w:p>
+      <w:pPr>
+        <w:shd w:val="clear" w:color="auto" w:fill="FFFFFF"/>
+        <w:spacing w:after="0" w:line="240" w:lineRule="auto"/>
         <w:rPr>
           <w:rFonts w:ascii="Arial" w:eastAsia="Times New Roman" w:hAnsi="Arial" w:cs="Arial"/>
           <w:strike/>
@@ -867,7 +1439,162 @@
           <w:szCs w:val="19"/>
           <w:lang w:val="fr-FR" w:eastAsia="de-DE"/>
         </w:rPr>
-        <w:t>- insertion d'un controle pour le upload de fichier</w:t>
+      </w:pPr>
+      <w:r>
+        <w:rPr>
+          <w:rFonts w:ascii="Arial" w:eastAsia="Times New Roman" w:hAnsi="Arial" w:cs="Arial"/>
+          <w:strike/>
+          <w:color w:val="222222"/>
+          <w:sz w:val="19"/>
+          <w:szCs w:val="19"/>
+          <w:lang w:val="fr-FR" w:eastAsia="de-DE"/>
+        </w:rPr>
+        <w:t xml:space="preserve">- régler l'opacité des lignes non </w:t>
+      </w:r>
+      <w:proofErr w:type="spellStart"/>
+      <w:r>
+        <w:rPr>
+          <w:rFonts w:ascii="Arial" w:eastAsia="Times New Roman" w:hAnsi="Arial" w:cs="Arial"/>
+          <w:strike/>
+          <w:color w:val="222222"/>
+          <w:sz w:val="19"/>
+          <w:szCs w:val="19"/>
+          <w:lang w:val="fr-FR" w:eastAsia="de-DE"/>
+        </w:rPr>
+        <w:t>selectionnées</w:t>
+      </w:r>
+      <w:proofErr w:type="spellEnd"/>
+    </w:p>
+    <w:p>
+      <w:pPr>
+        <w:shd w:val="clear" w:color="auto" w:fill="FFFFFF"/>
+        <w:spacing w:after="0" w:line="240" w:lineRule="auto"/>
+        <w:rPr>
+          <w:rFonts w:ascii="Arial" w:eastAsia="Times New Roman" w:hAnsi="Arial" w:cs="Arial"/>
+          <w:color w:val="222222"/>
+          <w:sz w:val="19"/>
+          <w:szCs w:val="19"/>
+          <w:lang w:val="fr-FR" w:eastAsia="de-DE"/>
+        </w:rPr>
+      </w:pPr>
+      <w:r>
+        <w:rPr>
+          <w:rFonts w:ascii="Arial" w:eastAsia="Times New Roman" w:hAnsi="Arial" w:cs="Arial"/>
+          <w:color w:val="222222"/>
+          <w:sz w:val="19"/>
+          <w:szCs w:val="19"/>
+          <w:lang w:val="fr-FR" w:eastAsia="de-DE"/>
+        </w:rPr>
+        <w:t xml:space="preserve">- mettre des couleurs différentes sur les lignes </w:t>
+      </w:r>
+      <w:proofErr w:type="spellStart"/>
+      <w:r>
+        <w:rPr>
+          <w:rFonts w:ascii="Arial" w:eastAsia="Times New Roman" w:hAnsi="Arial" w:cs="Arial"/>
+          <w:color w:val="222222"/>
+          <w:sz w:val="19"/>
+          <w:szCs w:val="19"/>
+          <w:lang w:val="fr-FR" w:eastAsia="de-DE"/>
+        </w:rPr>
+        <w:t>selectionnées</w:t>
+      </w:r>
+      <w:proofErr w:type="spellEnd"/>
+    </w:p>
+    <w:p>
+      <w:pPr>
+        <w:shd w:val="clear" w:color="auto" w:fill="FFFFFF"/>
+        <w:spacing w:after="0" w:line="240" w:lineRule="auto"/>
+        <w:rPr>
+          <w:rFonts w:ascii="Arial" w:eastAsia="Times New Roman" w:hAnsi="Arial" w:cs="Arial"/>
+          <w:color w:val="222222"/>
+          <w:sz w:val="19"/>
+          <w:szCs w:val="19"/>
+          <w:lang w:val="fr-FR" w:eastAsia="de-DE"/>
+        </w:rPr>
+      </w:pPr>
+      <w:r>
+        <w:rPr>
+          <w:rFonts w:ascii="Arial" w:eastAsia="Times New Roman" w:hAnsi="Arial" w:cs="Arial"/>
+          <w:color w:val="222222"/>
+          <w:sz w:val="19"/>
+          <w:szCs w:val="19"/>
+          <w:lang w:val="fr-FR" w:eastAsia="de-DE"/>
+        </w:rPr>
+        <w:lastRenderedPageBreak/>
+        <w:t>-  insertion d'un compteur</w:t>
+      </w:r>
+    </w:p>
+    <w:p>
+      <w:pPr>
+        <w:shd w:val="clear" w:color="auto" w:fill="FFFFFF"/>
+        <w:spacing w:after="0" w:line="240" w:lineRule="auto"/>
+        <w:rPr>
+          <w:rFonts w:ascii="Arial" w:eastAsia="Times New Roman" w:hAnsi="Arial" w:cs="Arial"/>
+          <w:strike/>
+          <w:color w:val="222222"/>
+          <w:sz w:val="19"/>
+          <w:szCs w:val="19"/>
+          <w:lang w:val="fr-FR" w:eastAsia="de-DE"/>
+        </w:rPr>
+      </w:pPr>
+      <w:r>
+        <w:rPr>
+          <w:rFonts w:ascii="Arial" w:eastAsia="Times New Roman" w:hAnsi="Arial" w:cs="Arial"/>
+          <w:strike/>
+          <w:color w:val="222222"/>
+          <w:sz w:val="19"/>
+          <w:szCs w:val="19"/>
+          <w:lang w:val="fr-FR" w:eastAsia="de-DE"/>
+        </w:rPr>
+        <w:t xml:space="preserve">- insertion d'un </w:t>
+      </w:r>
+      <w:proofErr w:type="spellStart"/>
+      <w:r>
+        <w:rPr>
+          <w:rFonts w:ascii="Arial" w:eastAsia="Times New Roman" w:hAnsi="Arial" w:cs="Arial"/>
+          <w:strike/>
+          <w:color w:val="222222"/>
+          <w:sz w:val="19"/>
+          <w:szCs w:val="19"/>
+          <w:lang w:val="fr-FR" w:eastAsia="de-DE"/>
+        </w:rPr>
+        <w:t>controle</w:t>
+      </w:r>
+      <w:proofErr w:type="spellEnd"/>
+      <w:r>
+        <w:rPr>
+          <w:rFonts w:ascii="Arial" w:eastAsia="Times New Roman" w:hAnsi="Arial" w:cs="Arial"/>
+          <w:strike/>
+          <w:color w:val="222222"/>
+          <w:sz w:val="19"/>
+          <w:szCs w:val="19"/>
+          <w:lang w:val="fr-FR" w:eastAsia="de-DE"/>
+        </w:rPr>
+        <w:t xml:space="preserve"> pour le </w:t>
+      </w:r>
+      <w:proofErr w:type="spellStart"/>
+      <w:r>
+        <w:rPr>
+          <w:rFonts w:ascii="Arial" w:eastAsia="Times New Roman" w:hAnsi="Arial" w:cs="Arial"/>
+          <w:strike/>
+          <w:color w:val="222222"/>
+          <w:sz w:val="19"/>
+          <w:szCs w:val="19"/>
+          <w:lang w:val="fr-FR" w:eastAsia="de-DE"/>
+        </w:rPr>
+        <w:t>upload</w:t>
+      </w:r>
+      <w:proofErr w:type="spellEnd"/>
+      <w:r>
+        <w:rPr>
+          <w:rFonts w:ascii="Arial" w:eastAsia="Times New Roman" w:hAnsi="Arial" w:cs="Arial"/>
+          <w:strike/>
+          <w:color w:val="222222"/>
+          <w:sz w:val="19"/>
+          <w:szCs w:val="19"/>
+          <w:lang w:val="fr-FR" w:eastAsia="de-DE"/>
+        </w:rPr>
+        <w:t xml:space="preserve"> de fichier</w:t>
       </w:r>
     </w:p>
     <w:p>
@@ -909,7 +1636,21 @@
         <w:rPr>
           <w:lang w:val="fr-FR"/>
         </w:rPr>
-        <w:t>-column choser (tab)</w:t>
+        <w:t>-</w:t>
+      </w:r>
+      <w:proofErr w:type="spellStart"/>
+      <w:r>
+        <w:rPr>
+          <w:lang w:val="fr-FR"/>
+        </w:rPr>
+        <w:t>column</w:t>
+      </w:r>
+      <w:proofErr w:type="spellEnd"/>
+      <w:r>
+        <w:rPr>
+          <w:lang w:val="fr-FR"/>
+        </w:rPr>
+        <w:t xml:space="preserve"> choser (tab)</w:t>
       </w:r>
     </w:p>
     <w:sectPr>
@@ -1711,7 +2452,7 @@
 </file>
 
 <file path=customXml/itemProps1.xml><?xml version="1.0" encoding="utf-8"?>
-<ds:datastoreItem xmlns:ds="http://schemas.openxmlformats.org/officeDocument/2006/customXml" ds:itemID="{1D6A24BA-AEDC-48E2-8D27-7A977CB5A436}">
+<ds:datastoreItem xmlns:ds="http://schemas.openxmlformats.org/officeDocument/2006/customXml" ds:itemID="{C0E384CC-BF21-486E-A842-4F7385626C11}">
   <ds:schemaRefs>
     <ds:schemaRef ds:uri="http://schemas.openxmlformats.org/officeDocument/2006/bibliography"/>
   </ds:schemaRefs>

</xml_diff>

<commit_message>
Interaction dans le sens tableau vers graph presque ok
Le graph prend en compte les filtres entrés via la recherche du tableau,
mais ne se reactualise pas tout seul.
La fonction de tri du graph ne se lance que par action de la souris sur
le graph. (clic/selection...)
Il faut donc maintenant lancer le tri du graph directement apres la
recherche
</commit_message>
<xml_diff>
--- a/Documentation/Carnet de bord.docx
+++ b/Documentation/Carnet de bord.docx
@@ -498,32 +498,16 @@
             <w:tcW w:w="3021" w:type="dxa"/>
           </w:tcPr>
           <w:p>
-            <w:proofErr w:type="spellStart"/>
-            <w:r>
-              <w:t>Column</w:t>
-            </w:r>
-            <w:proofErr w:type="spellEnd"/>
-            <w:r>
-              <w:t xml:space="preserve"> </w:t>
-            </w:r>
-            <w:proofErr w:type="spellStart"/>
-            <w:r>
-              <w:t>r</w:t>
-            </w:r>
-            <w:r>
-              <w:t>eordering</w:t>
-            </w:r>
-            <w:proofErr w:type="spellEnd"/>
-            <w:r>
-              <w:t xml:space="preserve"> </w:t>
-            </w:r>
-            <w:proofErr w:type="spellStart"/>
-            <w:r>
-              <w:t>by</w:t>
-            </w:r>
-            <w:proofErr w:type="spellEnd"/>
-            <w:r>
-              <w:t xml:space="preserve"> D n’ D</w:t>
+            <w:pPr>
+              <w:rPr>
+                <w:lang w:val="en-GB"/>
+              </w:rPr>
+            </w:pPr>
+            <w:r>
+              <w:rPr>
+                <w:lang w:val="en-GB"/>
+              </w:rPr>
+              <w:t>Column reordering by D n’ D</w:t>
             </w:r>
           </w:p>
           <w:p>
@@ -699,73 +683,43 @@
           <w:p>
             <w:pPr>
               <w:rPr>
-                <w:lang w:val="fr-FR"/>
-              </w:rPr>
-            </w:pPr>
+                <w:lang w:val="en-GB"/>
+              </w:rPr>
+            </w:pPr>
+            <w:r>
+              <w:rPr>
+                <w:lang w:val="en-GB"/>
+              </w:rPr>
+              <w:t xml:space="preserve">From </w:t>
+            </w:r>
             <w:proofErr w:type="spellStart"/>
             <w:r>
               <w:rPr>
-                <w:lang w:val="fr-FR"/>
-              </w:rPr>
-              <w:t>From</w:t>
+                <w:lang w:val="en-GB"/>
+              </w:rPr>
+              <w:t>json</w:t>
             </w:r>
             <w:proofErr w:type="spellEnd"/>
             <w:r>
               <w:rPr>
-                <w:lang w:val="fr-FR"/>
-              </w:rPr>
-              <w:t xml:space="preserve"> </w:t>
+                <w:lang w:val="en-GB"/>
+              </w:rPr>
+              <w:t xml:space="preserve">, xml, </w:t>
             </w:r>
             <w:proofErr w:type="spellStart"/>
             <w:r>
               <w:rPr>
-                <w:lang w:val="fr-FR"/>
-              </w:rPr>
-              <w:t>json</w:t>
+                <w:lang w:val="en-GB"/>
+              </w:rPr>
+              <w:t>javascript</w:t>
             </w:r>
             <w:proofErr w:type="spellEnd"/>
             <w:r>
               <w:rPr>
-                <w:lang w:val="fr-FR"/>
-              </w:rPr>
-              <w:t xml:space="preserve">, </w:t>
-            </w:r>
-            <w:proofErr w:type="spellStart"/>
-            <w:r>
-              <w:rPr>
-                <w:lang w:val="fr-FR"/>
-              </w:rPr>
-              <w:t>xml</w:t>
-            </w:r>
-            <w:proofErr w:type="spellEnd"/>
-            <w:r>
-              <w:rPr>
-                <w:lang w:val="fr-FR"/>
-              </w:rPr>
-              <w:t xml:space="preserve">, </w:t>
-            </w:r>
-            <w:proofErr w:type="spellStart"/>
-            <w:r>
-              <w:rPr>
-                <w:lang w:val="fr-FR"/>
-              </w:rPr>
-              <w:t>javascript</w:t>
-            </w:r>
-            <w:proofErr w:type="spellEnd"/>
-            <w:r>
-              <w:rPr>
-                <w:lang w:val="fr-FR"/>
-              </w:rPr>
-              <w:t xml:space="preserve"> </w:t>
-            </w:r>
-            <w:proofErr w:type="spellStart"/>
-            <w:r>
-              <w:rPr>
-                <w:lang w:val="fr-FR"/>
-              </w:rPr>
-              <w:t>Array</w:t>
-            </w:r>
-            <w:proofErr w:type="spellEnd"/>
+                <w:lang w:val="en-GB"/>
+              </w:rPr>
+              <w:t xml:space="preserve"> Array</w:t>
+            </w:r>
           </w:p>
         </w:tc>
         <w:tc>
@@ -775,7 +729,7 @@
           <w:p>
             <w:pPr>
               <w:rPr>
-                <w:lang w:val="fr-FR"/>
+                <w:lang w:val="en-GB"/>
               </w:rPr>
             </w:pPr>
           </w:p>
@@ -1320,8 +1274,6 @@
         </w:rPr>
         <w:t xml:space="preserve"> si on affiche, false sinon.</w:t>
       </w:r>
-      <w:bookmarkStart w:id="0" w:name="_GoBack"/>
-      <w:bookmarkEnd w:id="0"/>
     </w:p>
     <w:p>
       <w:pPr>
@@ -1329,6 +1281,291 @@
           <w:lang w:val="fr-FR"/>
         </w:rPr>
       </w:pPr>
+      <w:r>
+        <w:rPr>
+          <w:lang w:val="fr-FR"/>
+        </w:rPr>
+        <w:t xml:space="preserve">15/03 : </w:t>
+      </w:r>
+      <w:r>
+        <w:rPr>
+          <w:noProof/>
+          <w:lang w:eastAsia="de-DE"/>
+        </w:rPr>
+        <w:drawing>
+          <wp:inline distT="0" distB="0" distL="0" distR="0">
+            <wp:extent cx="2000250" cy="371475"/>
+            <wp:effectExtent l="0" t="0" r="0" b="9525"/>
+            <wp:docPr id="1" name="Grafik 1"/>
+            <wp:cNvGraphicFramePr>
+              <a:graphicFrameLocks xmlns:a="http://schemas.openxmlformats.org/drawingml/2006/main" noChangeAspect="1"/>
+            </wp:cNvGraphicFramePr>
+            <a:graphic xmlns:a="http://schemas.openxmlformats.org/drawingml/2006/main">
+              <a:graphicData uri="http://schemas.openxmlformats.org/drawingml/2006/picture">
+                <pic:pic xmlns:pic="http://schemas.openxmlformats.org/drawingml/2006/picture">
+                  <pic:nvPicPr>
+                    <pic:cNvPr id="0" name="Picture 1"/>
+                    <pic:cNvPicPr>
+                      <a:picLocks noChangeAspect="1" noChangeArrowheads="1"/>
+                    </pic:cNvPicPr>
+                  </pic:nvPicPr>
+                  <pic:blipFill>
+                    <a:blip r:embed="rId6">
+                      <a:extLst>
+                        <a:ext uri="{28A0092B-C50C-407E-A947-70E740481C1C}">
+                          <a14:useLocalDpi xmlns:a14="http://schemas.microsoft.com/office/drawing/2010/main" val="0"/>
+                        </a:ext>
+                      </a:extLst>
+                    </a:blip>
+                    <a:srcRect/>
+                    <a:stretch>
+                      <a:fillRect/>
+                    </a:stretch>
+                  </pic:blipFill>
+                  <pic:spPr bwMode="auto">
+                    <a:xfrm>
+                      <a:off x="0" y="0"/>
+                      <a:ext cx="2000250" cy="371475"/>
+                    </a:xfrm>
+                    <a:prstGeom prst="rect">
+                      <a:avLst/>
+                    </a:prstGeom>
+                    <a:noFill/>
+                    <a:ln>
+                      <a:noFill/>
+                    </a:ln>
+                  </pic:spPr>
+                </pic:pic>
+              </a:graphicData>
+            </a:graphic>
+          </wp:inline>
+        </w:drawing>
+      </w:r>
+      <w:r>
+        <w:rPr>
+          <w:lang w:val="fr-FR"/>
+        </w:rPr>
+        <w:t xml:space="preserve"> </w:t>
+      </w:r>
+    </w:p>
+    <w:p>
+      <w:pPr>
+        <w:rPr>
+          <w:lang w:val="fr-FR"/>
+        </w:rPr>
+      </w:pPr>
+      <w:r>
+        <w:rPr>
+          <w:lang w:val="fr-FR"/>
+        </w:rPr>
+        <w:t xml:space="preserve">Les données de recherches peuvent </w:t>
+      </w:r>
+      <w:proofErr w:type="spellStart"/>
+      <w:r>
+        <w:rPr>
+          <w:lang w:val="fr-FR"/>
+        </w:rPr>
+        <w:t>etre</w:t>
+      </w:r>
+      <w:proofErr w:type="spellEnd"/>
+      <w:r>
+        <w:rPr>
+          <w:lang w:val="fr-FR"/>
+        </w:rPr>
+        <w:t xml:space="preserve"> extraites de n’importe où, et sont donc exploitable. J’ai </w:t>
+      </w:r>
+      <w:proofErr w:type="spellStart"/>
+      <w:r>
+        <w:rPr>
+          <w:lang w:val="fr-FR"/>
+        </w:rPr>
+        <w:t>réussit</w:t>
+      </w:r>
+      <w:proofErr w:type="spellEnd"/>
+      <w:r>
+        <w:rPr>
+          <w:lang w:val="fr-FR"/>
+        </w:rPr>
+        <w:t xml:space="preserve"> </w:t>
+      </w:r>
+      <w:proofErr w:type="spellStart"/>
+      <w:proofErr w:type="gramStart"/>
+      <w:r>
+        <w:rPr>
+          <w:lang w:val="fr-FR"/>
+        </w:rPr>
+        <w:t>a</w:t>
+      </w:r>
+      <w:proofErr w:type="spellEnd"/>
+      <w:proofErr w:type="gramEnd"/>
+      <w:r>
+        <w:rPr>
+          <w:lang w:val="fr-FR"/>
+        </w:rPr>
+        <w:t xml:space="preserve"> formater le filtre de « </w:t>
+      </w:r>
+      <w:proofErr w:type="spellStart"/>
+      <w:r>
+        <w:rPr>
+          <w:lang w:val="fr-FR"/>
+        </w:rPr>
+        <w:t>brush</w:t>
+      </w:r>
+      <w:proofErr w:type="spellEnd"/>
+      <w:r>
+        <w:rPr>
+          <w:lang w:val="fr-FR"/>
+        </w:rPr>
+        <w:t xml:space="preserve"> » et du tableau pour qu’ils soient compatible et associable. Une </w:t>
+      </w:r>
+      <w:proofErr w:type="spellStart"/>
+      <w:r>
+        <w:rPr>
+          <w:lang w:val="fr-FR"/>
+        </w:rPr>
+        <w:lastRenderedPageBreak/>
+        <w:t>reche</w:t>
+      </w:r>
+      <w:proofErr w:type="spellEnd"/>
+      <w:r>
+        <w:rPr>
+          <w:lang w:val="fr-FR"/>
+        </w:rPr>
+        <w:t xml:space="preserve"> dans le tableau et donc maintenant visible sur le graph mais ne se </w:t>
+      </w:r>
+      <w:proofErr w:type="spellStart"/>
+      <w:r>
+        <w:rPr>
+          <w:lang w:val="fr-FR"/>
+        </w:rPr>
+        <w:t>declanche</w:t>
+      </w:r>
+      <w:proofErr w:type="spellEnd"/>
+      <w:r>
+        <w:rPr>
+          <w:lang w:val="fr-FR"/>
+        </w:rPr>
+        <w:t xml:space="preserve"> pas toute seule : la fonction </w:t>
+      </w:r>
+      <w:proofErr w:type="spellStart"/>
+      <w:r>
+        <w:rPr>
+          <w:lang w:val="fr-FR"/>
+        </w:rPr>
+        <w:t>brush</w:t>
+      </w:r>
+      <w:proofErr w:type="spellEnd"/>
+      <w:r>
+        <w:rPr>
+          <w:lang w:val="fr-FR"/>
+        </w:rPr>
+        <w:t xml:space="preserve"> qui tri le graph selon les infos qu’on lui donne ne se </w:t>
+      </w:r>
+      <w:proofErr w:type="spellStart"/>
+      <w:r>
+        <w:rPr>
+          <w:lang w:val="fr-FR"/>
+        </w:rPr>
+        <w:t>déclanche</w:t>
+      </w:r>
+      <w:proofErr w:type="spellEnd"/>
+      <w:r>
+        <w:rPr>
+          <w:lang w:val="fr-FR"/>
+        </w:rPr>
+        <w:t xml:space="preserve"> qu’au clic… (pour le moment).</w:t>
+      </w:r>
+    </w:p>
+    <w:p>
+      <w:pPr>
+        <w:rPr>
+          <w:lang w:val="fr-FR"/>
+        </w:rPr>
+      </w:pPr>
+      <w:r>
+        <w:rPr>
+          <w:lang w:val="fr-FR"/>
+        </w:rPr>
+        <w:t>-J’envisage donc 2 solutions : simuler un clic par programmation (mais me semble compliqué)</w:t>
+      </w:r>
+    </w:p>
+    <w:p>
+      <w:pPr>
+        <w:rPr>
+          <w:lang w:val="fr-FR"/>
+        </w:rPr>
+      </w:pPr>
+      <w:r>
+        <w:rPr>
+          <w:lang w:val="fr-FR"/>
+        </w:rPr>
+        <w:t xml:space="preserve">-relancer la </w:t>
+      </w:r>
+      <w:proofErr w:type="spellStart"/>
+      <w:r>
+        <w:rPr>
+          <w:lang w:val="fr-FR"/>
+        </w:rPr>
+        <w:t>fontion</w:t>
+      </w:r>
+      <w:proofErr w:type="spellEnd"/>
+      <w:r>
+        <w:rPr>
+          <w:lang w:val="fr-FR"/>
+        </w:rPr>
+        <w:t xml:space="preserve"> </w:t>
+      </w:r>
+      <w:proofErr w:type="spellStart"/>
+      <w:r>
+        <w:rPr>
+          <w:lang w:val="fr-FR"/>
+        </w:rPr>
+        <w:t>brush</w:t>
+      </w:r>
+      <w:proofErr w:type="spellEnd"/>
+      <w:r>
+        <w:rPr>
+          <w:lang w:val="fr-FR"/>
+        </w:rPr>
+        <w:t xml:space="preserve"> </w:t>
+      </w:r>
+      <w:proofErr w:type="spellStart"/>
+      <w:r>
+        <w:rPr>
+          <w:lang w:val="fr-FR"/>
+        </w:rPr>
+        <w:t>apres</w:t>
+      </w:r>
+      <w:proofErr w:type="spellEnd"/>
+      <w:r>
+        <w:rPr>
+          <w:lang w:val="fr-FR"/>
+        </w:rPr>
+        <w:t xml:space="preserve"> une recherche (cela provoque pour le moment une erreur car tous les </w:t>
+      </w:r>
+      <w:proofErr w:type="spellStart"/>
+      <w:r>
+        <w:rPr>
+          <w:lang w:val="fr-FR"/>
+        </w:rPr>
+        <w:t>parametre</w:t>
+      </w:r>
+      <w:proofErr w:type="spellEnd"/>
+      <w:r>
+        <w:rPr>
+          <w:lang w:val="fr-FR"/>
+        </w:rPr>
+        <w:t xml:space="preserve"> de la fonction ne sont pas encore configuré.</w:t>
+      </w:r>
+    </w:p>
+    <w:p>
+      <w:pPr>
+        <w:rPr>
+          <w:lang w:val="fr-FR"/>
+        </w:rPr>
+      </w:pPr>
+      <w:bookmarkStart w:id="0" w:name="_GoBack"/>
+      <w:bookmarkEnd w:id="0"/>
     </w:p>
     <w:p>
       <w:pPr>
@@ -1520,7 +1757,6 @@
           <w:szCs w:val="19"/>
           <w:lang w:val="fr-FR" w:eastAsia="de-DE"/>
         </w:rPr>
-        <w:lastRenderedPageBreak/>
         <w:t>-  insertion d'un compteur</w:t>
       </w:r>
     </w:p>
@@ -2452,7 +2688,7 @@
 </file>
 
 <file path=customXml/itemProps1.xml><?xml version="1.0" encoding="utf-8"?>
-<ds:datastoreItem xmlns:ds="http://schemas.openxmlformats.org/officeDocument/2006/customXml" ds:itemID="{C0E384CC-BF21-486E-A842-4F7385626C11}">
+<ds:datastoreItem xmlns:ds="http://schemas.openxmlformats.org/officeDocument/2006/customXml" ds:itemID="{CAC2F599-F7B5-4DDB-9AE8-0D104259CE78}">
   <ds:schemaRefs>
     <ds:schemaRef ds:uri="http://schemas.openxmlformats.org/officeDocument/2006/bibliography"/>
   </ds:schemaRefs>

</xml_diff>

<commit_message>
fonction avec une variable FiltreGlobal et prise en compte des .json
Creation d’une fonction Gathered et d’une fonction reload qui ont pour
but de faire l’intermédiaire entre les differents elements du dashboard
(tableau et graph pour le moment). Pas encore fonctionnel.
Prise en compte des fichier .json en entrée. (csv avec separateur autre
que la virgule en cours...)
</commit_message>
<xml_diff>
--- a/Documentation/Carnet de bord.docx
+++ b/Documentation/Carnet de bord.docx
@@ -1564,8 +1564,160 @@
           <w:lang w:val="fr-FR"/>
         </w:rPr>
       </w:pPr>
+      <w:r>
+        <w:rPr>
+          <w:lang w:val="fr-FR"/>
+        </w:rPr>
+        <w:t xml:space="preserve">16/03 : </w:t>
+      </w:r>
+    </w:p>
+    <w:p>
+      <w:pPr>
+        <w:rPr>
+          <w:lang w:val="fr-FR"/>
+        </w:rPr>
+      </w:pPr>
+    </w:p>
+    <w:p>
+      <w:pPr>
+        <w:rPr>
+          <w:lang w:val="fr-FR"/>
+        </w:rPr>
+      </w:pPr>
+      <w:r>
+        <w:rPr>
+          <w:lang w:val="fr-FR"/>
+        </w:rPr>
+        <w:t xml:space="preserve">17/03 : </w:t>
+      </w:r>
       <w:bookmarkStart w:id="0" w:name="_GoBack"/>
-      <w:bookmarkEnd w:id="0"/>
+      <w:proofErr w:type="spellStart"/>
+      <w:r>
+        <w:rPr>
+          <w:lang w:val="fr-FR"/>
+        </w:rPr>
+        <w:t>Creation</w:t>
+      </w:r>
+      <w:proofErr w:type="spellEnd"/>
+      <w:r>
+        <w:rPr>
+          <w:lang w:val="fr-FR"/>
+        </w:rPr>
+        <w:t xml:space="preserve"> d’une fonction </w:t>
+      </w:r>
+      <w:proofErr w:type="spellStart"/>
+      <w:r>
+        <w:rPr>
+          <w:lang w:val="fr-FR"/>
+        </w:rPr>
+        <w:t>Gathered</w:t>
+      </w:r>
+      <w:proofErr w:type="spellEnd"/>
+      <w:r>
+        <w:rPr>
+          <w:lang w:val="fr-FR"/>
+        </w:rPr>
+        <w:t xml:space="preserve"> et d’une fonction </w:t>
+      </w:r>
+      <w:proofErr w:type="spellStart"/>
+      <w:r>
+        <w:rPr>
+          <w:lang w:val="fr-FR"/>
+        </w:rPr>
+        <w:t>reload</w:t>
+      </w:r>
+      <w:proofErr w:type="spellEnd"/>
+      <w:r>
+        <w:rPr>
+          <w:lang w:val="fr-FR"/>
+        </w:rPr>
+        <w:t xml:space="preserve"> qui ont pour but de faire l’intermédiaire entre les </w:t>
+      </w:r>
+      <w:proofErr w:type="spellStart"/>
+      <w:r>
+        <w:rPr>
+          <w:lang w:val="fr-FR"/>
+        </w:rPr>
+        <w:t>differents</w:t>
+      </w:r>
+      <w:proofErr w:type="spellEnd"/>
+      <w:r>
+        <w:rPr>
+          <w:lang w:val="fr-FR"/>
+        </w:rPr>
+        <w:t xml:space="preserve"> </w:t>
+      </w:r>
+      <w:proofErr w:type="spellStart"/>
+      <w:r>
+        <w:rPr>
+          <w:lang w:val="fr-FR"/>
+        </w:rPr>
+        <w:t>elements</w:t>
+      </w:r>
+      <w:proofErr w:type="spellEnd"/>
+      <w:r>
+        <w:rPr>
+          <w:lang w:val="fr-FR"/>
+        </w:rPr>
+        <w:t xml:space="preserve"> du </w:t>
+      </w:r>
+      <w:proofErr w:type="spellStart"/>
+      <w:r>
+        <w:rPr>
+          <w:lang w:val="fr-FR"/>
+        </w:rPr>
+        <w:t>dashboard</w:t>
+      </w:r>
+      <w:proofErr w:type="spellEnd"/>
+      <w:r>
+        <w:rPr>
+          <w:lang w:val="fr-FR"/>
+        </w:rPr>
+        <w:t xml:space="preserve"> (tableau et graph pour le moment). Pas encore fonctionnel.</w:t>
+      </w:r>
+    </w:p>
+    <w:p>
+      <w:pPr>
+        <w:rPr>
+          <w:lang w:val="fr-FR"/>
+        </w:rPr>
+      </w:pPr>
+      <w:r>
+        <w:rPr>
+          <w:lang w:val="fr-FR"/>
+        </w:rPr>
+        <w:t xml:space="preserve">Prise en compte des </w:t>
+      </w:r>
+      <w:proofErr w:type="gramStart"/>
+      <w:r>
+        <w:rPr>
+          <w:lang w:val="fr-FR"/>
+        </w:rPr>
+        <w:t>fichier .</w:t>
+      </w:r>
+      <w:proofErr w:type="spellStart"/>
+      <w:r>
+        <w:rPr>
+          <w:lang w:val="fr-FR"/>
+        </w:rPr>
+        <w:t>json</w:t>
+      </w:r>
+      <w:proofErr w:type="spellEnd"/>
+      <w:proofErr w:type="gramEnd"/>
+      <w:r>
+        <w:rPr>
+          <w:lang w:val="fr-FR"/>
+        </w:rPr>
+        <w:t xml:space="preserve"> en entrée.</w:t>
+      </w:r>
+    </w:p>
+    <w:bookmarkEnd w:id="0"/>
+    <w:p>
+      <w:pPr>
+        <w:rPr>
+          <w:lang w:val="fr-FR"/>
+        </w:rPr>
+      </w:pPr>
     </w:p>
     <w:p>
       <w:pPr>
@@ -2688,7 +2840,7 @@
 </file>
 
 <file path=customXml/itemProps1.xml><?xml version="1.0" encoding="utf-8"?>
-<ds:datastoreItem xmlns:ds="http://schemas.openxmlformats.org/officeDocument/2006/customXml" ds:itemID="{CAC2F599-F7B5-4DDB-9AE8-0D104259CE78}">
+<ds:datastoreItem xmlns:ds="http://schemas.openxmlformats.org/officeDocument/2006/customXml" ds:itemID="{F7D39B17-E3C2-437F-BD75-93B34775DE49}">
   <ds:schemaRefs>
     <ds:schemaRef ds:uri="http://schemas.openxmlformats.org/officeDocument/2006/bibliography"/>
   </ds:schemaRefs>

</xml_diff>

<commit_message>
Une couleur par ligne et colonne supprimable dans le tableau
Ajout d'une fonction "color" qui definit aléatoirement une couleur par
ligne.
Possibilité de supprimer des colonnes du tableau
acceptation des fichiers csv ou le parser est un point virgule (meme si
ca passe pas pour notre fichier test : separation des milliers via un
espace : non reconnu comme une colonne numerique, et donc non affichage)
</commit_message>
<xml_diff>
--- a/Documentation/Carnet de bord.docx
+++ b/Documentation/Carnet de bord.docx
@@ -2292,22 +2292,250 @@
         </w:rPr>
         <w:t>.</w:t>
       </w:r>
+    </w:p>
+    <w:p>
+      <w:pPr>
+        <w:rPr>
+          <w:lang w:val="fr-FR"/>
+        </w:rPr>
+      </w:pPr>
+    </w:p>
+    <w:p>
+      <w:pPr>
+        <w:rPr>
+          <w:lang w:val="fr-FR"/>
+        </w:rPr>
+      </w:pPr>
+      <w:r>
+        <w:rPr>
+          <w:lang w:val="fr-FR"/>
+        </w:rPr>
+        <w:t xml:space="preserve">21/03 : </w:t>
+      </w:r>
+      <w:hyperlink r:id="rId7" w:history="1">
+        <w:r>
+          <w:rPr>
+            <w:rStyle w:val="Hyperlink"/>
+            <w:lang w:val="fr-FR"/>
+          </w:rPr>
+          <w:t>http://bl.ocks.org/syntagmatic/3150059</w:t>
+        </w:r>
+      </w:hyperlink>
+      <w:r>
+        <w:rPr>
+          <w:lang w:val="fr-FR"/>
+        </w:rPr>
+        <w:t xml:space="preserve"> &lt;- </w:t>
+      </w:r>
+      <w:proofErr w:type="spellStart"/>
+      <w:r>
+        <w:rPr>
+          <w:lang w:val="fr-FR"/>
+        </w:rPr>
+        <w:t>parrallel</w:t>
+      </w:r>
+      <w:proofErr w:type="spellEnd"/>
+      <w:r>
+        <w:rPr>
+          <w:lang w:val="fr-FR"/>
+        </w:rPr>
+        <w:t xml:space="preserve"> </w:t>
+      </w:r>
+      <w:proofErr w:type="spellStart"/>
+      <w:r>
+        <w:rPr>
+          <w:lang w:val="fr-FR"/>
+        </w:rPr>
+        <w:t>coordinate</w:t>
+      </w:r>
+      <w:proofErr w:type="spellEnd"/>
+      <w:r>
+        <w:rPr>
+          <w:lang w:val="fr-FR"/>
+        </w:rPr>
+        <w:t xml:space="preserve"> pas trop mal !</w:t>
+      </w:r>
+    </w:p>
+    <w:p>
+      <w:pPr>
+        <w:rPr>
+          <w:lang w:val="fr-FR"/>
+        </w:rPr>
+      </w:pPr>
+      <w:r>
+        <w:rPr>
+          <w:lang w:val="fr-FR"/>
+        </w:rPr>
+        <w:t xml:space="preserve">Base de données importante : </w:t>
+      </w:r>
+      <w:proofErr w:type="gramStart"/>
+      <w:r>
+        <w:rPr>
+          <w:lang w:val="fr-FR"/>
+        </w:rPr>
+        <w:t>ca</w:t>
+      </w:r>
+      <w:proofErr w:type="gramEnd"/>
+      <w:r>
+        <w:rPr>
+          <w:lang w:val="fr-FR"/>
+        </w:rPr>
+        <w:t xml:space="preserve"> ram.</w:t>
+      </w:r>
+    </w:p>
+    <w:p>
+      <w:pPr>
+        <w:rPr>
+          <w:lang w:val="fr-FR"/>
+        </w:rPr>
+      </w:pPr>
+      <w:r>
+        <w:rPr>
+          <w:lang w:val="fr-FR"/>
+        </w:rPr>
+        <w:t xml:space="preserve">Utilisation d’un plugin de </w:t>
+      </w:r>
+      <w:proofErr w:type="spellStart"/>
+      <w:r>
+        <w:rPr>
+          <w:lang w:val="fr-FR"/>
+        </w:rPr>
+        <w:t>jqgrid</w:t>
+      </w:r>
+      <w:proofErr w:type="spellEnd"/>
+      <w:r>
+        <w:rPr>
+          <w:lang w:val="fr-FR"/>
+        </w:rPr>
+        <w:t xml:space="preserve"> pour un </w:t>
+      </w:r>
+      <w:proofErr w:type="spellStart"/>
+      <w:r>
+        <w:rPr>
+          <w:lang w:val="fr-FR"/>
+        </w:rPr>
+        <w:t>column</w:t>
+      </w:r>
+      <w:proofErr w:type="spellEnd"/>
+      <w:r>
+        <w:rPr>
+          <w:lang w:val="fr-FR"/>
+        </w:rPr>
+        <w:t xml:space="preserve"> choser sympa (qui permet de supprimer des lignes du tableau)</w:t>
+      </w:r>
+    </w:p>
+    <w:p>
+      <w:pPr>
+        <w:rPr>
+          <w:lang w:val="fr-FR"/>
+        </w:rPr>
+      </w:pPr>
+      <w:r>
+        <w:rPr>
+          <w:lang w:val="fr-FR"/>
+        </w:rPr>
+        <w:t xml:space="preserve">Import de csv avec des </w:t>
+      </w:r>
+      <w:proofErr w:type="spellStart"/>
+      <w:r>
+        <w:rPr>
+          <w:lang w:val="fr-FR"/>
+        </w:rPr>
+        <w:t>parser</w:t>
+      </w:r>
+      <w:proofErr w:type="spellEnd"/>
+      <w:r>
+        <w:rPr>
+          <w:lang w:val="fr-FR"/>
+        </w:rPr>
+        <w:t xml:space="preserve"> « ; » OK (</w:t>
+      </w:r>
+      <w:proofErr w:type="spellStart"/>
+      <w:r>
+        <w:rPr>
+          <w:lang w:val="fr-FR"/>
+        </w:rPr>
+        <w:t>meme</w:t>
+      </w:r>
+      <w:proofErr w:type="spellEnd"/>
+      <w:r>
+        <w:rPr>
+          <w:lang w:val="fr-FR"/>
+        </w:rPr>
+        <w:t xml:space="preserve"> si aeroport.csv pose toujours </w:t>
+      </w:r>
+      <w:proofErr w:type="spellStart"/>
+      <w:r>
+        <w:rPr>
+          <w:lang w:val="fr-FR"/>
+        </w:rPr>
+        <w:t>pb</w:t>
+      </w:r>
+      <w:proofErr w:type="spellEnd"/>
+      <w:r>
+        <w:rPr>
+          <w:lang w:val="fr-FR"/>
+        </w:rPr>
+        <w:t>)</w:t>
+      </w:r>
+    </w:p>
+    <w:p>
+      <w:pPr>
+        <w:rPr>
+          <w:lang w:val="fr-FR"/>
+        </w:rPr>
+      </w:pPr>
+      <w:r>
+        <w:rPr>
+          <w:lang w:val="fr-FR"/>
+        </w:rPr>
+        <w:t xml:space="preserve">Une couleur par ligne OK : fonction couleur qui </w:t>
+      </w:r>
+      <w:proofErr w:type="spellStart"/>
+      <w:r>
+        <w:rPr>
+          <w:lang w:val="fr-FR"/>
+        </w:rPr>
+        <w:t>definit</w:t>
+      </w:r>
+      <w:proofErr w:type="spellEnd"/>
+      <w:r>
+        <w:rPr>
+          <w:lang w:val="fr-FR"/>
+        </w:rPr>
+        <w:t xml:space="preserve"> aléatoirement un code </w:t>
+      </w:r>
+      <w:proofErr w:type="spellStart"/>
+      <w:proofErr w:type="gramStart"/>
+      <w:r>
+        <w:rPr>
+          <w:lang w:val="fr-FR"/>
+        </w:rPr>
+        <w:t>rgb</w:t>
+      </w:r>
+      <w:proofErr w:type="spellEnd"/>
+      <w:r>
+        <w:rPr>
+          <w:lang w:val="fr-FR"/>
+        </w:rPr>
+        <w:t>(</w:t>
+      </w:r>
+      <w:proofErr w:type="gramEnd"/>
+      <w:r>
+        <w:rPr>
+          <w:lang w:val="fr-FR"/>
+        </w:rPr>
+        <w:t>modification possible pour rendre ca plus harmonieux : limiter une couleur dans un intervalle restreint)</w:t>
+      </w:r>
+    </w:p>
+    <w:p>
+      <w:pPr>
+        <w:rPr>
+          <w:lang w:val="fr-FR"/>
+        </w:rPr>
+      </w:pPr>
       <w:bookmarkStart w:id="0" w:name="_GoBack"/>
       <w:bookmarkEnd w:id="0"/>
-    </w:p>
-    <w:p>
-      <w:pPr>
-        <w:rPr>
-          <w:lang w:val="fr-FR"/>
-        </w:rPr>
-      </w:pPr>
-    </w:p>
-    <w:p>
-      <w:pPr>
-        <w:rPr>
-          <w:lang w:val="fr-FR"/>
-        </w:rPr>
-      </w:pPr>
     </w:p>
     <w:p>
       <w:pPr>
@@ -2377,6 +2605,7 @@
         <w:spacing w:after="0" w:line="240" w:lineRule="auto"/>
         <w:rPr>
           <w:rFonts w:ascii="Arial" w:eastAsia="Times New Roman" w:hAnsi="Arial" w:cs="Arial"/>
+          <w:strike/>
           <w:color w:val="222222"/>
           <w:sz w:val="19"/>
           <w:szCs w:val="19"/>
@@ -2384,32 +2613,6 @@
         </w:rPr>
       </w:pPr>
       <w:r>
-        <w:rPr>
-          <w:rFonts w:ascii="Arial" w:eastAsia="Times New Roman" w:hAnsi="Arial" w:cs="Arial"/>
-          <w:color w:val="222222"/>
-          <w:sz w:val="19"/>
-          <w:szCs w:val="19"/>
-          <w:lang w:val="fr-FR" w:eastAsia="de-DE"/>
-        </w:rPr>
-        <w:t xml:space="preserve">- faire interagir le graphique et la </w:t>
-      </w:r>
-      <w:proofErr w:type="spellStart"/>
-      <w:r>
-        <w:rPr>
-          <w:rFonts w:ascii="Arial" w:eastAsia="Times New Roman" w:hAnsi="Arial" w:cs="Arial"/>
-          <w:color w:val="222222"/>
-          <w:sz w:val="19"/>
-          <w:szCs w:val="19"/>
-          <w:lang w:val="fr-FR" w:eastAsia="de-DE"/>
-        </w:rPr>
-        <w:t>datagrid</w:t>
-      </w:r>
-      <w:proofErr w:type="spellEnd"/>
-    </w:p>
-    <w:p>
-      <w:pPr>
-        <w:shd w:val="clear" w:color="auto" w:fill="FFFFFF"/>
-        <w:spacing w:after="0" w:line="240" w:lineRule="auto"/>
         <w:rPr>
           <w:rFonts w:ascii="Arial" w:eastAsia="Times New Roman" w:hAnsi="Arial" w:cs="Arial"/>
           <w:strike/>
@@ -2418,7 +2621,9 @@
           <w:szCs w:val="19"/>
           <w:lang w:val="fr-FR" w:eastAsia="de-DE"/>
         </w:rPr>
-      </w:pPr>
+        <w:t xml:space="preserve">- faire interagir le graphique et la </w:t>
+      </w:r>
+      <w:proofErr w:type="spellStart"/>
       <w:r>
         <w:rPr>
           <w:rFonts w:ascii="Arial" w:eastAsia="Times New Roman" w:hAnsi="Arial" w:cs="Arial"/>
@@ -2428,10 +2633,14 @@
           <w:szCs w:val="19"/>
           <w:lang w:val="fr-FR" w:eastAsia="de-DE"/>
         </w:rPr>
-        <w:t xml:space="preserve">- régler l'opacité des lignes non </w:t>
-      </w:r>
-      <w:proofErr w:type="spellStart"/>
-      <w:r>
+        <w:t>datagrid</w:t>
+      </w:r>
+      <w:proofErr w:type="spellEnd"/>
+    </w:p>
+    <w:p>
+      <w:pPr>
+        <w:shd w:val="clear" w:color="auto" w:fill="FFFFFF"/>
+        <w:spacing w:after="0" w:line="240" w:lineRule="auto"/>
         <w:rPr>
           <w:rFonts w:ascii="Arial" w:eastAsia="Times New Roman" w:hAnsi="Arial" w:cs="Arial"/>
           <w:strike/>
@@ -2440,72 +2649,8 @@
           <w:szCs w:val="19"/>
           <w:lang w:val="fr-FR" w:eastAsia="de-DE"/>
         </w:rPr>
-        <w:t>selectionnées</w:t>
-      </w:r>
-      <w:proofErr w:type="spellEnd"/>
-    </w:p>
-    <w:p>
-      <w:pPr>
-        <w:shd w:val="clear" w:color="auto" w:fill="FFFFFF"/>
-        <w:spacing w:after="0" w:line="240" w:lineRule="auto"/>
-        <w:rPr>
-          <w:rFonts w:ascii="Arial" w:eastAsia="Times New Roman" w:hAnsi="Arial" w:cs="Arial"/>
-          <w:color w:val="222222"/>
-          <w:sz w:val="19"/>
-          <w:szCs w:val="19"/>
-          <w:lang w:val="fr-FR" w:eastAsia="de-DE"/>
-        </w:rPr>
-      </w:pPr>
-      <w:r>
-        <w:rPr>
-          <w:rFonts w:ascii="Arial" w:eastAsia="Times New Roman" w:hAnsi="Arial" w:cs="Arial"/>
-          <w:color w:val="222222"/>
-          <w:sz w:val="19"/>
-          <w:szCs w:val="19"/>
-          <w:lang w:val="fr-FR" w:eastAsia="de-DE"/>
-        </w:rPr>
-        <w:t xml:space="preserve">- mettre des couleurs différentes sur les lignes </w:t>
-      </w:r>
-      <w:proofErr w:type="spellStart"/>
-      <w:r>
-        <w:rPr>
-          <w:rFonts w:ascii="Arial" w:eastAsia="Times New Roman" w:hAnsi="Arial" w:cs="Arial"/>
-          <w:color w:val="222222"/>
-          <w:sz w:val="19"/>
-          <w:szCs w:val="19"/>
-          <w:lang w:val="fr-FR" w:eastAsia="de-DE"/>
-        </w:rPr>
-        <w:t>selectionnées</w:t>
-      </w:r>
-      <w:proofErr w:type="spellEnd"/>
-    </w:p>
-    <w:p>
-      <w:pPr>
-        <w:shd w:val="clear" w:color="auto" w:fill="FFFFFF"/>
-        <w:spacing w:after="0" w:line="240" w:lineRule="auto"/>
-        <w:rPr>
-          <w:rFonts w:ascii="Arial" w:eastAsia="Times New Roman" w:hAnsi="Arial" w:cs="Arial"/>
-          <w:color w:val="222222"/>
-          <w:sz w:val="19"/>
-          <w:szCs w:val="19"/>
-          <w:lang w:val="fr-FR" w:eastAsia="de-DE"/>
-        </w:rPr>
-      </w:pPr>
-      <w:r>
-        <w:rPr>
-          <w:rFonts w:ascii="Arial" w:eastAsia="Times New Roman" w:hAnsi="Arial" w:cs="Arial"/>
-          <w:color w:val="222222"/>
-          <w:sz w:val="19"/>
-          <w:szCs w:val="19"/>
-          <w:lang w:val="fr-FR" w:eastAsia="de-DE"/>
-        </w:rPr>
-        <w:t>-  insertion d'un compteur</w:t>
-      </w:r>
-    </w:p>
-    <w:p>
-      <w:pPr>
-        <w:shd w:val="clear" w:color="auto" w:fill="FFFFFF"/>
-        <w:spacing w:after="0" w:line="240" w:lineRule="auto"/>
+      </w:pPr>
+      <w:r>
         <w:rPr>
           <w:rFonts w:ascii="Arial" w:eastAsia="Times New Roman" w:hAnsi="Arial" w:cs="Arial"/>
           <w:strike/>
@@ -2514,7 +2659,9 @@
           <w:szCs w:val="19"/>
           <w:lang w:val="fr-FR" w:eastAsia="de-DE"/>
         </w:rPr>
-      </w:pPr>
+        <w:t xml:space="preserve">- régler l'opacité des lignes non </w:t>
+      </w:r>
+      <w:proofErr w:type="spellStart"/>
       <w:r>
         <w:rPr>
           <w:rFonts w:ascii="Arial" w:eastAsia="Times New Roman" w:hAnsi="Arial" w:cs="Arial"/>
@@ -2524,10 +2671,14 @@
           <w:szCs w:val="19"/>
           <w:lang w:val="fr-FR" w:eastAsia="de-DE"/>
         </w:rPr>
-        <w:t xml:space="preserve">- insertion d'un </w:t>
-      </w:r>
-      <w:proofErr w:type="spellStart"/>
-      <w:r>
+        <w:t>selectionnées</w:t>
+      </w:r>
+      <w:proofErr w:type="spellEnd"/>
+    </w:p>
+    <w:p>
+      <w:pPr>
+        <w:shd w:val="clear" w:color="auto" w:fill="FFFFFF"/>
+        <w:spacing w:after="0" w:line="240" w:lineRule="auto"/>
         <w:rPr>
           <w:rFonts w:ascii="Arial" w:eastAsia="Times New Roman" w:hAnsi="Arial" w:cs="Arial"/>
           <w:strike/>
@@ -2536,9 +2687,7 @@
           <w:szCs w:val="19"/>
           <w:lang w:val="fr-FR" w:eastAsia="de-DE"/>
         </w:rPr>
-        <w:t>controle</w:t>
-      </w:r>
-      <w:proofErr w:type="spellEnd"/>
+      </w:pPr>
       <w:r>
         <w:rPr>
           <w:rFonts w:ascii="Arial" w:eastAsia="Times New Roman" w:hAnsi="Arial" w:cs="Arial"/>
@@ -2548,7 +2697,7 @@
           <w:szCs w:val="19"/>
           <w:lang w:val="fr-FR" w:eastAsia="de-DE"/>
         </w:rPr>
-        <w:t xml:space="preserve"> pour le </w:t>
+        <w:t xml:space="preserve">- mettre des couleurs différentes sur les lignes </w:t>
       </w:r>
       <w:proofErr w:type="spellStart"/>
       <w:r>
@@ -2560,10 +2709,37 @@
           <w:szCs w:val="19"/>
           <w:lang w:val="fr-FR" w:eastAsia="de-DE"/>
         </w:rPr>
-        <w:t>upload</w:t>
-      </w:r>
-      <w:proofErr w:type="spellEnd"/>
-      <w:r>
+        <w:t>selectionnées</w:t>
+      </w:r>
+      <w:proofErr w:type="spellEnd"/>
+    </w:p>
+    <w:p>
+      <w:pPr>
+        <w:shd w:val="clear" w:color="auto" w:fill="FFFFFF"/>
+        <w:spacing w:after="0" w:line="240" w:lineRule="auto"/>
+        <w:rPr>
+          <w:rFonts w:ascii="Arial" w:eastAsia="Times New Roman" w:hAnsi="Arial" w:cs="Arial"/>
+          <w:color w:val="222222"/>
+          <w:sz w:val="19"/>
+          <w:szCs w:val="19"/>
+          <w:lang w:val="fr-FR" w:eastAsia="de-DE"/>
+        </w:rPr>
+      </w:pPr>
+      <w:r>
+        <w:rPr>
+          <w:rFonts w:ascii="Arial" w:eastAsia="Times New Roman" w:hAnsi="Arial" w:cs="Arial"/>
+          <w:color w:val="222222"/>
+          <w:sz w:val="19"/>
+          <w:szCs w:val="19"/>
+          <w:lang w:val="fr-FR" w:eastAsia="de-DE"/>
+        </w:rPr>
+        <w:t>-  insertion d'un compteur</w:t>
+      </w:r>
+    </w:p>
+    <w:p>
+      <w:pPr>
+        <w:shd w:val="clear" w:color="auto" w:fill="FFFFFF"/>
+        <w:spacing w:after="0" w:line="240" w:lineRule="auto"/>
         <w:rPr>
           <w:rFonts w:ascii="Arial" w:eastAsia="Times New Roman" w:hAnsi="Arial" w:cs="Arial"/>
           <w:strike/>
@@ -2572,6 +2748,65 @@
           <w:szCs w:val="19"/>
           <w:lang w:val="fr-FR" w:eastAsia="de-DE"/>
         </w:rPr>
+      </w:pPr>
+      <w:r>
+        <w:rPr>
+          <w:rFonts w:ascii="Arial" w:eastAsia="Times New Roman" w:hAnsi="Arial" w:cs="Arial"/>
+          <w:strike/>
+          <w:color w:val="222222"/>
+          <w:sz w:val="19"/>
+          <w:szCs w:val="19"/>
+          <w:lang w:val="fr-FR" w:eastAsia="de-DE"/>
+        </w:rPr>
+        <w:lastRenderedPageBreak/>
+        <w:t xml:space="preserve">- insertion d'un </w:t>
+      </w:r>
+      <w:proofErr w:type="spellStart"/>
+      <w:r>
+        <w:rPr>
+          <w:rFonts w:ascii="Arial" w:eastAsia="Times New Roman" w:hAnsi="Arial" w:cs="Arial"/>
+          <w:strike/>
+          <w:color w:val="222222"/>
+          <w:sz w:val="19"/>
+          <w:szCs w:val="19"/>
+          <w:lang w:val="fr-FR" w:eastAsia="de-DE"/>
+        </w:rPr>
+        <w:t>controle</w:t>
+      </w:r>
+      <w:proofErr w:type="spellEnd"/>
+      <w:r>
+        <w:rPr>
+          <w:rFonts w:ascii="Arial" w:eastAsia="Times New Roman" w:hAnsi="Arial" w:cs="Arial"/>
+          <w:strike/>
+          <w:color w:val="222222"/>
+          <w:sz w:val="19"/>
+          <w:szCs w:val="19"/>
+          <w:lang w:val="fr-FR" w:eastAsia="de-DE"/>
+        </w:rPr>
+        <w:t xml:space="preserve"> pour le </w:t>
+      </w:r>
+      <w:proofErr w:type="spellStart"/>
+      <w:r>
+        <w:rPr>
+          <w:rFonts w:ascii="Arial" w:eastAsia="Times New Roman" w:hAnsi="Arial" w:cs="Arial"/>
+          <w:strike/>
+          <w:color w:val="222222"/>
+          <w:sz w:val="19"/>
+          <w:szCs w:val="19"/>
+          <w:lang w:val="fr-FR" w:eastAsia="de-DE"/>
+        </w:rPr>
+        <w:t>upload</w:t>
+      </w:r>
+      <w:proofErr w:type="spellEnd"/>
+      <w:r>
+        <w:rPr>
+          <w:rFonts w:ascii="Arial" w:eastAsia="Times New Roman" w:hAnsi="Arial" w:cs="Arial"/>
+          <w:strike/>
+          <w:color w:val="222222"/>
+          <w:sz w:val="19"/>
+          <w:szCs w:val="19"/>
+          <w:lang w:val="fr-FR" w:eastAsia="de-DE"/>
+        </w:rPr>
         <w:t xml:space="preserve"> de fichier</w:t>
       </w:r>
     </w:p>
@@ -2607,11 +2842,13 @@
       <w:pPr>
         <w:spacing w:after="0"/>
         <w:rPr>
-          <w:lang w:val="fr-FR"/>
-        </w:rPr>
-      </w:pPr>
-      <w:r>
-        <w:rPr>
+          <w:strike/>
+          <w:lang w:val="fr-FR"/>
+        </w:rPr>
+      </w:pPr>
+      <w:r>
+        <w:rPr>
+          <w:strike/>
           <w:lang w:val="fr-FR"/>
         </w:rPr>
         <w:t>-</w:t>
@@ -2619,6 +2856,7 @@
       <w:proofErr w:type="spellStart"/>
       <w:r>
         <w:rPr>
+          <w:strike/>
           <w:lang w:val="fr-FR"/>
         </w:rPr>
         <w:t>column</w:t>
@@ -2626,6 +2864,7 @@
       <w:proofErr w:type="spellEnd"/>
       <w:r>
         <w:rPr>
+          <w:strike/>
           <w:lang w:val="fr-FR"/>
         </w:rPr>
         <w:t xml:space="preserve"> choser (tab)</w:t>
@@ -3430,7 +3669,7 @@
 </file>
 
 <file path=customXml/itemProps1.xml><?xml version="1.0" encoding="utf-8"?>
-<ds:datastoreItem xmlns:ds="http://schemas.openxmlformats.org/officeDocument/2006/customXml" ds:itemID="{27D4D856-E9DD-4245-8EA2-847070116FC6}">
+<ds:datastoreItem xmlns:ds="http://schemas.openxmlformats.org/officeDocument/2006/customXml" ds:itemID="{F106D186-AB8B-4264-B042-E9A887403FC8}">
   <ds:schemaRefs>
     <ds:schemaRef ds:uri="http://schemas.openxmlformats.org/officeDocument/2006/bibliography"/>
   </ds:schemaRefs>

</xml_diff>

<commit_message>
Interaction tableau /parrallel coordinate/Bar chart et couleur dans le tableau
L'interaction des 3 elements fonctionne (et solution apportée lorsque le
fichier ne comprend pas de colonne non numerique).
Ajout d'une fonction permettant de coloriser la premiere colonne du
tableau. Pour chaque ligne, la couleur choisie est la meme que celle
utilisée dans le parallel coordinate
</commit_message>
<xml_diff>
--- a/Documentation/Carnet de bord.docx
+++ b/Documentation/Carnet de bord.docx
@@ -1163,99 +1163,6 @@
           <w:lang w:val="fr-FR"/>
         </w:rPr>
       </w:pPr>
-      <w:r>
-        <w:rPr>
-          <w:lang w:val="fr-FR"/>
-        </w:rPr>
-        <w:lastRenderedPageBreak/>
-        <w:t>Passage aux objectifs 2 : adaptation d’un bar chart existant pour l’integrer au code :</w:t>
-      </w:r>
-    </w:p>
-    <w:p>
-      <w:pPr>
-        <w:rPr>
-          <w:lang w:val="fr-FR"/>
-        </w:rPr>
-      </w:pPr>
-      <w:r>
-        <w:rPr>
-          <w:lang w:val="fr-FR"/>
-        </w:rPr>
-        <w:t>-nom des variables</w:t>
-      </w:r>
-    </w:p>
-    <w:p>
-      <w:pPr>
-        <w:rPr>
-          <w:lang w:val="fr-FR"/>
-        </w:rPr>
-      </w:pPr>
-      <w:r>
-        <w:rPr>
-          <w:lang w:val="fr-FR"/>
-        </w:rPr>
-        <w:t>-type des variables</w:t>
-      </w:r>
-    </w:p>
-    <w:p>
-      <w:pPr>
-        <w:rPr>
-          <w:lang w:val="fr-FR"/>
-        </w:rPr>
-      </w:pPr>
-      <w:r>
-        <w:rPr>
-          <w:lang w:val="fr-FR"/>
-        </w:rPr>
-        <w:t>-place dans le dashboard (au debut : superposition des deux graphs… --‘)</w:t>
-      </w:r>
-    </w:p>
-    <w:p>
-      <w:pPr>
-        <w:rPr>
-          <w:lang w:val="fr-FR"/>
-        </w:rPr>
-      </w:pPr>
-    </w:p>
-    <w:p>
-      <w:pPr>
-        <w:rPr>
-          <w:lang w:val="fr-FR"/>
-        </w:rPr>
-      </w:pPr>
-      <w:r>
-        <w:rPr>
-          <w:lang w:val="fr-FR"/>
-        </w:rPr>
-        <w:t xml:space="preserve">Le bar chart est desormais integré au code mais n’est pas encore adabtable aux diverse entrées (que cars pour le moment) et doit </w:t>
-      </w:r>
-      <w:r>
-        <w:rPr>
-          <w:lang w:val="fr-FR"/>
-        </w:rPr>
-        <w:t>e</w:t>
-      </w:r>
-      <w:r>
-        <w:rPr>
-          <w:lang w:val="fr-FR"/>
-        </w:rPr>
-        <w:t>ncore etre mis en interaction avec le reste du dashbord</w:t>
-      </w:r>
-      <w:r>
-        <w:rPr>
-          <w:lang w:val="fr-FR"/>
-        </w:rPr>
-        <w:t>.</w:t>
-      </w:r>
-      <w:bookmarkStart w:id="0" w:name="_GoBack"/>
-      <w:bookmarkEnd w:id="0"/>
-    </w:p>
-    <w:p>
-      <w:pPr>
-        <w:rPr>
-          <w:lang w:val="fr-FR"/>
-        </w:rPr>
-      </w:pPr>
     </w:p>
     <w:p>
       <w:pPr>
@@ -1422,11 +1329,13 @@
       <w:pPr>
         <w:spacing w:after="0"/>
         <w:rPr>
-          <w:lang w:val="fr-FR"/>
-        </w:rPr>
-      </w:pPr>
-      <w:r>
-        <w:rPr>
+          <w:strike/>
+          <w:lang w:val="fr-FR"/>
+        </w:rPr>
+      </w:pPr>
+      <w:r>
+        <w:rPr>
+          <w:strike/>
           <w:lang w:val="fr-FR"/>
         </w:rPr>
         <w:t>- couleur par ligne (graph + tab)</w:t>
@@ -1477,6 +1386,82 @@
       <w:pPr>
         <w:spacing w:after="0"/>
         <w:rPr>
+          <w:lang w:val="fr-FR"/>
+        </w:rPr>
+      </w:pPr>
+      <w:r>
+        <w:rPr>
+          <w:lang w:val="fr-FR"/>
+        </w:rPr>
+        <w:t>Passage aux objectifs 2 : adaptation d’un bar chart existant pour l’integrer au code :</w:t>
+      </w:r>
+    </w:p>
+    <w:p>
+      <w:pPr>
+        <w:spacing w:after="0"/>
+        <w:rPr>
+          <w:lang w:val="fr-FR"/>
+        </w:rPr>
+      </w:pPr>
+      <w:r>
+        <w:rPr>
+          <w:lang w:val="fr-FR"/>
+        </w:rPr>
+        <w:t>-nom des variables</w:t>
+      </w:r>
+    </w:p>
+    <w:p>
+      <w:pPr>
+        <w:spacing w:after="0"/>
+        <w:rPr>
+          <w:lang w:val="fr-FR"/>
+        </w:rPr>
+      </w:pPr>
+      <w:r>
+        <w:rPr>
+          <w:lang w:val="fr-FR"/>
+        </w:rPr>
+        <w:t>-type des variables</w:t>
+      </w:r>
+    </w:p>
+    <w:p>
+      <w:pPr>
+        <w:spacing w:after="0"/>
+        <w:rPr>
+          <w:lang w:val="fr-FR"/>
+        </w:rPr>
+      </w:pPr>
+      <w:r>
+        <w:rPr>
+          <w:lang w:val="fr-FR"/>
+        </w:rPr>
+        <w:t>-place dans le dashboard (au debut : superposition des deux graphs… --‘)</w:t>
+      </w:r>
+    </w:p>
+    <w:p>
+      <w:pPr>
+        <w:rPr>
+          <w:lang w:val="fr-FR"/>
+        </w:rPr>
+      </w:pPr>
+    </w:p>
+    <w:p>
+      <w:pPr>
+        <w:rPr>
+          <w:lang w:val="fr-FR"/>
+        </w:rPr>
+      </w:pPr>
+      <w:r>
+        <w:rPr>
+          <w:lang w:val="fr-FR"/>
+        </w:rPr>
+        <w:t>Le bar chart est desormais integré au code mais n’est pas encore adabtable aux diverse entrées (que cars pour le moment) et doit encore etre mis en interaction avec le reste du dashbord.</w:t>
+      </w:r>
+    </w:p>
+    <w:p>
+      <w:pPr>
+        <w:spacing w:after="0"/>
+        <w:rPr>
           <w:strike/>
           <w:lang w:val="fr-FR"/>
         </w:rPr>
@@ -1521,11 +1506,13 @@
       <w:pPr>
         <w:spacing w:after="0"/>
         <w:rPr>
-          <w:lang w:val="fr-FR"/>
-        </w:rPr>
-      </w:pPr>
-      <w:r>
-        <w:rPr>
+          <w:strike/>
+          <w:lang w:val="fr-FR"/>
+        </w:rPr>
+      </w:pPr>
+      <w:r>
+        <w:rPr>
+          <w:strike/>
           <w:lang w:val="fr-FR"/>
         </w:rPr>
         <w:t>-ajouter la couleur de la ligne dans le tableau</w:t>
@@ -1535,11 +1522,13 @@
       <w:pPr>
         <w:spacing w:after="0"/>
         <w:rPr>
-          <w:lang w:val="fr-FR"/>
-        </w:rPr>
-      </w:pPr>
-      <w:r>
-        <w:rPr>
+          <w:strike/>
+          <w:lang w:val="fr-FR"/>
+        </w:rPr>
+      </w:pPr>
+      <w:r>
+        <w:rPr>
+          <w:strike/>
           <w:lang w:val="fr-FR"/>
         </w:rPr>
         <w:t>-ajouter un autre graphique pour une interaction a + que 2</w:t>
@@ -1587,6 +1576,139 @@
           <w:lang w:val="fr-FR"/>
         </w:rPr>
       </w:pPr>
+      <w:r>
+        <w:rPr>
+          <w:lang w:val="fr-FR"/>
+        </w:rPr>
+        <w:t>23/03 : le Bar Chart est integré au graphique et interactif avec le tableau et le parallel coordinate. (unilateral dans le sens « vers le BarChart » -&gt; par de filtre sur le BC)</w:t>
+      </w:r>
+    </w:p>
+    <w:p>
+      <w:pPr>
+        <w:spacing w:after="0"/>
+        <w:rPr>
+          <w:lang w:val="fr-FR"/>
+        </w:rPr>
+      </w:pPr>
+      <w:r>
+        <w:rPr>
+          <w:lang w:val="fr-FR"/>
+        </w:rPr>
+        <w:t>Pour cela j’ai dû créer une fction filtre qui affiche ou non les barres (taille de la barre normale ou 0). Réflexion faite, j’aurais aussi pu modifier la couleur (normal ou blanc [voir gris clair comme sur le // coordinate]). Le changement n’est pas fait parce que le format de données au niveau des couleurs n’est pas le meme qu’au niveau de la taille de la barre (mais serait faisable sans trop de soucis).</w:t>
+      </w:r>
+    </w:p>
+    <w:p>
+      <w:pPr>
+        <w:spacing w:after="0"/>
+        <w:rPr>
+          <w:lang w:val="fr-FR"/>
+        </w:rPr>
+      </w:pPr>
+      <w:r>
+        <w:rPr>
+          <w:lang w:val="fr-FR"/>
+        </w:rPr>
+        <w:t>Problème rencontré : au dela du svg que je ne connais pas encore tres bien, il m’a fallu reloader le BC a chaque chgmt du filtre. Pour cela, j’utilise la fction reload (déjà créée pour l’interaction a 2) dans lequel je supprime le BC (a l’aide des classes bien choisies et non pas en supprimant toutes les classes « g » comme fait pour le reset ) et le recrée.</w:t>
+      </w:r>
+    </w:p>
+    <w:p>
+      <w:pPr>
+        <w:spacing w:after="0"/>
+        <w:rPr>
+          <w:lang w:val="fr-FR"/>
+        </w:rPr>
+      </w:pPr>
+      <w:r>
+        <w:rPr>
+          <w:lang w:val="fr-FR"/>
+        </w:rPr>
+        <w:t>J’ai aussi commencer la fonction permettant de lier la couleur des lignes du // coordinate au tableau. Pour cela j’ai du modifier la structure du programme en rendent le tableau plus accessible (avant il était coincé dans une macro fonction). J’ai aussi sauver eles couleurs dans une variable objet comprenant la couleur et les data associées. Reste a coder la fonction permettant de lier la couleur aux data et de l’afficher sur le tableau.</w:t>
+      </w:r>
+    </w:p>
+    <w:p>
+      <w:pPr>
+        <w:spacing w:after="0"/>
+        <w:rPr>
+          <w:lang w:val="fr-FR"/>
+        </w:rPr>
+      </w:pPr>
+    </w:p>
+    <w:p>
+      <w:pPr>
+        <w:spacing w:after="0"/>
+        <w:rPr>
+          <w:lang w:val="fr-FR"/>
+        </w:rPr>
+      </w:pPr>
+      <w:r>
+        <w:rPr>
+          <w:lang w:val="fr-FR"/>
+        </w:rPr>
+        <w:t xml:space="preserve">24/03 : L’affichage des couleurs sur le tableau est assez simple mais la reconnaissance donnée tableau &lt;-&gt; donnée //coordinate a posé probleme car </w:t>
+      </w:r>
+      <w:r>
+        <w:rPr>
+          <w:lang w:val="fr-FR"/>
+        </w:rPr>
+        <w:t xml:space="preserve">le programme </w:t>
+      </w:r>
+      <w:r>
+        <w:rPr>
+          <w:lang w:val="fr-FR"/>
+        </w:rPr>
+        <w:t>ajout</w:t>
+      </w:r>
+      <w:r>
+        <w:rPr>
+          <w:lang w:val="fr-FR"/>
+        </w:rPr>
+        <w:t>e</w:t>
+      </w:r>
+      <w:r>
+        <w:rPr>
+          <w:lang w:val="fr-FR"/>
+        </w:rPr>
+        <w:t xml:space="preserve"> </w:t>
+      </w:r>
+      <w:r>
+        <w:rPr>
+          <w:lang w:val="fr-FR"/>
+        </w:rPr>
+        <w:t>un element</w:t>
+      </w:r>
+      <w:r>
+        <w:rPr>
+          <w:lang w:val="fr-FR"/>
+        </w:rPr>
+        <w:t xml:space="preserve"> </w:t>
+      </w:r>
+      <w:r>
+        <w:rPr>
+          <w:lang w:val="fr-FR"/>
+        </w:rPr>
+        <w:t xml:space="preserve">a </w:t>
+      </w:r>
+      <w:r>
+        <w:rPr>
+          <w:lang w:val="fr-FR"/>
+        </w:rPr>
+        <w:t>l’objet lors de la sauvegarde (directement au moment du choix des couleurs)</w:t>
+      </w:r>
+      <w:r>
+        <w:rPr>
+          <w:lang w:val="fr-FR"/>
+        </w:rPr>
+        <w:t xml:space="preserve">. J’ai donc du passer par une </w:t>
+      </w:r>
+      <w:r>
+        <w:rPr>
+          <w:lang w:val="fr-FR"/>
+        </w:rPr>
+        <w:lastRenderedPageBreak/>
+        <w:t>sauvegarde au format « string » qui fonctionne. Le tableau comprend maintenant une case avec la couleur du trait !</w:t>
+      </w:r>
+      <w:bookmarkStart w:id="0" w:name="_GoBack"/>
+      <w:bookmarkEnd w:id="0"/>
     </w:p>
     <w:sectPr>
       <w:pgSz w:w="11906" w:h="16838"/>
@@ -2387,7 +2509,7 @@
 </file>
 
 <file path=customXml/itemProps1.xml><?xml version="1.0" encoding="utf-8"?>
-<ds:datastoreItem xmlns:ds="http://schemas.openxmlformats.org/officeDocument/2006/customXml" ds:itemID="{633DCE86-3D03-4144-81B2-AAE3D7C630BB}">
+<ds:datastoreItem xmlns:ds="http://schemas.openxmlformats.org/officeDocument/2006/customXml" ds:itemID="{E07D6291-E1B3-45D3-8F5A-9DBBD365DD79}">
   <ds:schemaRefs>
     <ds:schemaRef ds:uri="http://schemas.openxmlformats.org/officeDocument/2006/bibliography"/>
   </ds:schemaRefs>

</xml_diff>

<commit_message>
Possibilité de zommable circle avec des documents plats et grid
Les documents plats sont desormais reconnus par le programme pour
s'adapter aux contraintes. Reste encore une partie hard codée qui impose
les noms de colonne.
Debut de travail sur les datagrid.
</commit_message>
<xml_diff>
--- a/Documentation/Carnet de bord.docx
+++ b/Documentation/Carnet de bord.docx
@@ -34,11 +34,33 @@
         </w:rPr>
         <w:t xml:space="preserve"> : découverte du projet et mise en route (power BI + regarder le code </w:t>
       </w:r>
-      <w:r>
-        <w:rPr>
-          <w:lang w:val="fr-FR"/>
-        </w:rPr>
-        <w:t xml:space="preserve">parrallele coordinate : </w:t>
+      <w:proofErr w:type="spellStart"/>
+      <w:r>
+        <w:rPr>
+          <w:lang w:val="fr-FR"/>
+        </w:rPr>
+        <w:t>parrallele</w:t>
+      </w:r>
+      <w:proofErr w:type="spellEnd"/>
+      <w:r>
+        <w:rPr>
+          <w:lang w:val="fr-FR"/>
+        </w:rPr>
+        <w:t xml:space="preserve"> </w:t>
+      </w:r>
+      <w:proofErr w:type="spellStart"/>
+      <w:r>
+        <w:rPr>
+          <w:lang w:val="fr-FR"/>
+        </w:rPr>
+        <w:t>coordinate</w:t>
+      </w:r>
+      <w:proofErr w:type="spellEnd"/>
+      <w:r>
+        <w:rPr>
+          <w:lang w:val="fr-FR"/>
+        </w:rPr>
+        <w:t xml:space="preserve"> : </w:t>
       </w:r>
       <w:hyperlink r:id="rId5" w:history="1">
         <w:r>
@@ -66,7 +88,35 @@
         <w:rPr>
           <w:lang w:val="fr-FR"/>
         </w:rPr>
-        <w:t>08/03 : chercher à comprendre le code du parrallele coordinate et début de code pour rendre le code compatible à n’importe quel fichier csv</w:t>
+        <w:t xml:space="preserve">08/03 : chercher à comprendre le code du </w:t>
+      </w:r>
+      <w:proofErr w:type="spellStart"/>
+      <w:r>
+        <w:rPr>
+          <w:lang w:val="fr-FR"/>
+        </w:rPr>
+        <w:t>parrallele</w:t>
+      </w:r>
+      <w:proofErr w:type="spellEnd"/>
+      <w:r>
+        <w:rPr>
+          <w:lang w:val="fr-FR"/>
+        </w:rPr>
+        <w:t xml:space="preserve"> </w:t>
+      </w:r>
+      <w:proofErr w:type="spellStart"/>
+      <w:r>
+        <w:rPr>
+          <w:lang w:val="fr-FR"/>
+        </w:rPr>
+        <w:t>coordinate</w:t>
+      </w:r>
+      <w:proofErr w:type="spellEnd"/>
+      <w:r>
+        <w:rPr>
+          <w:lang w:val="fr-FR"/>
+        </w:rPr>
+        <w:t xml:space="preserve"> et début de code pour rendre le code compatible à n’importe quel fichier csv</w:t>
       </w:r>
     </w:p>
     <w:p>
@@ -182,11 +232,57 @@
                 <w:lang w:val="fr-FR"/>
               </w:rPr>
             </w:pPr>
+            <w:proofErr w:type="spellStart"/>
+            <w:proofErr w:type="gramStart"/>
             <w:r>
               <w:rPr>
                 <w:lang w:val="fr-FR"/>
               </w:rPr>
               <w:t>jqGrid</w:t>
+            </w:r>
+            <w:proofErr w:type="spellEnd"/>
+            <w:proofErr w:type="gramEnd"/>
+          </w:p>
+        </w:tc>
+        <w:tc>
+          <w:tcPr>
+            <w:tcW w:w="3021" w:type="dxa"/>
+          </w:tcPr>
+          <w:p>
+            <w:pPr>
+              <w:rPr>
+                <w:lang w:val="fr-FR"/>
+              </w:rPr>
+            </w:pPr>
+            <w:proofErr w:type="spellStart"/>
+            <w:proofErr w:type="gramStart"/>
+            <w:r>
+              <w:rPr>
+                <w:lang w:val="fr-FR"/>
+              </w:rPr>
+              <w:t>jsGrid</w:t>
+            </w:r>
+            <w:proofErr w:type="spellEnd"/>
+            <w:proofErr w:type="gramEnd"/>
+          </w:p>
+        </w:tc>
+      </w:tr>
+      <w:tr>
+        <w:tc>
+          <w:tcPr>
+            <w:tcW w:w="3020" w:type="dxa"/>
+          </w:tcPr>
+          <w:p>
+            <w:pPr>
+              <w:rPr>
+                <w:lang w:val="fr-FR"/>
+              </w:rPr>
+            </w:pPr>
+            <w:r>
+              <w:rPr>
+                <w:lang w:val="fr-FR"/>
+              </w:rPr>
+              <w:t>Sort</w:t>
             </w:r>
           </w:p>
         </w:tc>
@@ -204,7 +300,117 @@
               <w:rPr>
                 <w:lang w:val="fr-FR"/>
               </w:rPr>
-              <w:t>jsGrid</w:t>
+              <w:t xml:space="preserve">Par une ou </w:t>
+            </w:r>
+            <w:proofErr w:type="spellStart"/>
+            <w:r>
+              <w:rPr>
+                <w:lang w:val="fr-FR"/>
+              </w:rPr>
+              <w:t>plusieur</w:t>
+            </w:r>
+            <w:proofErr w:type="spellEnd"/>
+            <w:r>
+              <w:rPr>
+                <w:lang w:val="fr-FR"/>
+              </w:rPr>
+              <w:t xml:space="preserve"> </w:t>
+            </w:r>
+            <w:proofErr w:type="spellStart"/>
+            <w:r>
+              <w:rPr>
+                <w:lang w:val="fr-FR"/>
+              </w:rPr>
+              <w:t>colone</w:t>
+            </w:r>
+            <w:proofErr w:type="spellEnd"/>
+          </w:p>
+          <w:p>
+            <w:pPr>
+              <w:rPr>
+                <w:lang w:val="fr-FR"/>
+              </w:rPr>
+            </w:pPr>
+            <w:proofErr w:type="spellStart"/>
+            <w:r>
+              <w:rPr>
+                <w:lang w:val="fr-FR"/>
+              </w:rPr>
+              <w:t>Less</w:t>
+            </w:r>
+            <w:proofErr w:type="spellEnd"/>
+            <w:r>
+              <w:rPr>
+                <w:lang w:val="fr-FR"/>
+              </w:rPr>
+              <w:t>/</w:t>
+            </w:r>
+            <w:proofErr w:type="spellStart"/>
+            <w:r>
+              <w:rPr>
+                <w:lang w:val="fr-FR"/>
+              </w:rPr>
+              <w:t>greater</w:t>
+            </w:r>
+            <w:proofErr w:type="spellEnd"/>
+            <w:r>
+              <w:rPr>
+                <w:lang w:val="fr-FR"/>
+              </w:rPr>
+              <w:t>/</w:t>
+            </w:r>
+            <w:proofErr w:type="spellStart"/>
+            <w:r>
+              <w:rPr>
+                <w:lang w:val="fr-FR"/>
+              </w:rPr>
+              <w:t>equal</w:t>
+            </w:r>
+            <w:proofErr w:type="spellEnd"/>
+            <w:r>
+              <w:rPr>
+                <w:lang w:val="fr-FR"/>
+              </w:rPr>
+              <w:t xml:space="preserve"> sont possibles</w:t>
+            </w:r>
+          </w:p>
+          <w:p>
+            <w:pPr>
+              <w:rPr>
+                <w:lang w:val="fr-FR"/>
+              </w:rPr>
+            </w:pPr>
+          </w:p>
+        </w:tc>
+        <w:tc>
+          <w:tcPr>
+            <w:tcW w:w="3021" w:type="dxa"/>
+          </w:tcPr>
+          <w:p>
+            <w:pPr>
+              <w:rPr>
+                <w:lang w:val="fr-FR"/>
+              </w:rPr>
+            </w:pPr>
+            <w:r>
+              <w:rPr>
+                <w:lang w:val="fr-FR"/>
+              </w:rPr>
+              <w:t xml:space="preserve">Une seule ligne </w:t>
+            </w:r>
+            <w:proofErr w:type="spellStart"/>
+            <w:r>
+              <w:rPr>
+                <w:lang w:val="fr-FR"/>
+              </w:rPr>
+              <w:t>a</w:t>
+            </w:r>
+            <w:proofErr w:type="spellEnd"/>
+            <w:r>
+              <w:rPr>
+                <w:lang w:val="fr-FR"/>
+              </w:rPr>
+              <w:t xml:space="preserve"> la fois</w:t>
             </w:r>
           </w:p>
         </w:tc>
@@ -220,11 +426,39 @@
                 <w:lang w:val="fr-FR"/>
               </w:rPr>
             </w:pPr>
+            <w:proofErr w:type="spellStart"/>
             <w:r>
               <w:rPr>
                 <w:lang w:val="fr-FR"/>
               </w:rPr>
-              <w:t>Sort</w:t>
+              <w:t>Filter</w:t>
+            </w:r>
+            <w:proofErr w:type="spellEnd"/>
+          </w:p>
+        </w:tc>
+        <w:tc>
+          <w:tcPr>
+            <w:tcW w:w="3021" w:type="dxa"/>
+          </w:tcPr>
+          <w:p>
+            <w:pPr>
+              <w:rPr>
+                <w:lang w:val="fr-FR"/>
+              </w:rPr>
+            </w:pPr>
+            <w:proofErr w:type="spellStart"/>
+            <w:r>
+              <w:rPr>
+                <w:lang w:val="fr-FR"/>
+              </w:rPr>
+              <w:t>Autofilter</w:t>
+            </w:r>
+            <w:proofErr w:type="spellEnd"/>
+            <w:r>
+              <w:rPr>
+                <w:lang w:val="fr-FR"/>
+              </w:rPr>
+              <w:t xml:space="preserve"> par liste, par mot et par date</w:t>
             </w:r>
           </w:p>
         </w:tc>
@@ -238,49 +472,19 @@
                 <w:lang w:val="fr-FR"/>
               </w:rPr>
             </w:pPr>
+            <w:proofErr w:type="spellStart"/>
             <w:r>
               <w:rPr>
                 <w:lang w:val="fr-FR"/>
               </w:rPr>
-              <w:t>Par une ou plusieur colone</w:t>
+              <w:t>Autofilter</w:t>
             </w:r>
-          </w:p>
-          <w:p>
-            <w:pPr>
-              <w:rPr>
-                <w:lang w:val="fr-FR"/>
-              </w:rPr>
-            </w:pPr>
+            <w:proofErr w:type="spellEnd"/>
             <w:r>
               <w:rPr>
                 <w:lang w:val="fr-FR"/>
               </w:rPr>
-              <w:t>Less/greater/equal sont possibles</w:t>
-            </w:r>
-          </w:p>
-          <w:p>
-            <w:pPr>
-              <w:rPr>
-                <w:lang w:val="fr-FR"/>
-              </w:rPr>
-            </w:pPr>
-          </w:p>
-        </w:tc>
-        <w:tc>
-          <w:tcPr>
-            <w:tcW w:w="3021" w:type="dxa"/>
-          </w:tcPr>
-          <w:p>
-            <w:pPr>
-              <w:rPr>
-                <w:lang w:val="fr-FR"/>
-              </w:rPr>
-            </w:pPr>
-            <w:r>
-              <w:rPr>
-                <w:lang w:val="fr-FR"/>
-              </w:rPr>
-              <w:t>Une seule ligne a la fois</w:t>
+              <w:t xml:space="preserve"> par liste, par mot</w:t>
             </w:r>
           </w:p>
         </w:tc>
@@ -300,62 +504,6 @@
               <w:rPr>
                 <w:lang w:val="fr-FR"/>
               </w:rPr>
-              <w:t>Filter</w:t>
-            </w:r>
-          </w:p>
-        </w:tc>
-        <w:tc>
-          <w:tcPr>
-            <w:tcW w:w="3021" w:type="dxa"/>
-          </w:tcPr>
-          <w:p>
-            <w:pPr>
-              <w:rPr>
-                <w:lang w:val="fr-FR"/>
-              </w:rPr>
-            </w:pPr>
-            <w:r>
-              <w:rPr>
-                <w:lang w:val="fr-FR"/>
-              </w:rPr>
-              <w:t>Autofilter par liste, par mot et par date</w:t>
-            </w:r>
-          </w:p>
-        </w:tc>
-        <w:tc>
-          <w:tcPr>
-            <w:tcW w:w="3021" w:type="dxa"/>
-          </w:tcPr>
-          <w:p>
-            <w:pPr>
-              <w:rPr>
-                <w:lang w:val="fr-FR"/>
-              </w:rPr>
-            </w:pPr>
-            <w:r>
-              <w:rPr>
-                <w:lang w:val="fr-FR"/>
-              </w:rPr>
-              <w:t>Autofilter par liste, par mot</w:t>
-            </w:r>
-          </w:p>
-        </w:tc>
-      </w:tr>
-      <w:tr>
-        <w:tc>
-          <w:tcPr>
-            <w:tcW w:w="3020" w:type="dxa"/>
-          </w:tcPr>
-          <w:p>
-            <w:pPr>
-              <w:rPr>
-                <w:lang w:val="fr-FR"/>
-              </w:rPr>
-            </w:pPr>
-            <w:r>
-              <w:rPr>
-                <w:lang w:val="fr-FR"/>
-              </w:rPr>
               <w:t>Modification du tableau</w:t>
             </w:r>
           </w:p>
@@ -383,11 +531,19 @@
                 <w:lang w:val="fr-FR"/>
               </w:rPr>
             </w:pPr>
+            <w:proofErr w:type="spellStart"/>
             <w:r>
               <w:rPr>
                 <w:lang w:val="fr-FR"/>
               </w:rPr>
-              <w:t>Modif des données possible</w:t>
+              <w:t>Modif</w:t>
+            </w:r>
+            <w:proofErr w:type="spellEnd"/>
+            <w:r>
+              <w:rPr>
+                <w:lang w:val="fr-FR"/>
+              </w:rPr>
+              <w:t xml:space="preserve"> des données possible</w:t>
             </w:r>
             <w:r>
               <w:rPr>
@@ -413,17 +569,39 @@
               </w:rPr>
               <w:t xml:space="preserve">Ordre des </w:t>
             </w:r>
+            <w:proofErr w:type="spellStart"/>
             <w:r>
               <w:rPr>
                 <w:lang w:val="fr-FR"/>
               </w:rPr>
-              <w:t xml:space="preserve">ignes et données </w:t>
+              <w:t>ignes</w:t>
+            </w:r>
+            <w:proofErr w:type="spellEnd"/>
+            <w:r>
+              <w:rPr>
+                <w:lang w:val="fr-FR"/>
+              </w:rPr>
+              <w:t xml:space="preserve"> et </w:t>
+            </w:r>
+            <w:proofErr w:type="gramStart"/>
+            <w:r>
+              <w:rPr>
+                <w:lang w:val="fr-FR"/>
+              </w:rPr>
+              <w:t xml:space="preserve">données </w:t>
             </w:r>
             <w:r>
               <w:rPr>
                 <w:lang w:val="fr-FR"/>
               </w:rPr>
-              <w:t xml:space="preserve">modifiable </w:t>
+              <w:t>modifiable</w:t>
+            </w:r>
+            <w:proofErr w:type="gramEnd"/>
+            <w:r>
+              <w:rPr>
+                <w:lang w:val="fr-FR"/>
+              </w:rPr>
+              <w:t xml:space="preserve"> </w:t>
             </w:r>
             <w:r>
               <w:rPr>
@@ -445,12 +623,14 @@
                 <w:lang w:val="fr-FR"/>
               </w:rPr>
             </w:pPr>
+            <w:proofErr w:type="spellStart"/>
             <w:r>
               <w:rPr>
                 <w:lang w:val="fr-FR"/>
               </w:rPr>
               <w:t>Hierarchy</w:t>
             </w:r>
+            <w:proofErr w:type="spellEnd"/>
           </w:p>
         </w:tc>
         <w:tc>
@@ -463,12 +643,14 @@
                 <w:lang w:val="fr-FR"/>
               </w:rPr>
             </w:pPr>
+            <w:proofErr w:type="gramStart"/>
             <w:r>
               <w:rPr>
                 <w:lang w:val="fr-FR"/>
               </w:rPr>
               <w:t>oui</w:t>
             </w:r>
+            <w:proofErr w:type="gramEnd"/>
           </w:p>
         </w:tc>
         <w:tc>
@@ -523,7 +705,35 @@
               <w:rPr>
                 <w:lang w:val="en-GB"/>
               </w:rPr>
-              <w:t>From json, xml, javascript Array</w:t>
+              <w:t xml:space="preserve">From </w:t>
+            </w:r>
+            <w:proofErr w:type="spellStart"/>
+            <w:r>
+              <w:rPr>
+                <w:lang w:val="en-GB"/>
+              </w:rPr>
+              <w:t>json</w:t>
+            </w:r>
+            <w:proofErr w:type="spellEnd"/>
+            <w:r>
+              <w:rPr>
+                <w:lang w:val="en-GB"/>
+              </w:rPr>
+              <w:t xml:space="preserve">, xml, </w:t>
+            </w:r>
+            <w:proofErr w:type="spellStart"/>
+            <w:r>
+              <w:rPr>
+                <w:lang w:val="en-GB"/>
+              </w:rPr>
+              <w:t>javascript</w:t>
+            </w:r>
+            <w:proofErr w:type="spellEnd"/>
+            <w:r>
+              <w:rPr>
+                <w:lang w:val="en-GB"/>
+              </w:rPr>
+              <w:t xml:space="preserve"> Array</w:t>
             </w:r>
           </w:p>
         </w:tc>
@@ -551,12 +761,14 @@
                 <w:lang w:val="fr-FR"/>
               </w:rPr>
             </w:pPr>
+            <w:proofErr w:type="spellStart"/>
             <w:r>
               <w:rPr>
                 <w:lang w:val="fr-FR"/>
               </w:rPr>
               <w:t>Selection</w:t>
             </w:r>
+            <w:proofErr w:type="spellEnd"/>
           </w:p>
         </w:tc>
         <w:tc>
@@ -573,7 +785,21 @@
               <w:rPr>
                 <w:lang w:val="fr-FR"/>
               </w:rPr>
-              <w:t>Possibilité de selectionner des lignes</w:t>
+              <w:t xml:space="preserve">Possibilité de </w:t>
+            </w:r>
+            <w:proofErr w:type="spellStart"/>
+            <w:r>
+              <w:rPr>
+                <w:lang w:val="fr-FR"/>
+              </w:rPr>
+              <w:t>selectionner</w:t>
+            </w:r>
+            <w:proofErr w:type="spellEnd"/>
+            <w:r>
+              <w:rPr>
+                <w:lang w:val="fr-FR"/>
+              </w:rPr>
+              <w:t xml:space="preserve"> des lignes</w:t>
             </w:r>
           </w:p>
         </w:tc>
@@ -601,12 +827,14 @@
                 <w:lang w:val="fr-FR"/>
               </w:rPr>
             </w:pPr>
+            <w:proofErr w:type="spellStart"/>
             <w:r>
               <w:rPr>
                 <w:lang w:val="fr-FR"/>
               </w:rPr>
               <w:t>Grouping</w:t>
             </w:r>
+            <w:proofErr w:type="spellEnd"/>
           </w:p>
         </w:tc>
         <w:tc>
@@ -721,33 +949,345 @@
         <w:rPr>
           <w:lang w:val="fr-FR"/>
         </w:rPr>
-        <w:t>11/03 : telechargement de jqGrid et affichage du tableau avec autofilter sur chaque colone : Reste a mettre en place l’interaction graph/tableau </w:t>
-      </w:r>
-    </w:p>
-    <w:p>
-      <w:pPr>
-        <w:rPr>
-          <w:lang w:val="fr-FR"/>
-        </w:rPr>
-      </w:pPr>
-      <w:r>
-        <w:rPr>
-          <w:lang w:val="fr-FR"/>
-        </w:rPr>
-        <w:t>Option envisagée -&gt; la selection sur le graph donne en sortie les coordonnées min et max pour l’élément selectionné, il faudrait relier ces valeurs a un filtre sur le tableau… (implique la mise en place d’un filtre « greater than » et « lower than »).</w:t>
-      </w:r>
-    </w:p>
-    <w:p>
-      <w:pPr>
-        <w:rPr>
-          <w:lang w:val="fr-FR"/>
-        </w:rPr>
-      </w:pPr>
-      <w:r>
-        <w:rPr>
-          <w:lang w:val="fr-FR"/>
-        </w:rPr>
-        <w:t>14/03 : J’ai finalement réussi a extraire les données de la barre de recherche du tableau (directement dans la creation du tableau avec l’event loadComplete). Il me faut maintenant importer ces données dans la fct brush qui definit la zone ou les traits sont affichés en bleu (ou pas). Elle test les differents criteres, jusqu’au dernier, où toutes les options sont traitées (label1/option1 : OK -&gt; label2, sinon label1/option2…etc…). La fonction renvoie true si on affiche, false sinon.</w:t>
+        <w:t xml:space="preserve">11/03 : </w:t>
+      </w:r>
+      <w:proofErr w:type="spellStart"/>
+      <w:r>
+        <w:rPr>
+          <w:lang w:val="fr-FR"/>
+        </w:rPr>
+        <w:t>telechargement</w:t>
+      </w:r>
+      <w:proofErr w:type="spellEnd"/>
+      <w:r>
+        <w:rPr>
+          <w:lang w:val="fr-FR"/>
+        </w:rPr>
+        <w:t xml:space="preserve"> de </w:t>
+      </w:r>
+      <w:proofErr w:type="spellStart"/>
+      <w:r>
+        <w:rPr>
+          <w:lang w:val="fr-FR"/>
+        </w:rPr>
+        <w:t>jqGrid</w:t>
+      </w:r>
+      <w:proofErr w:type="spellEnd"/>
+      <w:r>
+        <w:rPr>
+          <w:lang w:val="fr-FR"/>
+        </w:rPr>
+        <w:t xml:space="preserve"> et affichage du tableau avec </w:t>
+      </w:r>
+      <w:proofErr w:type="spellStart"/>
+      <w:r>
+        <w:rPr>
+          <w:lang w:val="fr-FR"/>
+        </w:rPr>
+        <w:t>autofilter</w:t>
+      </w:r>
+      <w:proofErr w:type="spellEnd"/>
+      <w:r>
+        <w:rPr>
+          <w:lang w:val="fr-FR"/>
+        </w:rPr>
+        <w:t xml:space="preserve"> sur chaque </w:t>
+      </w:r>
+      <w:proofErr w:type="spellStart"/>
+      <w:r>
+        <w:rPr>
+          <w:lang w:val="fr-FR"/>
+        </w:rPr>
+        <w:t>colone</w:t>
+      </w:r>
+      <w:proofErr w:type="spellEnd"/>
+      <w:r>
+        <w:rPr>
+          <w:lang w:val="fr-FR"/>
+        </w:rPr>
+        <w:t xml:space="preserve"> : Reste </w:t>
+      </w:r>
+      <w:proofErr w:type="spellStart"/>
+      <w:proofErr w:type="gramStart"/>
+      <w:r>
+        <w:rPr>
+          <w:lang w:val="fr-FR"/>
+        </w:rPr>
+        <w:t>a</w:t>
+      </w:r>
+      <w:proofErr w:type="spellEnd"/>
+      <w:proofErr w:type="gramEnd"/>
+      <w:r>
+        <w:rPr>
+          <w:lang w:val="fr-FR"/>
+        </w:rPr>
+        <w:t xml:space="preserve"> mettre en place l’interaction graph/tableau </w:t>
+      </w:r>
+    </w:p>
+    <w:p>
+      <w:pPr>
+        <w:rPr>
+          <w:lang w:val="fr-FR"/>
+        </w:rPr>
+      </w:pPr>
+      <w:r>
+        <w:rPr>
+          <w:lang w:val="fr-FR"/>
+        </w:rPr>
+        <w:t xml:space="preserve">Option envisagée -&gt; la </w:t>
+      </w:r>
+      <w:proofErr w:type="spellStart"/>
+      <w:r>
+        <w:rPr>
+          <w:lang w:val="fr-FR"/>
+        </w:rPr>
+        <w:t>selection</w:t>
+      </w:r>
+      <w:proofErr w:type="spellEnd"/>
+      <w:r>
+        <w:rPr>
+          <w:lang w:val="fr-FR"/>
+        </w:rPr>
+        <w:t xml:space="preserve"> sur le graph donne en sortie les coordonnées min et max pour l’élément </w:t>
+      </w:r>
+      <w:proofErr w:type="spellStart"/>
+      <w:r>
+        <w:rPr>
+          <w:lang w:val="fr-FR"/>
+        </w:rPr>
+        <w:t>selectionné</w:t>
+      </w:r>
+      <w:proofErr w:type="spellEnd"/>
+      <w:r>
+        <w:rPr>
+          <w:lang w:val="fr-FR"/>
+        </w:rPr>
+        <w:t xml:space="preserve">, il faudrait relier ces valeurs </w:t>
+      </w:r>
+      <w:proofErr w:type="gramStart"/>
+      <w:r>
+        <w:rPr>
+          <w:lang w:val="fr-FR"/>
+        </w:rPr>
+        <w:t>a</w:t>
+      </w:r>
+      <w:proofErr w:type="gramEnd"/>
+      <w:r>
+        <w:rPr>
+          <w:lang w:val="fr-FR"/>
+        </w:rPr>
+        <w:t xml:space="preserve"> un filtre sur le tableau… (implique la mise en place d’un filtre « </w:t>
+      </w:r>
+      <w:proofErr w:type="spellStart"/>
+      <w:r>
+        <w:rPr>
+          <w:lang w:val="fr-FR"/>
+        </w:rPr>
+        <w:t>greater</w:t>
+      </w:r>
+      <w:proofErr w:type="spellEnd"/>
+      <w:r>
+        <w:rPr>
+          <w:lang w:val="fr-FR"/>
+        </w:rPr>
+        <w:t xml:space="preserve"> </w:t>
+      </w:r>
+      <w:proofErr w:type="spellStart"/>
+      <w:r>
+        <w:rPr>
+          <w:lang w:val="fr-FR"/>
+        </w:rPr>
+        <w:t>than</w:t>
+      </w:r>
+      <w:proofErr w:type="spellEnd"/>
+      <w:r>
+        <w:rPr>
+          <w:lang w:val="fr-FR"/>
+        </w:rPr>
+        <w:t> » et « </w:t>
+      </w:r>
+      <w:proofErr w:type="spellStart"/>
+      <w:r>
+        <w:rPr>
+          <w:lang w:val="fr-FR"/>
+        </w:rPr>
+        <w:t>lower</w:t>
+      </w:r>
+      <w:proofErr w:type="spellEnd"/>
+      <w:r>
+        <w:rPr>
+          <w:lang w:val="fr-FR"/>
+        </w:rPr>
+        <w:t xml:space="preserve"> </w:t>
+      </w:r>
+      <w:proofErr w:type="spellStart"/>
+      <w:r>
+        <w:rPr>
+          <w:lang w:val="fr-FR"/>
+        </w:rPr>
+        <w:t>than</w:t>
+      </w:r>
+      <w:proofErr w:type="spellEnd"/>
+      <w:r>
+        <w:rPr>
+          <w:lang w:val="fr-FR"/>
+        </w:rPr>
+        <w:t> »).</w:t>
+      </w:r>
+    </w:p>
+    <w:p>
+      <w:pPr>
+        <w:rPr>
+          <w:lang w:val="fr-FR"/>
+        </w:rPr>
+      </w:pPr>
+      <w:r>
+        <w:rPr>
+          <w:lang w:val="fr-FR"/>
+        </w:rPr>
+        <w:t xml:space="preserve">14/03 : J’ai finalement réussi </w:t>
+      </w:r>
+      <w:proofErr w:type="spellStart"/>
+      <w:proofErr w:type="gramStart"/>
+      <w:r>
+        <w:rPr>
+          <w:lang w:val="fr-FR"/>
+        </w:rPr>
+        <w:t>a</w:t>
+      </w:r>
+      <w:proofErr w:type="spellEnd"/>
+      <w:proofErr w:type="gramEnd"/>
+      <w:r>
+        <w:rPr>
+          <w:lang w:val="fr-FR"/>
+        </w:rPr>
+        <w:t xml:space="preserve"> extraire les données de la barre de recherche du tableau (directement dans la </w:t>
+      </w:r>
+      <w:proofErr w:type="spellStart"/>
+      <w:r>
+        <w:rPr>
+          <w:lang w:val="fr-FR"/>
+        </w:rPr>
+        <w:t>creation</w:t>
+      </w:r>
+      <w:proofErr w:type="spellEnd"/>
+      <w:r>
+        <w:rPr>
+          <w:lang w:val="fr-FR"/>
+        </w:rPr>
+        <w:t xml:space="preserve"> du tableau avec l’</w:t>
+      </w:r>
+      <w:proofErr w:type="spellStart"/>
+      <w:r>
+        <w:rPr>
+          <w:lang w:val="fr-FR"/>
+        </w:rPr>
+        <w:t>event</w:t>
+      </w:r>
+      <w:proofErr w:type="spellEnd"/>
+      <w:r>
+        <w:rPr>
+          <w:lang w:val="fr-FR"/>
+        </w:rPr>
+        <w:t xml:space="preserve"> </w:t>
+      </w:r>
+      <w:proofErr w:type="spellStart"/>
+      <w:r>
+        <w:rPr>
+          <w:lang w:val="fr-FR"/>
+        </w:rPr>
+        <w:t>loadComplete</w:t>
+      </w:r>
+      <w:proofErr w:type="spellEnd"/>
+      <w:r>
+        <w:rPr>
+          <w:lang w:val="fr-FR"/>
+        </w:rPr>
+        <w:t xml:space="preserve">). Il me faut maintenant importer ces données dans la </w:t>
+      </w:r>
+      <w:proofErr w:type="spellStart"/>
+      <w:r>
+        <w:rPr>
+          <w:lang w:val="fr-FR"/>
+        </w:rPr>
+        <w:t>fct</w:t>
+      </w:r>
+      <w:proofErr w:type="spellEnd"/>
+      <w:r>
+        <w:rPr>
+          <w:lang w:val="fr-FR"/>
+        </w:rPr>
+        <w:t xml:space="preserve"> </w:t>
+      </w:r>
+      <w:proofErr w:type="spellStart"/>
+      <w:r>
+        <w:rPr>
+          <w:lang w:val="fr-FR"/>
+        </w:rPr>
+        <w:t>brush</w:t>
+      </w:r>
+      <w:proofErr w:type="spellEnd"/>
+      <w:r>
+        <w:rPr>
+          <w:lang w:val="fr-FR"/>
+        </w:rPr>
+        <w:t xml:space="preserve"> qui </w:t>
+      </w:r>
+      <w:proofErr w:type="spellStart"/>
+      <w:r>
+        <w:rPr>
+          <w:lang w:val="fr-FR"/>
+        </w:rPr>
+        <w:t>definit</w:t>
+      </w:r>
+      <w:proofErr w:type="spellEnd"/>
+      <w:r>
+        <w:rPr>
+          <w:lang w:val="fr-FR"/>
+        </w:rPr>
+        <w:t xml:space="preserve"> la zone ou les traits sont affichés en bleu (ou pas). Elle test les </w:t>
+      </w:r>
+      <w:proofErr w:type="spellStart"/>
+      <w:r>
+        <w:rPr>
+          <w:lang w:val="fr-FR"/>
+        </w:rPr>
+        <w:t>differents</w:t>
+      </w:r>
+      <w:proofErr w:type="spellEnd"/>
+      <w:r>
+        <w:rPr>
+          <w:lang w:val="fr-FR"/>
+        </w:rPr>
+        <w:t xml:space="preserve"> </w:t>
+      </w:r>
+      <w:proofErr w:type="spellStart"/>
+      <w:r>
+        <w:rPr>
+          <w:lang w:val="fr-FR"/>
+        </w:rPr>
+        <w:t>criteres</w:t>
+      </w:r>
+      <w:proofErr w:type="spellEnd"/>
+      <w:r>
+        <w:rPr>
+          <w:lang w:val="fr-FR"/>
+        </w:rPr>
+        <w:t xml:space="preserve">, jusqu’au dernier, où toutes les options sont traitées (label1/option1 : OK -&gt; label2, sinon label1/option2…etc…). La fonction renvoie </w:t>
+      </w:r>
+      <w:proofErr w:type="spellStart"/>
+      <w:r>
+        <w:rPr>
+          <w:lang w:val="fr-FR"/>
+        </w:rPr>
+        <w:t>true</w:t>
+      </w:r>
+      <w:proofErr w:type="spellEnd"/>
+      <w:r>
+        <w:rPr>
+          <w:lang w:val="fr-FR"/>
+        </w:rPr>
+        <w:t xml:space="preserve"> si on affiche, false sinon.</w:t>
       </w:r>
     </w:p>
     <w:p>
@@ -834,7 +1374,117 @@
           <w:lang w:val="fr-FR"/>
         </w:rPr>
         <w:lastRenderedPageBreak/>
-        <w:t>Les données de recherches peuvent etre extraites de n’importe où, et sont donc exploitable. J’ai réussit a formater le filtre de « brush » et du tableau pour qu’ils soient compatible et associable. Une reche dans le tableau et donc maintenant visible sur le graph mais ne se declanche pas toute seule : la fonction brush qui tri le graph selon les infos qu’on lui donne ne se déclanche qu’au clic… (pour le moment).</w:t>
+        <w:t xml:space="preserve">Les données de recherches peuvent </w:t>
+      </w:r>
+      <w:proofErr w:type="spellStart"/>
+      <w:r>
+        <w:rPr>
+          <w:lang w:val="fr-FR"/>
+        </w:rPr>
+        <w:t>etre</w:t>
+      </w:r>
+      <w:proofErr w:type="spellEnd"/>
+      <w:r>
+        <w:rPr>
+          <w:lang w:val="fr-FR"/>
+        </w:rPr>
+        <w:t xml:space="preserve"> extraites de n’importe où, et sont donc exploitable. J’ai </w:t>
+      </w:r>
+      <w:r>
+        <w:rPr>
+          <w:lang w:val="fr-FR"/>
+        </w:rPr>
+        <w:t>réussi</w:t>
+      </w:r>
+      <w:r>
+        <w:rPr>
+          <w:lang w:val="fr-FR"/>
+        </w:rPr>
+        <w:t xml:space="preserve"> </w:t>
+      </w:r>
+      <w:r>
+        <w:rPr>
+          <w:lang w:val="fr-FR"/>
+        </w:rPr>
+        <w:t>à</w:t>
+      </w:r>
+      <w:bookmarkStart w:id="0" w:name="_GoBack"/>
+      <w:bookmarkEnd w:id="0"/>
+      <w:r>
+        <w:rPr>
+          <w:lang w:val="fr-FR"/>
+        </w:rPr>
+        <w:t xml:space="preserve"> formater le filtre de « </w:t>
+      </w:r>
+      <w:proofErr w:type="spellStart"/>
+      <w:r>
+        <w:rPr>
+          <w:lang w:val="fr-FR"/>
+        </w:rPr>
+        <w:t>brush</w:t>
+      </w:r>
+      <w:proofErr w:type="spellEnd"/>
+      <w:r>
+        <w:rPr>
+          <w:lang w:val="fr-FR"/>
+        </w:rPr>
+        <w:t xml:space="preserve"> » et du tableau pour qu’ils soient compatible et associable. Une </w:t>
+      </w:r>
+      <w:proofErr w:type="spellStart"/>
+      <w:r>
+        <w:rPr>
+          <w:lang w:val="fr-FR"/>
+        </w:rPr>
+        <w:t>reche</w:t>
+      </w:r>
+      <w:proofErr w:type="spellEnd"/>
+      <w:r>
+        <w:rPr>
+          <w:lang w:val="fr-FR"/>
+        </w:rPr>
+        <w:t xml:space="preserve"> dans le tableau et donc maintenant visible sur le graph mais ne se </w:t>
+      </w:r>
+      <w:proofErr w:type="spellStart"/>
+      <w:r>
+        <w:rPr>
+          <w:lang w:val="fr-FR"/>
+        </w:rPr>
+        <w:t>declanche</w:t>
+      </w:r>
+      <w:proofErr w:type="spellEnd"/>
+      <w:r>
+        <w:rPr>
+          <w:lang w:val="fr-FR"/>
+        </w:rPr>
+        <w:t xml:space="preserve"> pas toute seule : la fonction </w:t>
+      </w:r>
+      <w:proofErr w:type="spellStart"/>
+      <w:r>
+        <w:rPr>
+          <w:lang w:val="fr-FR"/>
+        </w:rPr>
+        <w:t>brush</w:t>
+      </w:r>
+      <w:proofErr w:type="spellEnd"/>
+      <w:r>
+        <w:rPr>
+          <w:lang w:val="fr-FR"/>
+        </w:rPr>
+        <w:t xml:space="preserve"> qui tri le graph selon les infos qu’on lui donne ne se </w:t>
+      </w:r>
+      <w:proofErr w:type="spellStart"/>
+      <w:r>
+        <w:rPr>
+          <w:lang w:val="fr-FR"/>
+        </w:rPr>
+        <w:t>déclanche</w:t>
+      </w:r>
+      <w:proofErr w:type="spellEnd"/>
+      <w:r>
+        <w:rPr>
+          <w:lang w:val="fr-FR"/>
+        </w:rPr>
+        <w:t xml:space="preserve"> qu’au clic… (pour le moment).</w:t>
       </w:r>
     </w:p>
     <w:p>
@@ -860,7 +1510,63 @@
         <w:rPr>
           <w:lang w:val="fr-FR"/>
         </w:rPr>
-        <w:t>-relancer la fontion brush apres une recherche (cela provoque pour le moment une erreur car tous les parametre de la fonction ne sont pas encore configuré.</w:t>
+        <w:t xml:space="preserve">-relancer la </w:t>
+      </w:r>
+      <w:proofErr w:type="spellStart"/>
+      <w:r>
+        <w:rPr>
+          <w:lang w:val="fr-FR"/>
+        </w:rPr>
+        <w:t>fontion</w:t>
+      </w:r>
+      <w:proofErr w:type="spellEnd"/>
+      <w:r>
+        <w:rPr>
+          <w:lang w:val="fr-FR"/>
+        </w:rPr>
+        <w:t xml:space="preserve"> </w:t>
+      </w:r>
+      <w:proofErr w:type="spellStart"/>
+      <w:r>
+        <w:rPr>
+          <w:lang w:val="fr-FR"/>
+        </w:rPr>
+        <w:t>brush</w:t>
+      </w:r>
+      <w:proofErr w:type="spellEnd"/>
+      <w:r>
+        <w:rPr>
+          <w:lang w:val="fr-FR"/>
+        </w:rPr>
+        <w:t xml:space="preserve"> </w:t>
+      </w:r>
+      <w:proofErr w:type="spellStart"/>
+      <w:r>
+        <w:rPr>
+          <w:lang w:val="fr-FR"/>
+        </w:rPr>
+        <w:t>apres</w:t>
+      </w:r>
+      <w:proofErr w:type="spellEnd"/>
+      <w:r>
+        <w:rPr>
+          <w:lang w:val="fr-FR"/>
+        </w:rPr>
+        <w:t xml:space="preserve"> une recherche (cela provoque pour le moment une erreur car tous les </w:t>
+      </w:r>
+      <w:proofErr w:type="spellStart"/>
+      <w:r>
+        <w:rPr>
+          <w:lang w:val="fr-FR"/>
+        </w:rPr>
+        <w:t>parametre</w:t>
+      </w:r>
+      <w:proofErr w:type="spellEnd"/>
+      <w:r>
+        <w:rPr>
+          <w:lang w:val="fr-FR"/>
+        </w:rPr>
+        <w:t xml:space="preserve"> de la fonction ne sont pas encore configuré.</w:t>
       </w:r>
     </w:p>
     <w:p>
@@ -879,31 +1585,101 @@
         <w:rPr>
           <w:lang w:val="fr-FR"/>
         </w:rPr>
-        <w:t xml:space="preserve">Avant : 2 fonction aui s'envoyaient </w:t>
-      </w:r>
-      <w:r>
-        <w:rPr>
-          <w:lang w:val="fr-FR"/>
-        </w:rPr>
-        <w:t xml:space="preserve">des filtres, qu'il fallait donc actualiser en permanance. </w:t>
-      </w:r>
-      <w:r>
-        <w:rPr>
-          <w:lang w:val="fr-FR"/>
-        </w:rPr>
-        <w:t>Cela marchait jusqu'a la derniere etape, ou le</w:t>
-      </w:r>
+        <w:t xml:space="preserve">Avant : 2 fonction </w:t>
+      </w:r>
+      <w:proofErr w:type="spellStart"/>
+      <w:r>
+        <w:rPr>
+          <w:lang w:val="fr-FR"/>
+        </w:rPr>
+        <w:t>aui</w:t>
+      </w:r>
+      <w:proofErr w:type="spellEnd"/>
+      <w:r>
+        <w:rPr>
+          <w:lang w:val="fr-FR"/>
+        </w:rPr>
+        <w:t xml:space="preserve"> s'envoyaient </w:t>
+      </w:r>
+      <w:r>
+        <w:rPr>
+          <w:lang w:val="fr-FR"/>
+        </w:rPr>
+        <w:t xml:space="preserve">des filtres, qu'il fallait donc actualiser en </w:t>
+      </w:r>
+      <w:proofErr w:type="spellStart"/>
+      <w:r>
+        <w:rPr>
+          <w:lang w:val="fr-FR"/>
+        </w:rPr>
+        <w:t>permanance</w:t>
+      </w:r>
+      <w:proofErr w:type="spellEnd"/>
+      <w:r>
+        <w:rPr>
+          <w:lang w:val="fr-FR"/>
+        </w:rPr>
+        <w:t xml:space="preserve">. </w:t>
+      </w:r>
+      <w:r>
+        <w:rPr>
+          <w:lang w:val="fr-FR"/>
+        </w:rPr>
+        <w:t xml:space="preserve">Cela marchait jusqu'a la </w:t>
+      </w:r>
+      <w:proofErr w:type="spellStart"/>
+      <w:r>
+        <w:rPr>
+          <w:lang w:val="fr-FR"/>
+        </w:rPr>
+        <w:t>derniere</w:t>
+      </w:r>
+      <w:proofErr w:type="spellEnd"/>
       <w:r>
         <w:rPr>
           <w:lang w:val="fr-FR"/>
         </w:rPr>
         <w:t xml:space="preserve"> </w:t>
       </w:r>
-      <w:r>
-        <w:rPr>
-          <w:lang w:val="fr-FR"/>
-        </w:rPr>
-        <w:t>tableau appelait le graph, qui lui meme appelait le tableau...etc</w:t>
+      <w:proofErr w:type="spellStart"/>
+      <w:r>
+        <w:rPr>
+          <w:lang w:val="fr-FR"/>
+        </w:rPr>
+        <w:t>etape</w:t>
+      </w:r>
+      <w:proofErr w:type="spellEnd"/>
+      <w:r>
+        <w:rPr>
+          <w:lang w:val="fr-FR"/>
+        </w:rPr>
+        <w:t>, ou le</w:t>
+      </w:r>
+      <w:r>
+        <w:rPr>
+          <w:lang w:val="fr-FR"/>
+        </w:rPr>
+        <w:t xml:space="preserve"> </w:t>
+      </w:r>
+      <w:r>
+        <w:rPr>
+          <w:lang w:val="fr-FR"/>
+        </w:rPr>
+        <w:t xml:space="preserve">tableau appelait le graph, qui lui </w:t>
+      </w:r>
+      <w:proofErr w:type="spellStart"/>
+      <w:r>
+        <w:rPr>
+          <w:lang w:val="fr-FR"/>
+        </w:rPr>
+        <w:t>meme</w:t>
+      </w:r>
+      <w:proofErr w:type="spellEnd"/>
+      <w:r>
+        <w:rPr>
+          <w:lang w:val="fr-FR"/>
+        </w:rPr>
+        <w:t xml:space="preserve"> appelait le tableau...etc</w:t>
       </w:r>
       <w:r>
         <w:rPr>
@@ -915,7 +1691,21 @@
         <w:rPr>
           <w:lang w:val="fr-FR"/>
         </w:rPr>
-        <w:t>J'ai donc créé une fonction intermediaire qui prend en compte a source</w:t>
+        <w:t xml:space="preserve">J'ai donc créé une fonction </w:t>
+      </w:r>
+      <w:proofErr w:type="spellStart"/>
+      <w:r>
+        <w:rPr>
+          <w:lang w:val="fr-FR"/>
+        </w:rPr>
+        <w:t>intermediaire</w:t>
+      </w:r>
+      <w:proofErr w:type="spellEnd"/>
+      <w:r>
+        <w:rPr>
+          <w:lang w:val="fr-FR"/>
+        </w:rPr>
+        <w:t xml:space="preserve"> qui prend en compte a source</w:t>
       </w:r>
       <w:r>
         <w:rPr>
@@ -958,54 +1748,184 @@
         <w:rPr>
           <w:lang w:val="fr-FR"/>
         </w:rPr>
-        <w:t>reste a faire l'autre sens.</w:t>
-      </w:r>
-    </w:p>
-    <w:p>
-      <w:pPr>
-        <w:rPr>
-          <w:lang w:val="fr-FR"/>
-        </w:rPr>
-      </w:pPr>
-    </w:p>
-    <w:p>
-      <w:pPr>
-        <w:rPr>
-          <w:lang w:val="fr-FR"/>
-        </w:rPr>
-      </w:pPr>
-      <w:r>
-        <w:rPr>
-          <w:lang w:val="fr-FR"/>
-        </w:rPr>
-        <w:t>17/03 : Creation d’une fonction Gathered et d’une fonction reload qui ont pour but de faire l’intermédiaire entre les differents elements du dashboard (tableau et graph pour le moment). Pas encore fonctionnel.</w:t>
-      </w:r>
-    </w:p>
-    <w:p>
-      <w:pPr>
-        <w:rPr>
-          <w:lang w:val="fr-FR"/>
-        </w:rPr>
-      </w:pPr>
-      <w:r>
-        <w:rPr>
-          <w:lang w:val="fr-FR"/>
-        </w:rPr>
-        <w:t>Prise en compte des fichier .json en entrée.</w:t>
-      </w:r>
-    </w:p>
-    <w:p>
-      <w:pPr>
-        <w:rPr>
-          <w:lang w:val="fr-FR"/>
-        </w:rPr>
-      </w:pPr>
-      <w:r>
-        <w:rPr>
-          <w:lang w:val="fr-FR"/>
-        </w:rPr>
-        <w:t>18/03 : Interaction tableau/graph ok pour les valeur num</w:t>
-      </w:r>
+        <w:t xml:space="preserve">reste </w:t>
+      </w:r>
+      <w:proofErr w:type="spellStart"/>
+      <w:proofErr w:type="gramStart"/>
+      <w:r>
+        <w:rPr>
+          <w:lang w:val="fr-FR"/>
+        </w:rPr>
+        <w:t>a</w:t>
+      </w:r>
+      <w:proofErr w:type="spellEnd"/>
+      <w:proofErr w:type="gramEnd"/>
+      <w:r>
+        <w:rPr>
+          <w:lang w:val="fr-FR"/>
+        </w:rPr>
+        <w:t xml:space="preserve"> faire l'autre sens.</w:t>
+      </w:r>
+    </w:p>
+    <w:p>
+      <w:pPr>
+        <w:rPr>
+          <w:lang w:val="fr-FR"/>
+        </w:rPr>
+      </w:pPr>
+    </w:p>
+    <w:p>
+      <w:pPr>
+        <w:rPr>
+          <w:lang w:val="fr-FR"/>
+        </w:rPr>
+      </w:pPr>
+      <w:r>
+        <w:rPr>
+          <w:lang w:val="fr-FR"/>
+        </w:rPr>
+        <w:t xml:space="preserve">17/03 : </w:t>
+      </w:r>
+      <w:proofErr w:type="spellStart"/>
+      <w:r>
+        <w:rPr>
+          <w:lang w:val="fr-FR"/>
+        </w:rPr>
+        <w:t>Creation</w:t>
+      </w:r>
+      <w:proofErr w:type="spellEnd"/>
+      <w:r>
+        <w:rPr>
+          <w:lang w:val="fr-FR"/>
+        </w:rPr>
+        <w:t xml:space="preserve"> d’une fonction </w:t>
+      </w:r>
+      <w:proofErr w:type="spellStart"/>
+      <w:r>
+        <w:rPr>
+          <w:lang w:val="fr-FR"/>
+        </w:rPr>
+        <w:t>Gathered</w:t>
+      </w:r>
+      <w:proofErr w:type="spellEnd"/>
+      <w:r>
+        <w:rPr>
+          <w:lang w:val="fr-FR"/>
+        </w:rPr>
+        <w:t xml:space="preserve"> et d’une fonction </w:t>
+      </w:r>
+      <w:proofErr w:type="spellStart"/>
+      <w:r>
+        <w:rPr>
+          <w:lang w:val="fr-FR"/>
+        </w:rPr>
+        <w:t>reload</w:t>
+      </w:r>
+      <w:proofErr w:type="spellEnd"/>
+      <w:r>
+        <w:rPr>
+          <w:lang w:val="fr-FR"/>
+        </w:rPr>
+        <w:t xml:space="preserve"> qui ont pour but de faire l’intermédiaire entre les </w:t>
+      </w:r>
+      <w:proofErr w:type="spellStart"/>
+      <w:r>
+        <w:rPr>
+          <w:lang w:val="fr-FR"/>
+        </w:rPr>
+        <w:t>differents</w:t>
+      </w:r>
+      <w:proofErr w:type="spellEnd"/>
+      <w:r>
+        <w:rPr>
+          <w:lang w:val="fr-FR"/>
+        </w:rPr>
+        <w:t xml:space="preserve"> </w:t>
+      </w:r>
+      <w:proofErr w:type="spellStart"/>
+      <w:r>
+        <w:rPr>
+          <w:lang w:val="fr-FR"/>
+        </w:rPr>
+        <w:t>elements</w:t>
+      </w:r>
+      <w:proofErr w:type="spellEnd"/>
+      <w:r>
+        <w:rPr>
+          <w:lang w:val="fr-FR"/>
+        </w:rPr>
+        <w:t xml:space="preserve"> du </w:t>
+      </w:r>
+      <w:proofErr w:type="spellStart"/>
+      <w:r>
+        <w:rPr>
+          <w:lang w:val="fr-FR"/>
+        </w:rPr>
+        <w:t>dashboard</w:t>
+      </w:r>
+      <w:proofErr w:type="spellEnd"/>
+      <w:r>
+        <w:rPr>
+          <w:lang w:val="fr-FR"/>
+        </w:rPr>
+        <w:t xml:space="preserve"> (tableau et graph pour le moment). Pas encore fonctionnel.</w:t>
+      </w:r>
+    </w:p>
+    <w:p>
+      <w:pPr>
+        <w:rPr>
+          <w:lang w:val="fr-FR"/>
+        </w:rPr>
+      </w:pPr>
+      <w:r>
+        <w:rPr>
+          <w:lang w:val="fr-FR"/>
+        </w:rPr>
+        <w:t xml:space="preserve">Prise en compte des </w:t>
+      </w:r>
+      <w:proofErr w:type="gramStart"/>
+      <w:r>
+        <w:rPr>
+          <w:lang w:val="fr-FR"/>
+        </w:rPr>
+        <w:t>fichier .</w:t>
+      </w:r>
+      <w:proofErr w:type="spellStart"/>
+      <w:r>
+        <w:rPr>
+          <w:lang w:val="fr-FR"/>
+        </w:rPr>
+        <w:t>json</w:t>
+      </w:r>
+      <w:proofErr w:type="spellEnd"/>
+      <w:proofErr w:type="gramEnd"/>
+      <w:r>
+        <w:rPr>
+          <w:lang w:val="fr-FR"/>
+        </w:rPr>
+        <w:t xml:space="preserve"> en entrée.</w:t>
+      </w:r>
+    </w:p>
+    <w:p>
+      <w:pPr>
+        <w:rPr>
+          <w:lang w:val="fr-FR"/>
+        </w:rPr>
+      </w:pPr>
+      <w:r>
+        <w:rPr>
+          <w:lang w:val="fr-FR"/>
+        </w:rPr>
+        <w:t xml:space="preserve">18/03 : Interaction tableau/graph ok pour les valeur </w:t>
+      </w:r>
+      <w:proofErr w:type="spellStart"/>
+      <w:r>
+        <w:rPr>
+          <w:lang w:val="fr-FR"/>
+        </w:rPr>
+        <w:t>num</w:t>
+      </w:r>
+      <w:proofErr w:type="spellEnd"/>
     </w:p>
     <w:p>
       <w:pPr>
@@ -1030,20 +1950,358 @@
         <w:rPr>
           <w:lang w:val="fr-FR"/>
         </w:rPr>
-        <w:t>-Insertion dans le FilterTable des données du brush apres chaque reload du tableau (tout temps) ce qui créait des contraintes en permanace (et donc affichage nul car trop de contrainte) : differenciation des filtres insérés par l’utiliateur (option onSearch) des filtres envoyés par le brush</w:t>
-      </w:r>
-    </w:p>
-    <w:p>
-      <w:pPr>
-        <w:rPr>
-          <w:lang w:val="fr-FR"/>
-        </w:rPr>
-      </w:pPr>
-      <w:r>
-        <w:rPr>
-          <w:lang w:val="fr-FR"/>
-        </w:rPr>
-        <w:t>-non relache des filtres apres un brush : les données etaient toutes sauvegardées dans le FilterTable ,quand on refaisait une recherche apres un brush : a la relache du brush, les filtres etaient toujours dans FilterTable. Solution : fonction de differenciation qui retire de FilterTable les filtres provenant du brush.</w:t>
+        <w:t xml:space="preserve">-Insertion dans le </w:t>
+      </w:r>
+      <w:proofErr w:type="spellStart"/>
+      <w:r>
+        <w:rPr>
+          <w:lang w:val="fr-FR"/>
+        </w:rPr>
+        <w:t>FilterTable</w:t>
+      </w:r>
+      <w:proofErr w:type="spellEnd"/>
+      <w:r>
+        <w:rPr>
+          <w:lang w:val="fr-FR"/>
+        </w:rPr>
+        <w:t xml:space="preserve"> des données du </w:t>
+      </w:r>
+      <w:proofErr w:type="spellStart"/>
+      <w:r>
+        <w:rPr>
+          <w:lang w:val="fr-FR"/>
+        </w:rPr>
+        <w:t>brush</w:t>
+      </w:r>
+      <w:proofErr w:type="spellEnd"/>
+      <w:r>
+        <w:rPr>
+          <w:lang w:val="fr-FR"/>
+        </w:rPr>
+        <w:t xml:space="preserve"> </w:t>
+      </w:r>
+      <w:proofErr w:type="spellStart"/>
+      <w:r>
+        <w:rPr>
+          <w:lang w:val="fr-FR"/>
+        </w:rPr>
+        <w:t>apres</w:t>
+      </w:r>
+      <w:proofErr w:type="spellEnd"/>
+      <w:r>
+        <w:rPr>
+          <w:lang w:val="fr-FR"/>
+        </w:rPr>
+        <w:t xml:space="preserve"> chaque </w:t>
+      </w:r>
+      <w:proofErr w:type="spellStart"/>
+      <w:r>
+        <w:rPr>
+          <w:lang w:val="fr-FR"/>
+        </w:rPr>
+        <w:t>reload</w:t>
+      </w:r>
+      <w:proofErr w:type="spellEnd"/>
+      <w:r>
+        <w:rPr>
+          <w:lang w:val="fr-FR"/>
+        </w:rPr>
+        <w:t xml:space="preserve"> du tableau (tout temps) ce qui créait des contraintes en </w:t>
+      </w:r>
+      <w:proofErr w:type="spellStart"/>
+      <w:r>
+        <w:rPr>
+          <w:lang w:val="fr-FR"/>
+        </w:rPr>
+        <w:t>permanace</w:t>
+      </w:r>
+      <w:proofErr w:type="spellEnd"/>
+      <w:r>
+        <w:rPr>
+          <w:lang w:val="fr-FR"/>
+        </w:rPr>
+        <w:t xml:space="preserve"> (et donc affichage nul car trop de contrainte) : </w:t>
+      </w:r>
+      <w:proofErr w:type="spellStart"/>
+      <w:r>
+        <w:rPr>
+          <w:lang w:val="fr-FR"/>
+        </w:rPr>
+        <w:t>differenciation</w:t>
+      </w:r>
+      <w:proofErr w:type="spellEnd"/>
+      <w:r>
+        <w:rPr>
+          <w:lang w:val="fr-FR"/>
+        </w:rPr>
+        <w:t xml:space="preserve"> des filtres insérés par l’</w:t>
+      </w:r>
+      <w:proofErr w:type="spellStart"/>
+      <w:r>
+        <w:rPr>
+          <w:lang w:val="fr-FR"/>
+        </w:rPr>
+        <w:t>utiliateur</w:t>
+      </w:r>
+      <w:proofErr w:type="spellEnd"/>
+      <w:r>
+        <w:rPr>
+          <w:lang w:val="fr-FR"/>
+        </w:rPr>
+        <w:t xml:space="preserve"> (option </w:t>
+      </w:r>
+      <w:proofErr w:type="spellStart"/>
+      <w:r>
+        <w:rPr>
+          <w:lang w:val="fr-FR"/>
+        </w:rPr>
+        <w:t>onSearch</w:t>
+      </w:r>
+      <w:proofErr w:type="spellEnd"/>
+      <w:r>
+        <w:rPr>
+          <w:lang w:val="fr-FR"/>
+        </w:rPr>
+        <w:t xml:space="preserve">) des filtres envoyés par le </w:t>
+      </w:r>
+      <w:proofErr w:type="spellStart"/>
+      <w:r>
+        <w:rPr>
+          <w:lang w:val="fr-FR"/>
+        </w:rPr>
+        <w:t>brush</w:t>
+      </w:r>
+      <w:proofErr w:type="spellEnd"/>
+    </w:p>
+    <w:p>
+      <w:pPr>
+        <w:rPr>
+          <w:lang w:val="fr-FR"/>
+        </w:rPr>
+      </w:pPr>
+      <w:r>
+        <w:rPr>
+          <w:lang w:val="fr-FR"/>
+        </w:rPr>
+        <w:t xml:space="preserve">-non </w:t>
+      </w:r>
+      <w:proofErr w:type="spellStart"/>
+      <w:r>
+        <w:rPr>
+          <w:lang w:val="fr-FR"/>
+        </w:rPr>
+        <w:t>relache</w:t>
+      </w:r>
+      <w:proofErr w:type="spellEnd"/>
+      <w:r>
+        <w:rPr>
+          <w:lang w:val="fr-FR"/>
+        </w:rPr>
+        <w:t xml:space="preserve"> des filtres </w:t>
+      </w:r>
+      <w:proofErr w:type="spellStart"/>
+      <w:r>
+        <w:rPr>
+          <w:lang w:val="fr-FR"/>
+        </w:rPr>
+        <w:t>apres</w:t>
+      </w:r>
+      <w:proofErr w:type="spellEnd"/>
+      <w:r>
+        <w:rPr>
+          <w:lang w:val="fr-FR"/>
+        </w:rPr>
+        <w:t xml:space="preserve"> un </w:t>
+      </w:r>
+      <w:proofErr w:type="spellStart"/>
+      <w:r>
+        <w:rPr>
+          <w:lang w:val="fr-FR"/>
+        </w:rPr>
+        <w:t>brush</w:t>
+      </w:r>
+      <w:proofErr w:type="spellEnd"/>
+      <w:r>
+        <w:rPr>
+          <w:lang w:val="fr-FR"/>
+        </w:rPr>
+        <w:t xml:space="preserve"> : les données </w:t>
+      </w:r>
+      <w:proofErr w:type="spellStart"/>
+      <w:r>
+        <w:rPr>
+          <w:lang w:val="fr-FR"/>
+        </w:rPr>
+        <w:t>etaient</w:t>
+      </w:r>
+      <w:proofErr w:type="spellEnd"/>
+      <w:r>
+        <w:rPr>
+          <w:lang w:val="fr-FR"/>
+        </w:rPr>
+        <w:t xml:space="preserve"> toutes sauvegardées dans le </w:t>
+      </w:r>
+      <w:proofErr w:type="spellStart"/>
+      <w:proofErr w:type="gramStart"/>
+      <w:r>
+        <w:rPr>
+          <w:lang w:val="fr-FR"/>
+        </w:rPr>
+        <w:t>FilterTable</w:t>
+      </w:r>
+      <w:proofErr w:type="spellEnd"/>
+      <w:r>
+        <w:rPr>
+          <w:lang w:val="fr-FR"/>
+        </w:rPr>
+        <w:t xml:space="preserve"> ,quand</w:t>
+      </w:r>
+      <w:proofErr w:type="gramEnd"/>
+      <w:r>
+        <w:rPr>
+          <w:lang w:val="fr-FR"/>
+        </w:rPr>
+        <w:t xml:space="preserve"> on refaisait une recherche </w:t>
+      </w:r>
+      <w:proofErr w:type="spellStart"/>
+      <w:r>
+        <w:rPr>
+          <w:lang w:val="fr-FR"/>
+        </w:rPr>
+        <w:t>apres</w:t>
+      </w:r>
+      <w:proofErr w:type="spellEnd"/>
+      <w:r>
+        <w:rPr>
+          <w:lang w:val="fr-FR"/>
+        </w:rPr>
+        <w:t xml:space="preserve"> un </w:t>
+      </w:r>
+      <w:proofErr w:type="spellStart"/>
+      <w:r>
+        <w:rPr>
+          <w:lang w:val="fr-FR"/>
+        </w:rPr>
+        <w:t>brush</w:t>
+      </w:r>
+      <w:proofErr w:type="spellEnd"/>
+      <w:r>
+        <w:rPr>
+          <w:lang w:val="fr-FR"/>
+        </w:rPr>
+        <w:t xml:space="preserve"> : </w:t>
+      </w:r>
+      <w:proofErr w:type="spellStart"/>
+      <w:r>
+        <w:rPr>
+          <w:lang w:val="fr-FR"/>
+        </w:rPr>
+        <w:t>a</w:t>
+      </w:r>
+      <w:proofErr w:type="spellEnd"/>
+      <w:r>
+        <w:rPr>
+          <w:lang w:val="fr-FR"/>
+        </w:rPr>
+        <w:t xml:space="preserve"> la </w:t>
+      </w:r>
+      <w:proofErr w:type="spellStart"/>
+      <w:r>
+        <w:rPr>
+          <w:lang w:val="fr-FR"/>
+        </w:rPr>
+        <w:t>relache</w:t>
+      </w:r>
+      <w:proofErr w:type="spellEnd"/>
+      <w:r>
+        <w:rPr>
+          <w:lang w:val="fr-FR"/>
+        </w:rPr>
+        <w:t xml:space="preserve"> du </w:t>
+      </w:r>
+      <w:proofErr w:type="spellStart"/>
+      <w:r>
+        <w:rPr>
+          <w:lang w:val="fr-FR"/>
+        </w:rPr>
+        <w:t>brush</w:t>
+      </w:r>
+      <w:proofErr w:type="spellEnd"/>
+      <w:r>
+        <w:rPr>
+          <w:lang w:val="fr-FR"/>
+        </w:rPr>
+        <w:t xml:space="preserve">, les filtres </w:t>
+      </w:r>
+      <w:proofErr w:type="spellStart"/>
+      <w:r>
+        <w:rPr>
+          <w:lang w:val="fr-FR"/>
+        </w:rPr>
+        <w:t>etaient</w:t>
+      </w:r>
+      <w:proofErr w:type="spellEnd"/>
+      <w:r>
+        <w:rPr>
+          <w:lang w:val="fr-FR"/>
+        </w:rPr>
+        <w:t xml:space="preserve"> toujours dans </w:t>
+      </w:r>
+      <w:proofErr w:type="spellStart"/>
+      <w:r>
+        <w:rPr>
+          <w:lang w:val="fr-FR"/>
+        </w:rPr>
+        <w:t>FilterTable</w:t>
+      </w:r>
+      <w:proofErr w:type="spellEnd"/>
+      <w:r>
+        <w:rPr>
+          <w:lang w:val="fr-FR"/>
+        </w:rPr>
+        <w:t xml:space="preserve">. Solution : fonction de </w:t>
+      </w:r>
+      <w:proofErr w:type="spellStart"/>
+      <w:r>
+        <w:rPr>
+          <w:lang w:val="fr-FR"/>
+        </w:rPr>
+        <w:t>differenciation</w:t>
+      </w:r>
+      <w:proofErr w:type="spellEnd"/>
+      <w:r>
+        <w:rPr>
+          <w:lang w:val="fr-FR"/>
+        </w:rPr>
+        <w:t xml:space="preserve"> qui retire de </w:t>
+      </w:r>
+      <w:proofErr w:type="spellStart"/>
+      <w:r>
+        <w:rPr>
+          <w:lang w:val="fr-FR"/>
+        </w:rPr>
+        <w:t>FilterTable</w:t>
+      </w:r>
+      <w:proofErr w:type="spellEnd"/>
+      <w:r>
+        <w:rPr>
+          <w:lang w:val="fr-FR"/>
+        </w:rPr>
+        <w:t xml:space="preserve"> les filtres provenant du </w:t>
+      </w:r>
+      <w:proofErr w:type="spellStart"/>
+      <w:r>
+        <w:rPr>
+          <w:lang w:val="fr-FR"/>
+        </w:rPr>
+        <w:t>brush</w:t>
+      </w:r>
+      <w:proofErr w:type="spellEnd"/>
+      <w:r>
+        <w:rPr>
+          <w:lang w:val="fr-FR"/>
+        </w:rPr>
+        <w:t>.</w:t>
       </w:r>
     </w:p>
     <w:p>
@@ -1078,79 +2336,255 @@
         <w:rPr>
           <w:lang w:val="fr-FR"/>
         </w:rPr>
-        <w:t xml:space="preserve"> &lt;- parrallel coordinate pas trop mal !</w:t>
-      </w:r>
-    </w:p>
-    <w:p>
-      <w:pPr>
-        <w:rPr>
-          <w:lang w:val="fr-FR"/>
-        </w:rPr>
-      </w:pPr>
-      <w:r>
-        <w:rPr>
-          <w:lang w:val="fr-FR"/>
-        </w:rPr>
-        <w:t>Base de données importante : ca ram.</w:t>
-      </w:r>
-    </w:p>
-    <w:p>
-      <w:pPr>
-        <w:rPr>
-          <w:lang w:val="fr-FR"/>
-        </w:rPr>
-      </w:pPr>
-      <w:r>
-        <w:rPr>
-          <w:lang w:val="fr-FR"/>
-        </w:rPr>
-        <w:t>Utilisation d’un plugin de jqgrid pour un column choser sympa (qui permet de supprimer des lignes du tableau)</w:t>
-      </w:r>
-    </w:p>
-    <w:p>
-      <w:pPr>
-        <w:rPr>
-          <w:lang w:val="fr-FR"/>
-        </w:rPr>
-      </w:pPr>
-      <w:r>
-        <w:rPr>
-          <w:lang w:val="fr-FR"/>
-        </w:rPr>
-        <w:t>Import de csv avec des parser « ; » OK (meme si aeroport.csv pose toujours pb)</w:t>
-      </w:r>
-    </w:p>
-    <w:p>
-      <w:pPr>
-        <w:rPr>
-          <w:lang w:val="fr-FR"/>
-        </w:rPr>
-      </w:pPr>
-      <w:r>
-        <w:rPr>
-          <w:lang w:val="fr-FR"/>
-        </w:rPr>
-        <w:t>Une couleur par ligne OK : fonction couleur qui definit aléatoirement un code rgb(modification possible pour rendre ca plus harmonieux : limiter une couleur dans un intervalle restreint)</w:t>
-      </w:r>
-    </w:p>
-    <w:p>
-      <w:pPr>
-        <w:rPr>
-          <w:lang w:val="fr-FR"/>
-        </w:rPr>
-      </w:pPr>
-    </w:p>
-    <w:p>
-      <w:pPr>
-        <w:rPr>
-          <w:lang w:val="fr-FR"/>
-        </w:rPr>
-      </w:pPr>
-      <w:r>
-        <w:rPr>
-          <w:lang w:val="fr-FR"/>
-        </w:rPr>
-        <w:t>22/03 : fin des interactions tableau/graph a deux element : le tableau et le graph se repondent !!!</w:t>
+        <w:t xml:space="preserve"> &lt;- </w:t>
+      </w:r>
+      <w:proofErr w:type="spellStart"/>
+      <w:r>
+        <w:rPr>
+          <w:lang w:val="fr-FR"/>
+        </w:rPr>
+        <w:t>parrallel</w:t>
+      </w:r>
+      <w:proofErr w:type="spellEnd"/>
+      <w:r>
+        <w:rPr>
+          <w:lang w:val="fr-FR"/>
+        </w:rPr>
+        <w:t xml:space="preserve"> </w:t>
+      </w:r>
+      <w:proofErr w:type="spellStart"/>
+      <w:r>
+        <w:rPr>
+          <w:lang w:val="fr-FR"/>
+        </w:rPr>
+        <w:t>coordinate</w:t>
+      </w:r>
+      <w:proofErr w:type="spellEnd"/>
+      <w:r>
+        <w:rPr>
+          <w:lang w:val="fr-FR"/>
+        </w:rPr>
+        <w:t xml:space="preserve"> pas trop mal !</w:t>
+      </w:r>
+    </w:p>
+    <w:p>
+      <w:pPr>
+        <w:rPr>
+          <w:lang w:val="fr-FR"/>
+        </w:rPr>
+      </w:pPr>
+      <w:r>
+        <w:rPr>
+          <w:lang w:val="fr-FR"/>
+        </w:rPr>
+        <w:t xml:space="preserve">Base de données importante : </w:t>
+      </w:r>
+      <w:proofErr w:type="gramStart"/>
+      <w:r>
+        <w:rPr>
+          <w:lang w:val="fr-FR"/>
+        </w:rPr>
+        <w:t>ca</w:t>
+      </w:r>
+      <w:proofErr w:type="gramEnd"/>
+      <w:r>
+        <w:rPr>
+          <w:lang w:val="fr-FR"/>
+        </w:rPr>
+        <w:t xml:space="preserve"> ram.</w:t>
+      </w:r>
+    </w:p>
+    <w:p>
+      <w:pPr>
+        <w:rPr>
+          <w:lang w:val="fr-FR"/>
+        </w:rPr>
+      </w:pPr>
+      <w:r>
+        <w:rPr>
+          <w:lang w:val="fr-FR"/>
+        </w:rPr>
+        <w:t xml:space="preserve">Utilisation d’un plugin de </w:t>
+      </w:r>
+      <w:proofErr w:type="spellStart"/>
+      <w:r>
+        <w:rPr>
+          <w:lang w:val="fr-FR"/>
+        </w:rPr>
+        <w:t>jqgrid</w:t>
+      </w:r>
+      <w:proofErr w:type="spellEnd"/>
+      <w:r>
+        <w:rPr>
+          <w:lang w:val="fr-FR"/>
+        </w:rPr>
+        <w:t xml:space="preserve"> pour un </w:t>
+      </w:r>
+      <w:proofErr w:type="spellStart"/>
+      <w:r>
+        <w:rPr>
+          <w:lang w:val="fr-FR"/>
+        </w:rPr>
+        <w:t>column</w:t>
+      </w:r>
+      <w:proofErr w:type="spellEnd"/>
+      <w:r>
+        <w:rPr>
+          <w:lang w:val="fr-FR"/>
+        </w:rPr>
+        <w:t xml:space="preserve"> choser sympa (qui permet de supprimer des lignes du tableau)</w:t>
+      </w:r>
+    </w:p>
+    <w:p>
+      <w:pPr>
+        <w:rPr>
+          <w:lang w:val="fr-FR"/>
+        </w:rPr>
+      </w:pPr>
+      <w:r>
+        <w:rPr>
+          <w:lang w:val="fr-FR"/>
+        </w:rPr>
+        <w:t xml:space="preserve">Import de csv avec des </w:t>
+      </w:r>
+      <w:proofErr w:type="spellStart"/>
+      <w:r>
+        <w:rPr>
+          <w:lang w:val="fr-FR"/>
+        </w:rPr>
+        <w:t>parser</w:t>
+      </w:r>
+      <w:proofErr w:type="spellEnd"/>
+      <w:r>
+        <w:rPr>
+          <w:lang w:val="fr-FR"/>
+        </w:rPr>
+        <w:t xml:space="preserve"> « ; » OK (</w:t>
+      </w:r>
+      <w:proofErr w:type="spellStart"/>
+      <w:r>
+        <w:rPr>
+          <w:lang w:val="fr-FR"/>
+        </w:rPr>
+        <w:t>meme</w:t>
+      </w:r>
+      <w:proofErr w:type="spellEnd"/>
+      <w:r>
+        <w:rPr>
+          <w:lang w:val="fr-FR"/>
+        </w:rPr>
+        <w:t xml:space="preserve"> si aeroport.csv pose toujours </w:t>
+      </w:r>
+      <w:proofErr w:type="spellStart"/>
+      <w:r>
+        <w:rPr>
+          <w:lang w:val="fr-FR"/>
+        </w:rPr>
+        <w:t>pb</w:t>
+      </w:r>
+      <w:proofErr w:type="spellEnd"/>
+      <w:r>
+        <w:rPr>
+          <w:lang w:val="fr-FR"/>
+        </w:rPr>
+        <w:t>)</w:t>
+      </w:r>
+    </w:p>
+    <w:p>
+      <w:pPr>
+        <w:rPr>
+          <w:lang w:val="fr-FR"/>
+        </w:rPr>
+      </w:pPr>
+      <w:r>
+        <w:rPr>
+          <w:lang w:val="fr-FR"/>
+        </w:rPr>
+        <w:t xml:space="preserve">Une couleur par ligne OK : fonction couleur qui </w:t>
+      </w:r>
+      <w:proofErr w:type="spellStart"/>
+      <w:r>
+        <w:rPr>
+          <w:lang w:val="fr-FR"/>
+        </w:rPr>
+        <w:t>definit</w:t>
+      </w:r>
+      <w:proofErr w:type="spellEnd"/>
+      <w:r>
+        <w:rPr>
+          <w:lang w:val="fr-FR"/>
+        </w:rPr>
+        <w:t xml:space="preserve"> aléatoirement un code </w:t>
+      </w:r>
+      <w:proofErr w:type="spellStart"/>
+      <w:proofErr w:type="gramStart"/>
+      <w:r>
+        <w:rPr>
+          <w:lang w:val="fr-FR"/>
+        </w:rPr>
+        <w:t>rgb</w:t>
+      </w:r>
+      <w:proofErr w:type="spellEnd"/>
+      <w:r>
+        <w:rPr>
+          <w:lang w:val="fr-FR"/>
+        </w:rPr>
+        <w:t>(</w:t>
+      </w:r>
+      <w:proofErr w:type="gramEnd"/>
+      <w:r>
+        <w:rPr>
+          <w:lang w:val="fr-FR"/>
+        </w:rPr>
+        <w:t>modification possible pour rendre ca plus harmonieux : limiter une couleur dans un intervalle restreint)</w:t>
+      </w:r>
+    </w:p>
+    <w:p>
+      <w:pPr>
+        <w:rPr>
+          <w:lang w:val="fr-FR"/>
+        </w:rPr>
+      </w:pPr>
+    </w:p>
+    <w:p>
+      <w:pPr>
+        <w:rPr>
+          <w:lang w:val="fr-FR"/>
+        </w:rPr>
+      </w:pPr>
+      <w:r>
+        <w:rPr>
+          <w:lang w:val="fr-FR"/>
+        </w:rPr>
+        <w:t xml:space="preserve">22/03 : fin des interactions tableau/graph a deux </w:t>
+      </w:r>
+      <w:proofErr w:type="spellStart"/>
+      <w:r>
+        <w:rPr>
+          <w:lang w:val="fr-FR"/>
+        </w:rPr>
+        <w:t>element</w:t>
+      </w:r>
+      <w:proofErr w:type="spellEnd"/>
+      <w:r>
+        <w:rPr>
+          <w:lang w:val="fr-FR"/>
+        </w:rPr>
+        <w:t xml:space="preserve"> : le tableau et le graph se </w:t>
+      </w:r>
+      <w:proofErr w:type="spellStart"/>
+      <w:r>
+        <w:rPr>
+          <w:lang w:val="fr-FR"/>
+        </w:rPr>
+        <w:t>repondent</w:t>
+      </w:r>
+      <w:proofErr w:type="spellEnd"/>
+      <w:r>
+        <w:rPr>
+          <w:lang w:val="fr-FR"/>
+        </w:rPr>
+        <w:t> !!!</w:t>
       </w:r>
     </w:p>
     <w:p>
@@ -1164,7 +2598,21 @@
           <w:lang w:val="fr-FR"/>
         </w:rPr>
         <w:lastRenderedPageBreak/>
-        <w:t>Ajout du nombre de ligne encore active et fonction resizable sur le tableau.</w:t>
+        <w:t xml:space="preserve">Ajout du nombre de ligne encore active et fonction </w:t>
+      </w:r>
+      <w:proofErr w:type="spellStart"/>
+      <w:r>
+        <w:rPr>
+          <w:lang w:val="fr-FR"/>
+        </w:rPr>
+        <w:t>resizable</w:t>
+      </w:r>
+      <w:proofErr w:type="spellEnd"/>
+      <w:r>
+        <w:rPr>
+          <w:lang w:val="fr-FR"/>
+        </w:rPr>
+        <w:t xml:space="preserve"> sur le tableau.</w:t>
       </w:r>
     </w:p>
     <w:p>
@@ -1209,13 +2657,10 @@
           <w:szCs w:val="19"/>
           <w:lang w:val="fr-FR" w:eastAsia="de-DE"/>
         </w:rPr>
-        <w:t>- génération de la datagrid avec autofilter</w:t>
-      </w:r>
-    </w:p>
-    <w:p>
-      <w:pPr>
-        <w:shd w:val="clear" w:color="auto" w:fill="FFFFFF"/>
-        <w:spacing w:after="0" w:line="240" w:lineRule="auto"/>
+        <w:t xml:space="preserve">- génération de la </w:t>
+      </w:r>
+      <w:proofErr w:type="spellStart"/>
+      <w:r>
         <w:rPr>
           <w:rFonts w:ascii="Arial" w:eastAsia="Times New Roman" w:hAnsi="Arial" w:cs="Arial"/>
           <w:strike/>
@@ -1224,7 +2669,9 @@
           <w:szCs w:val="19"/>
           <w:lang w:val="fr-FR" w:eastAsia="de-DE"/>
         </w:rPr>
-      </w:pPr>
+        <w:t>datagrid</w:t>
+      </w:r>
+      <w:proofErr w:type="spellEnd"/>
       <w:r>
         <w:rPr>
           <w:rFonts w:ascii="Arial" w:eastAsia="Times New Roman" w:hAnsi="Arial" w:cs="Arial"/>
@@ -1234,13 +2681,10 @@
           <w:szCs w:val="19"/>
           <w:lang w:val="fr-FR" w:eastAsia="de-DE"/>
         </w:rPr>
-        <w:t>- faire interagir le graphique et la datagrid</w:t>
-      </w:r>
-    </w:p>
-    <w:p>
-      <w:pPr>
-        <w:shd w:val="clear" w:color="auto" w:fill="FFFFFF"/>
-        <w:spacing w:after="0" w:line="240" w:lineRule="auto"/>
+        <w:t xml:space="preserve"> avec </w:t>
+      </w:r>
+      <w:proofErr w:type="spellStart"/>
+      <w:r>
         <w:rPr>
           <w:rFonts w:ascii="Arial" w:eastAsia="Times New Roman" w:hAnsi="Arial" w:cs="Arial"/>
           <w:strike/>
@@ -1249,8 +2693,14 @@
           <w:szCs w:val="19"/>
           <w:lang w:val="fr-FR" w:eastAsia="de-DE"/>
         </w:rPr>
-      </w:pPr>
-      <w:r>
+        <w:t>autofilter</w:t>
+      </w:r>
+      <w:proofErr w:type="spellEnd"/>
+    </w:p>
+    <w:p>
+      <w:pPr>
+        <w:shd w:val="clear" w:color="auto" w:fill="FFFFFF"/>
+        <w:spacing w:after="0" w:line="240" w:lineRule="auto"/>
         <w:rPr>
           <w:rFonts w:ascii="Arial" w:eastAsia="Times New Roman" w:hAnsi="Arial" w:cs="Arial"/>
           <w:strike/>
@@ -1259,13 +2709,8 @@
           <w:szCs w:val="19"/>
           <w:lang w:val="fr-FR" w:eastAsia="de-DE"/>
         </w:rPr>
-        <w:t>- régler l'opacité des lignes non selectionnées</w:t>
-      </w:r>
-    </w:p>
-    <w:p>
-      <w:pPr>
-        <w:shd w:val="clear" w:color="auto" w:fill="FFFFFF"/>
-        <w:spacing w:after="0" w:line="240" w:lineRule="auto"/>
+      </w:pPr>
+      <w:r>
         <w:rPr>
           <w:rFonts w:ascii="Arial" w:eastAsia="Times New Roman" w:hAnsi="Arial" w:cs="Arial"/>
           <w:strike/>
@@ -1274,7 +2719,9 @@
           <w:szCs w:val="19"/>
           <w:lang w:val="fr-FR" w:eastAsia="de-DE"/>
         </w:rPr>
-      </w:pPr>
+        <w:t xml:space="preserve">- faire interagir le graphique et la </w:t>
+      </w:r>
+      <w:proofErr w:type="spellStart"/>
       <w:r>
         <w:rPr>
           <w:rFonts w:ascii="Arial" w:eastAsia="Times New Roman" w:hAnsi="Arial" w:cs="Arial"/>
@@ -1284,31 +2731,9 @@
           <w:szCs w:val="19"/>
           <w:lang w:val="fr-FR" w:eastAsia="de-DE"/>
         </w:rPr>
-        <w:t>- mettre des couleurs différentes sur les lignes selectionnées</w:t>
-      </w:r>
-    </w:p>
-    <w:p>
-      <w:pPr>
-        <w:shd w:val="clear" w:color="auto" w:fill="FFFFFF"/>
-        <w:spacing w:after="0" w:line="240" w:lineRule="auto"/>
-        <w:rPr>
-          <w:rFonts w:ascii="Arial" w:eastAsia="Times New Roman" w:hAnsi="Arial" w:cs="Arial"/>
-          <w:color w:val="222222"/>
-          <w:sz w:val="19"/>
-          <w:szCs w:val="19"/>
-          <w:lang w:val="fr-FR" w:eastAsia="de-DE"/>
-        </w:rPr>
-      </w:pPr>
-      <w:r>
-        <w:rPr>
-          <w:rFonts w:ascii="Arial" w:eastAsia="Times New Roman" w:hAnsi="Arial" w:cs="Arial"/>
-          <w:color w:val="222222"/>
-          <w:sz w:val="19"/>
-          <w:szCs w:val="19"/>
-          <w:lang w:val="fr-FR" w:eastAsia="de-DE"/>
-        </w:rPr>
-        <w:t>-  insertion d'un compteur</w:t>
-      </w:r>
+        <w:t>datagrid</w:t>
+      </w:r>
+      <w:proofErr w:type="spellEnd"/>
     </w:p>
     <w:p>
       <w:pPr>
@@ -1332,7 +2757,154 @@
           <w:szCs w:val="19"/>
           <w:lang w:val="fr-FR" w:eastAsia="de-DE"/>
         </w:rPr>
-        <w:t>- insertion d'un controle pour le upload de fichier</w:t>
+        <w:t xml:space="preserve">- régler l'opacité des lignes non </w:t>
+      </w:r>
+      <w:proofErr w:type="spellStart"/>
+      <w:r>
+        <w:rPr>
+          <w:rFonts w:ascii="Arial" w:eastAsia="Times New Roman" w:hAnsi="Arial" w:cs="Arial"/>
+          <w:strike/>
+          <w:color w:val="222222"/>
+          <w:sz w:val="19"/>
+          <w:szCs w:val="19"/>
+          <w:lang w:val="fr-FR" w:eastAsia="de-DE"/>
+        </w:rPr>
+        <w:t>selectionnées</w:t>
+      </w:r>
+      <w:proofErr w:type="spellEnd"/>
+    </w:p>
+    <w:p>
+      <w:pPr>
+        <w:shd w:val="clear" w:color="auto" w:fill="FFFFFF"/>
+        <w:spacing w:after="0" w:line="240" w:lineRule="auto"/>
+        <w:rPr>
+          <w:rFonts w:ascii="Arial" w:eastAsia="Times New Roman" w:hAnsi="Arial" w:cs="Arial"/>
+          <w:strike/>
+          <w:color w:val="222222"/>
+          <w:sz w:val="19"/>
+          <w:szCs w:val="19"/>
+          <w:lang w:val="fr-FR" w:eastAsia="de-DE"/>
+        </w:rPr>
+      </w:pPr>
+      <w:r>
+        <w:rPr>
+          <w:rFonts w:ascii="Arial" w:eastAsia="Times New Roman" w:hAnsi="Arial" w:cs="Arial"/>
+          <w:strike/>
+          <w:color w:val="222222"/>
+          <w:sz w:val="19"/>
+          <w:szCs w:val="19"/>
+          <w:lang w:val="fr-FR" w:eastAsia="de-DE"/>
+        </w:rPr>
+        <w:t xml:space="preserve">- mettre des couleurs différentes sur les lignes </w:t>
+      </w:r>
+      <w:proofErr w:type="spellStart"/>
+      <w:r>
+        <w:rPr>
+          <w:rFonts w:ascii="Arial" w:eastAsia="Times New Roman" w:hAnsi="Arial" w:cs="Arial"/>
+          <w:strike/>
+          <w:color w:val="222222"/>
+          <w:sz w:val="19"/>
+          <w:szCs w:val="19"/>
+          <w:lang w:val="fr-FR" w:eastAsia="de-DE"/>
+        </w:rPr>
+        <w:t>selectionnées</w:t>
+      </w:r>
+      <w:proofErr w:type="spellEnd"/>
+    </w:p>
+    <w:p>
+      <w:pPr>
+        <w:shd w:val="clear" w:color="auto" w:fill="FFFFFF"/>
+        <w:spacing w:after="0" w:line="240" w:lineRule="auto"/>
+        <w:rPr>
+          <w:rFonts w:ascii="Arial" w:eastAsia="Times New Roman" w:hAnsi="Arial" w:cs="Arial"/>
+          <w:color w:val="222222"/>
+          <w:sz w:val="19"/>
+          <w:szCs w:val="19"/>
+          <w:lang w:val="fr-FR" w:eastAsia="de-DE"/>
+        </w:rPr>
+      </w:pPr>
+      <w:r>
+        <w:rPr>
+          <w:rFonts w:ascii="Arial" w:eastAsia="Times New Roman" w:hAnsi="Arial" w:cs="Arial"/>
+          <w:color w:val="222222"/>
+          <w:sz w:val="19"/>
+          <w:szCs w:val="19"/>
+          <w:lang w:val="fr-FR" w:eastAsia="de-DE"/>
+        </w:rPr>
+        <w:t>-  insertion d'un compteur</w:t>
+      </w:r>
+    </w:p>
+    <w:p>
+      <w:pPr>
+        <w:shd w:val="clear" w:color="auto" w:fill="FFFFFF"/>
+        <w:spacing w:after="0" w:line="240" w:lineRule="auto"/>
+        <w:rPr>
+          <w:rFonts w:ascii="Arial" w:eastAsia="Times New Roman" w:hAnsi="Arial" w:cs="Arial"/>
+          <w:strike/>
+          <w:color w:val="222222"/>
+          <w:sz w:val="19"/>
+          <w:szCs w:val="19"/>
+          <w:lang w:val="fr-FR" w:eastAsia="de-DE"/>
+        </w:rPr>
+      </w:pPr>
+      <w:r>
+        <w:rPr>
+          <w:rFonts w:ascii="Arial" w:eastAsia="Times New Roman" w:hAnsi="Arial" w:cs="Arial"/>
+          <w:strike/>
+          <w:color w:val="222222"/>
+          <w:sz w:val="19"/>
+          <w:szCs w:val="19"/>
+          <w:lang w:val="fr-FR" w:eastAsia="de-DE"/>
+        </w:rPr>
+        <w:t xml:space="preserve">- insertion d'un </w:t>
+      </w:r>
+      <w:proofErr w:type="spellStart"/>
+      <w:r>
+        <w:rPr>
+          <w:rFonts w:ascii="Arial" w:eastAsia="Times New Roman" w:hAnsi="Arial" w:cs="Arial"/>
+          <w:strike/>
+          <w:color w:val="222222"/>
+          <w:sz w:val="19"/>
+          <w:szCs w:val="19"/>
+          <w:lang w:val="fr-FR" w:eastAsia="de-DE"/>
+        </w:rPr>
+        <w:t>controle</w:t>
+      </w:r>
+      <w:proofErr w:type="spellEnd"/>
+      <w:r>
+        <w:rPr>
+          <w:rFonts w:ascii="Arial" w:eastAsia="Times New Roman" w:hAnsi="Arial" w:cs="Arial"/>
+          <w:strike/>
+          <w:color w:val="222222"/>
+          <w:sz w:val="19"/>
+          <w:szCs w:val="19"/>
+          <w:lang w:val="fr-FR" w:eastAsia="de-DE"/>
+        </w:rPr>
+        <w:t xml:space="preserve"> pour le </w:t>
+      </w:r>
+      <w:proofErr w:type="spellStart"/>
+      <w:r>
+        <w:rPr>
+          <w:rFonts w:ascii="Arial" w:eastAsia="Times New Roman" w:hAnsi="Arial" w:cs="Arial"/>
+          <w:strike/>
+          <w:color w:val="222222"/>
+          <w:sz w:val="19"/>
+          <w:szCs w:val="19"/>
+          <w:lang w:val="fr-FR" w:eastAsia="de-DE"/>
+        </w:rPr>
+        <w:t>upload</w:t>
+      </w:r>
+      <w:proofErr w:type="spellEnd"/>
+      <w:r>
+        <w:rPr>
+          <w:rFonts w:ascii="Arial" w:eastAsia="Times New Roman" w:hAnsi="Arial" w:cs="Arial"/>
+          <w:strike/>
+          <w:color w:val="222222"/>
+          <w:sz w:val="19"/>
+          <w:szCs w:val="19"/>
+          <w:lang w:val="fr-FR" w:eastAsia="de-DE"/>
+        </w:rPr>
+        <w:t xml:space="preserve"> de fichier</w:t>
       </w:r>
     </w:p>
     <w:p>
@@ -1380,7 +2952,23 @@
           <w:strike/>
           <w:lang w:val="fr-FR"/>
         </w:rPr>
-        <w:t>-column choser (tab)</w:t>
+        <w:t>-</w:t>
+      </w:r>
+      <w:proofErr w:type="spellStart"/>
+      <w:r>
+        <w:rPr>
+          <w:strike/>
+          <w:lang w:val="fr-FR"/>
+        </w:rPr>
+        <w:t>column</w:t>
+      </w:r>
+      <w:proofErr w:type="spellEnd"/>
+      <w:r>
+        <w:rPr>
+          <w:strike/>
+          <w:lang w:val="fr-FR"/>
+        </w:rPr>
+        <w:t xml:space="preserve"> choser (tab)</w:t>
       </w:r>
     </w:p>
     <w:p>
@@ -1403,7 +2991,21 @@
         <w:rPr>
           <w:lang w:val="fr-FR"/>
         </w:rPr>
-        <w:t>Passage aux objectifs 2 : adaptation d’un bar chart existant pour l’integrer au code :</w:t>
+        <w:t>Passage aux objectifs 2 : adaptation d’un bar chart existant pour l’</w:t>
+      </w:r>
+      <w:proofErr w:type="spellStart"/>
+      <w:r>
+        <w:rPr>
+          <w:lang w:val="fr-FR"/>
+        </w:rPr>
+        <w:t>integrer</w:t>
+      </w:r>
+      <w:proofErr w:type="spellEnd"/>
+      <w:r>
+        <w:rPr>
+          <w:lang w:val="fr-FR"/>
+        </w:rPr>
+        <w:t xml:space="preserve"> au code :</w:t>
       </w:r>
     </w:p>
     <w:p>
@@ -1445,27 +3047,125 @@
         <w:rPr>
           <w:lang w:val="fr-FR"/>
         </w:rPr>
-        <w:t>-place dans le dashboard (au debut : superposition des deux graphs… --‘)</w:t>
-      </w:r>
-    </w:p>
-    <w:p>
-      <w:pPr>
-        <w:rPr>
-          <w:lang w:val="fr-FR"/>
-        </w:rPr>
-      </w:pPr>
-    </w:p>
-    <w:p>
-      <w:pPr>
-        <w:rPr>
-          <w:lang w:val="fr-FR"/>
-        </w:rPr>
-      </w:pPr>
-      <w:r>
-        <w:rPr>
-          <w:lang w:val="fr-FR"/>
-        </w:rPr>
-        <w:t>Le bar chart est desormais integré au code mais n’est pas encore adabtable aux diverse entrées (que cars pour le moment) et doit encore etre mis en interaction avec le reste du dashbord.</w:t>
+        <w:t xml:space="preserve">-place dans le </w:t>
+      </w:r>
+      <w:proofErr w:type="spellStart"/>
+      <w:r>
+        <w:rPr>
+          <w:lang w:val="fr-FR"/>
+        </w:rPr>
+        <w:t>dashboard</w:t>
+      </w:r>
+      <w:proofErr w:type="spellEnd"/>
+      <w:r>
+        <w:rPr>
+          <w:lang w:val="fr-FR"/>
+        </w:rPr>
+        <w:t xml:space="preserve"> (au </w:t>
+      </w:r>
+      <w:proofErr w:type="spellStart"/>
+      <w:r>
+        <w:rPr>
+          <w:lang w:val="fr-FR"/>
+        </w:rPr>
+        <w:t>debut</w:t>
+      </w:r>
+      <w:proofErr w:type="spellEnd"/>
+      <w:r>
+        <w:rPr>
+          <w:lang w:val="fr-FR"/>
+        </w:rPr>
+        <w:t> : superposition des deux graphs… --‘)</w:t>
+      </w:r>
+    </w:p>
+    <w:p>
+      <w:pPr>
+        <w:rPr>
+          <w:lang w:val="fr-FR"/>
+        </w:rPr>
+      </w:pPr>
+    </w:p>
+    <w:p>
+      <w:pPr>
+        <w:rPr>
+          <w:lang w:val="fr-FR"/>
+        </w:rPr>
+      </w:pPr>
+      <w:r>
+        <w:rPr>
+          <w:lang w:val="fr-FR"/>
+        </w:rPr>
+        <w:t xml:space="preserve">Le bar chart est </w:t>
+      </w:r>
+      <w:proofErr w:type="spellStart"/>
+      <w:r>
+        <w:rPr>
+          <w:lang w:val="fr-FR"/>
+        </w:rPr>
+        <w:t>desormais</w:t>
+      </w:r>
+      <w:proofErr w:type="spellEnd"/>
+      <w:r>
+        <w:rPr>
+          <w:lang w:val="fr-FR"/>
+        </w:rPr>
+        <w:t xml:space="preserve"> </w:t>
+      </w:r>
+      <w:proofErr w:type="spellStart"/>
+      <w:r>
+        <w:rPr>
+          <w:lang w:val="fr-FR"/>
+        </w:rPr>
+        <w:t>integré</w:t>
+      </w:r>
+      <w:proofErr w:type="spellEnd"/>
+      <w:r>
+        <w:rPr>
+          <w:lang w:val="fr-FR"/>
+        </w:rPr>
+        <w:t xml:space="preserve"> au code mais n’est pas encore </w:t>
+      </w:r>
+      <w:proofErr w:type="spellStart"/>
+      <w:r>
+        <w:rPr>
+          <w:lang w:val="fr-FR"/>
+        </w:rPr>
+        <w:t>adabtable</w:t>
+      </w:r>
+      <w:proofErr w:type="spellEnd"/>
+      <w:r>
+        <w:rPr>
+          <w:lang w:val="fr-FR"/>
+        </w:rPr>
+        <w:t xml:space="preserve"> aux diverse entrées (que cars pour le moment) et doit encore </w:t>
+      </w:r>
+      <w:proofErr w:type="spellStart"/>
+      <w:r>
+        <w:rPr>
+          <w:lang w:val="fr-FR"/>
+        </w:rPr>
+        <w:t>etre</w:t>
+      </w:r>
+      <w:proofErr w:type="spellEnd"/>
+      <w:r>
+        <w:rPr>
+          <w:lang w:val="fr-FR"/>
+        </w:rPr>
+        <w:t xml:space="preserve"> mis en interaction avec le reste du </w:t>
+      </w:r>
+      <w:proofErr w:type="spellStart"/>
+      <w:r>
+        <w:rPr>
+          <w:lang w:val="fr-FR"/>
+        </w:rPr>
+        <w:t>dashbord</w:t>
+      </w:r>
+      <w:proofErr w:type="spellEnd"/>
+      <w:r>
+        <w:rPr>
+          <w:lang w:val="fr-FR"/>
+        </w:rPr>
+        <w:t>.</w:t>
       </w:r>
     </w:p>
     <w:p>
@@ -1579,7 +3279,14 @@
         <w:rPr>
           <w:lang w:val="fr-FR"/>
         </w:rPr>
-        <w:t>(filtre tableau, graph Sert colonnes cac</w:t>
+        <w:t xml:space="preserve">(filtre tableau, graph Sert colonnes </w:t>
+      </w:r>
+      <w:proofErr w:type="gramStart"/>
+      <w:r>
+        <w:rPr>
+          <w:lang w:val="fr-FR"/>
+        </w:rPr>
+        <w:t>cac</w:t>
       </w:r>
       <w:r>
         <w:rPr>
@@ -1592,7 +3299,84 @@
         <w:rPr>
           <w:lang w:val="fr-FR"/>
         </w:rPr>
-        <w:t>)  =&gt; dans l’optique d’un webservice, lié directement avec l’algo en python, il serait intéressant de voir si on peut enregistrer ces données coté serveur, de facon light (ce qui implique une interaction client-serveur//ajax//php)</w:t>
+        <w:t>)  =</w:t>
+      </w:r>
+      <w:proofErr w:type="gramEnd"/>
+      <w:r>
+        <w:rPr>
+          <w:lang w:val="fr-FR"/>
+        </w:rPr>
+        <w:t xml:space="preserve">&gt; dans l’optique d’un </w:t>
+      </w:r>
+      <w:proofErr w:type="spellStart"/>
+      <w:r>
+        <w:rPr>
+          <w:lang w:val="fr-FR"/>
+        </w:rPr>
+        <w:t>webservice</w:t>
+      </w:r>
+      <w:proofErr w:type="spellEnd"/>
+      <w:r>
+        <w:rPr>
+          <w:lang w:val="fr-FR"/>
+        </w:rPr>
+        <w:t>, lié directement avec l’</w:t>
+      </w:r>
+      <w:proofErr w:type="spellStart"/>
+      <w:r>
+        <w:rPr>
+          <w:lang w:val="fr-FR"/>
+        </w:rPr>
+        <w:t>algo</w:t>
+      </w:r>
+      <w:proofErr w:type="spellEnd"/>
+      <w:r>
+        <w:rPr>
+          <w:lang w:val="fr-FR"/>
+        </w:rPr>
+        <w:t xml:space="preserve"> en python, il serait intéressant de voir si on peut enregistrer ces données coté serveur, de </w:t>
+      </w:r>
+      <w:proofErr w:type="spellStart"/>
+      <w:r>
+        <w:rPr>
+          <w:lang w:val="fr-FR"/>
+        </w:rPr>
+        <w:t>facon</w:t>
+      </w:r>
+      <w:proofErr w:type="spellEnd"/>
+      <w:r>
+        <w:rPr>
+          <w:lang w:val="fr-FR"/>
+        </w:rPr>
+        <w:t xml:space="preserve"> light (ce qui implique une interaction client-serveur//</w:t>
+      </w:r>
+      <w:proofErr w:type="spellStart"/>
+      <w:r>
+        <w:rPr>
+          <w:lang w:val="fr-FR"/>
+        </w:rPr>
+        <w:t>ajax</w:t>
+      </w:r>
+      <w:proofErr w:type="spellEnd"/>
+      <w:r>
+        <w:rPr>
+          <w:lang w:val="fr-FR"/>
+        </w:rPr>
+        <w:t>//</w:t>
+      </w:r>
+      <w:proofErr w:type="spellStart"/>
+      <w:r>
+        <w:rPr>
+          <w:lang w:val="fr-FR"/>
+        </w:rPr>
+        <w:t>php</w:t>
+      </w:r>
+      <w:proofErr w:type="spellEnd"/>
+      <w:r>
+        <w:rPr>
+          <w:lang w:val="fr-FR"/>
+        </w:rPr>
+        <w:t>)</w:t>
       </w:r>
     </w:p>
     <w:p>
@@ -1614,7 +3398,79 @@
         <w:rPr>
           <w:lang w:val="fr-FR"/>
         </w:rPr>
-        <w:t>23/03 : le Bar Chart est integré au graphique et interactif avec le tableau et le parallel coordinate. (unilateral dans le sens « vers le BarChart » -&gt; par de filtre sur le BC)</w:t>
+        <w:t xml:space="preserve">23/03 : le Bar Chart est </w:t>
+      </w:r>
+      <w:proofErr w:type="spellStart"/>
+      <w:r>
+        <w:rPr>
+          <w:lang w:val="fr-FR"/>
+        </w:rPr>
+        <w:t>integré</w:t>
+      </w:r>
+      <w:proofErr w:type="spellEnd"/>
+      <w:r>
+        <w:rPr>
+          <w:lang w:val="fr-FR"/>
+        </w:rPr>
+        <w:t xml:space="preserve"> au graphique et interactif avec le tableau et le </w:t>
+      </w:r>
+      <w:proofErr w:type="spellStart"/>
+      <w:r>
+        <w:rPr>
+          <w:lang w:val="fr-FR"/>
+        </w:rPr>
+        <w:t>parallel</w:t>
+      </w:r>
+      <w:proofErr w:type="spellEnd"/>
+      <w:r>
+        <w:rPr>
+          <w:lang w:val="fr-FR"/>
+        </w:rPr>
+        <w:t xml:space="preserve"> </w:t>
+      </w:r>
+      <w:proofErr w:type="spellStart"/>
+      <w:r>
+        <w:rPr>
+          <w:lang w:val="fr-FR"/>
+        </w:rPr>
+        <w:t>coordinate</w:t>
+      </w:r>
+      <w:proofErr w:type="spellEnd"/>
+      <w:r>
+        <w:rPr>
+          <w:lang w:val="fr-FR"/>
+        </w:rPr>
+        <w:t>. (</w:t>
+      </w:r>
+      <w:proofErr w:type="spellStart"/>
+      <w:proofErr w:type="gramStart"/>
+      <w:r>
+        <w:rPr>
+          <w:lang w:val="fr-FR"/>
+        </w:rPr>
+        <w:t>unilateral</w:t>
+      </w:r>
+      <w:proofErr w:type="spellEnd"/>
+      <w:proofErr w:type="gramEnd"/>
+      <w:r>
+        <w:rPr>
+          <w:lang w:val="fr-FR"/>
+        </w:rPr>
+        <w:t xml:space="preserve"> dans le sens « vers le </w:t>
+      </w:r>
+      <w:proofErr w:type="spellStart"/>
+      <w:r>
+        <w:rPr>
+          <w:lang w:val="fr-FR"/>
+        </w:rPr>
+        <w:t>BarChart</w:t>
+      </w:r>
+      <w:proofErr w:type="spellEnd"/>
+      <w:r>
+        <w:rPr>
+          <w:lang w:val="fr-FR"/>
+        </w:rPr>
+        <w:t> » -&gt; par de filtre sur le BC)</w:t>
       </w:r>
     </w:p>
     <w:p>
@@ -1628,7 +3484,49 @@
         <w:rPr>
           <w:lang w:val="fr-FR"/>
         </w:rPr>
-        <w:t>Pour cela j’ai dû créer une fction filtre qui affiche ou non les barres (taille de la barre normale ou 0). Réflexion faite, j’aurais aussi pu modifier la couleur (normal ou blanc [voir gris clair comme sur le // coordinate]). Le changement n’est pas fait parce que le format de données au niveau des couleurs n’est pas le meme qu’au niveau de la taille de la barre (mais serait faisable sans trop de soucis).</w:t>
+        <w:t xml:space="preserve">Pour cela j’ai dû créer une </w:t>
+      </w:r>
+      <w:proofErr w:type="spellStart"/>
+      <w:r>
+        <w:rPr>
+          <w:lang w:val="fr-FR"/>
+        </w:rPr>
+        <w:t>fction</w:t>
+      </w:r>
+      <w:proofErr w:type="spellEnd"/>
+      <w:r>
+        <w:rPr>
+          <w:lang w:val="fr-FR"/>
+        </w:rPr>
+        <w:t xml:space="preserve"> filtre qui affiche ou non les barres (taille de la barre normale ou 0). Réflexion faite, j’aurais aussi pu modifier la couleur (normal ou blanc [voir gris clair comme sur le // </w:t>
+      </w:r>
+      <w:proofErr w:type="spellStart"/>
+      <w:r>
+        <w:rPr>
+          <w:lang w:val="fr-FR"/>
+        </w:rPr>
+        <w:t>coordinate</w:t>
+      </w:r>
+      <w:proofErr w:type="spellEnd"/>
+      <w:r>
+        <w:rPr>
+          <w:lang w:val="fr-FR"/>
+        </w:rPr>
+        <w:t xml:space="preserve">]). Le changement n’est pas fait parce que le format de données au niveau des couleurs n’est pas le </w:t>
+      </w:r>
+      <w:proofErr w:type="spellStart"/>
+      <w:r>
+        <w:rPr>
+          <w:lang w:val="fr-FR"/>
+        </w:rPr>
+        <w:t>meme</w:t>
+      </w:r>
+      <w:proofErr w:type="spellEnd"/>
+      <w:r>
+        <w:rPr>
+          <w:lang w:val="fr-FR"/>
+        </w:rPr>
+        <w:t xml:space="preserve"> qu’au niveau de la taille de la barre (mais serait faisable sans trop de soucis).</w:t>
       </w:r>
     </w:p>
     <w:p>
@@ -1642,7 +3540,133 @@
         <w:rPr>
           <w:lang w:val="fr-FR"/>
         </w:rPr>
-        <w:t>Problème rencontré : au dela du svg que je ne connais pas encore tres bien, il m’a fallu reloader le BC a chaque chgmt du filtre. Pour cela, j’utilise la fction reload (déjà créée pour l’interaction a 2) dans lequel je supprime le BC (a l’aide des classes bien choisies et non pas en supprimant toutes les classes « g » comme fait pour le reset ) et le recrée.</w:t>
+        <w:t xml:space="preserve">Problème rencontré : au </w:t>
+      </w:r>
+      <w:proofErr w:type="spellStart"/>
+      <w:r>
+        <w:rPr>
+          <w:lang w:val="fr-FR"/>
+        </w:rPr>
+        <w:t>dela</w:t>
+      </w:r>
+      <w:proofErr w:type="spellEnd"/>
+      <w:r>
+        <w:rPr>
+          <w:lang w:val="fr-FR"/>
+        </w:rPr>
+        <w:t xml:space="preserve"> du </w:t>
+      </w:r>
+      <w:proofErr w:type="spellStart"/>
+      <w:r>
+        <w:rPr>
+          <w:lang w:val="fr-FR"/>
+        </w:rPr>
+        <w:t>svg</w:t>
+      </w:r>
+      <w:proofErr w:type="spellEnd"/>
+      <w:r>
+        <w:rPr>
+          <w:lang w:val="fr-FR"/>
+        </w:rPr>
+        <w:t xml:space="preserve"> que je ne connais pas encore </w:t>
+      </w:r>
+      <w:proofErr w:type="spellStart"/>
+      <w:r>
+        <w:rPr>
+          <w:lang w:val="fr-FR"/>
+        </w:rPr>
+        <w:t>tres</w:t>
+      </w:r>
+      <w:proofErr w:type="spellEnd"/>
+      <w:r>
+        <w:rPr>
+          <w:lang w:val="fr-FR"/>
+        </w:rPr>
+        <w:t xml:space="preserve"> bien, il m’a fallu </w:t>
+      </w:r>
+      <w:proofErr w:type="spellStart"/>
+      <w:r>
+        <w:rPr>
+          <w:lang w:val="fr-FR"/>
+        </w:rPr>
+        <w:t>reloader</w:t>
+      </w:r>
+      <w:proofErr w:type="spellEnd"/>
+      <w:r>
+        <w:rPr>
+          <w:lang w:val="fr-FR"/>
+        </w:rPr>
+        <w:t xml:space="preserve"> le BC a chaque </w:t>
+      </w:r>
+      <w:proofErr w:type="spellStart"/>
+      <w:r>
+        <w:rPr>
+          <w:lang w:val="fr-FR"/>
+        </w:rPr>
+        <w:t>chgmt</w:t>
+      </w:r>
+      <w:proofErr w:type="spellEnd"/>
+      <w:r>
+        <w:rPr>
+          <w:lang w:val="fr-FR"/>
+        </w:rPr>
+        <w:t xml:space="preserve"> du filtre. Pour cela, j’utilise la </w:t>
+      </w:r>
+      <w:proofErr w:type="spellStart"/>
+      <w:r>
+        <w:rPr>
+          <w:lang w:val="fr-FR"/>
+        </w:rPr>
+        <w:t>fction</w:t>
+      </w:r>
+      <w:proofErr w:type="spellEnd"/>
+      <w:r>
+        <w:rPr>
+          <w:lang w:val="fr-FR"/>
+        </w:rPr>
+        <w:t xml:space="preserve"> </w:t>
+      </w:r>
+      <w:proofErr w:type="spellStart"/>
+      <w:r>
+        <w:rPr>
+          <w:lang w:val="fr-FR"/>
+        </w:rPr>
+        <w:t>reload</w:t>
+      </w:r>
+      <w:proofErr w:type="spellEnd"/>
+      <w:r>
+        <w:rPr>
+          <w:lang w:val="fr-FR"/>
+        </w:rPr>
+        <w:t xml:space="preserve"> (déjà créée pour l’interaction a 2) dans lequel je supprime le BC (</w:t>
+      </w:r>
+      <w:proofErr w:type="spellStart"/>
+      <w:r>
+        <w:rPr>
+          <w:lang w:val="fr-FR"/>
+        </w:rPr>
+        <w:t>a</w:t>
+      </w:r>
+      <w:proofErr w:type="spellEnd"/>
+      <w:r>
+        <w:rPr>
+          <w:lang w:val="fr-FR"/>
+        </w:rPr>
+        <w:t xml:space="preserve"> l’aide des classes bien choisies et non pas en supprimant toutes les classes « g » comme fait pour le </w:t>
+      </w:r>
+      <w:proofErr w:type="gramStart"/>
+      <w:r>
+        <w:rPr>
+          <w:lang w:val="fr-FR"/>
+        </w:rPr>
+        <w:t>reset )</w:t>
+      </w:r>
+      <w:proofErr w:type="gramEnd"/>
+      <w:r>
+        <w:rPr>
+          <w:lang w:val="fr-FR"/>
+        </w:rPr>
+        <w:t xml:space="preserve"> et le recrée.</w:t>
       </w:r>
     </w:p>
     <w:p>
@@ -1656,7 +3680,67 @@
         <w:rPr>
           <w:lang w:val="fr-FR"/>
         </w:rPr>
-        <w:t>J’ai aussi commencer la fonction permettant de lier la couleur des lignes du // coordinate au tableau. Pour cela j’ai du modifier la structure du programme en rendent le tableau plus accessible (avant il était coincé dans une macro fonction). J’ai aussi sauver eles couleurs dans une variable objet comprenant la couleur et les data associées. Reste a coder la fonction permettant de lier la couleur aux data et de l’afficher sur le tableau.</w:t>
+        <w:t xml:space="preserve">J’ai aussi commencer la fonction permettant de lier la couleur des lignes du // </w:t>
+      </w:r>
+      <w:proofErr w:type="spellStart"/>
+      <w:r>
+        <w:rPr>
+          <w:lang w:val="fr-FR"/>
+        </w:rPr>
+        <w:t>coordinate</w:t>
+      </w:r>
+      <w:proofErr w:type="spellEnd"/>
+      <w:r>
+        <w:rPr>
+          <w:lang w:val="fr-FR"/>
+        </w:rPr>
+        <w:t xml:space="preserve"> au tableau. Pour cela j’ai </w:t>
+      </w:r>
+      <w:proofErr w:type="spellStart"/>
+      <w:proofErr w:type="gramStart"/>
+      <w:r>
+        <w:rPr>
+          <w:lang w:val="fr-FR"/>
+        </w:rPr>
+        <w:t>du</w:t>
+      </w:r>
+      <w:proofErr w:type="spellEnd"/>
+      <w:proofErr w:type="gramEnd"/>
+      <w:r>
+        <w:rPr>
+          <w:lang w:val="fr-FR"/>
+        </w:rPr>
+        <w:t xml:space="preserve"> modifier la structure du programme en rendent le tableau plus accessible (avant il était coincé dans une macro fonction). J’ai aussi sauver </w:t>
+      </w:r>
+      <w:proofErr w:type="spellStart"/>
+      <w:r>
+        <w:rPr>
+          <w:lang w:val="fr-FR"/>
+        </w:rPr>
+        <w:t>eles</w:t>
+      </w:r>
+      <w:proofErr w:type="spellEnd"/>
+      <w:r>
+        <w:rPr>
+          <w:lang w:val="fr-FR"/>
+        </w:rPr>
+        <w:t xml:space="preserve"> couleurs dans une variable objet comprenant la couleur et les data associées. Reste </w:t>
+      </w:r>
+      <w:proofErr w:type="spellStart"/>
+      <w:proofErr w:type="gramStart"/>
+      <w:r>
+        <w:rPr>
+          <w:lang w:val="fr-FR"/>
+        </w:rPr>
+        <w:t>a</w:t>
+      </w:r>
+      <w:proofErr w:type="spellEnd"/>
+      <w:proofErr w:type="gramEnd"/>
+      <w:r>
+        <w:rPr>
+          <w:lang w:val="fr-FR"/>
+        </w:rPr>
+        <w:t xml:space="preserve"> coder la fonction permettant de lier la couleur aux data et de l’afficher sur le tableau.</w:t>
       </w:r>
     </w:p>
     <w:p>
@@ -1678,7 +3762,35 @@
         <w:rPr>
           <w:lang w:val="fr-FR"/>
         </w:rPr>
-        <w:t xml:space="preserve">24/03 : L’affichage des couleurs sur le tableau est assez simple mais la reconnaissance donnée tableau &lt;-&gt; donnée //coordinate a posé probleme car </w:t>
+        <w:t>24/03 : L’affichage des couleurs sur le tableau est assez simple mais la reconnaissance donnée tableau &lt;-&gt; donnée //</w:t>
+      </w:r>
+      <w:proofErr w:type="spellStart"/>
+      <w:r>
+        <w:rPr>
+          <w:lang w:val="fr-FR"/>
+        </w:rPr>
+        <w:t>coordinate</w:t>
+      </w:r>
+      <w:proofErr w:type="spellEnd"/>
+      <w:r>
+        <w:rPr>
+          <w:lang w:val="fr-FR"/>
+        </w:rPr>
+        <w:t xml:space="preserve"> a posé </w:t>
+      </w:r>
+      <w:proofErr w:type="spellStart"/>
+      <w:r>
+        <w:rPr>
+          <w:lang w:val="fr-FR"/>
+        </w:rPr>
+        <w:t>probleme</w:t>
+      </w:r>
+      <w:proofErr w:type="spellEnd"/>
+      <w:r>
+        <w:rPr>
+          <w:lang w:val="fr-FR"/>
+        </w:rPr>
+        <w:t xml:space="preserve"> car </w:t>
       </w:r>
       <w:r>
         <w:rPr>
@@ -1708,8 +3820,16 @@
         <w:rPr>
           <w:lang w:val="fr-FR"/>
         </w:rPr>
-        <w:t>un element</w:t>
-      </w:r>
+        <w:t xml:space="preserve">un </w:t>
+      </w:r>
+      <w:proofErr w:type="spellStart"/>
+      <w:r>
+        <w:rPr>
+          <w:lang w:val="fr-FR"/>
+        </w:rPr>
+        <w:t>element</w:t>
+      </w:r>
+      <w:proofErr w:type="spellEnd"/>
       <w:r>
         <w:rPr>
           <w:lang w:val="fr-FR"/>
@@ -1739,7 +3859,23 @@
         <w:rPr>
           <w:lang w:val="fr-FR"/>
         </w:rPr>
-        <w:t>. J’ai donc du passer par une sauvegarde au format « string » qui fonctionne. Le tableau comprend maintenant une case avec la couleur du trait !</w:t>
+        <w:t xml:space="preserve">. J’ai donc </w:t>
+      </w:r>
+      <w:proofErr w:type="spellStart"/>
+      <w:proofErr w:type="gramStart"/>
+      <w:r>
+        <w:rPr>
+          <w:lang w:val="fr-FR"/>
+        </w:rPr>
+        <w:t>du</w:t>
+      </w:r>
+      <w:proofErr w:type="spellEnd"/>
+      <w:proofErr w:type="gramEnd"/>
+      <w:r>
+        <w:rPr>
+          <w:lang w:val="fr-FR"/>
+        </w:rPr>
+        <w:t xml:space="preserve"> passer par une sauvegarde au format « string » qui fonctionne. Le tableau comprend maintenant une case avec la couleur du trait !</w:t>
       </w:r>
     </w:p>
     <w:p>
@@ -1757,11 +3893,89 @@
           <w:lang w:val="fr-FR"/>
         </w:rPr>
       </w:pPr>
-      <w:r>
-        <w:rPr>
-          <w:lang w:val="fr-FR"/>
-        </w:rPr>
-        <w:t xml:space="preserve">Debut de dechiffrage de code pour le zoomable circle. Le code appelle des données déjà hierarchisée (par le mot clef « children ») : </w:t>
+      <w:proofErr w:type="spellStart"/>
+      <w:r>
+        <w:rPr>
+          <w:lang w:val="fr-FR"/>
+        </w:rPr>
+        <w:t>Debut</w:t>
+      </w:r>
+      <w:proofErr w:type="spellEnd"/>
+      <w:r>
+        <w:rPr>
+          <w:lang w:val="fr-FR"/>
+        </w:rPr>
+        <w:t xml:space="preserve"> de </w:t>
+      </w:r>
+      <w:proofErr w:type="spellStart"/>
+      <w:r>
+        <w:rPr>
+          <w:lang w:val="fr-FR"/>
+        </w:rPr>
+        <w:t>dechiffrage</w:t>
+      </w:r>
+      <w:proofErr w:type="spellEnd"/>
+      <w:r>
+        <w:rPr>
+          <w:lang w:val="fr-FR"/>
+        </w:rPr>
+        <w:t xml:space="preserve"> de code pour le </w:t>
+      </w:r>
+      <w:proofErr w:type="spellStart"/>
+      <w:r>
+        <w:rPr>
+          <w:lang w:val="fr-FR"/>
+        </w:rPr>
+        <w:t>zoomable</w:t>
+      </w:r>
+      <w:proofErr w:type="spellEnd"/>
+      <w:r>
+        <w:rPr>
+          <w:lang w:val="fr-FR"/>
+        </w:rPr>
+        <w:t xml:space="preserve"> </w:t>
+      </w:r>
+      <w:proofErr w:type="spellStart"/>
+      <w:r>
+        <w:rPr>
+          <w:lang w:val="fr-FR"/>
+        </w:rPr>
+        <w:t>circle</w:t>
+      </w:r>
+      <w:proofErr w:type="spellEnd"/>
+      <w:r>
+        <w:rPr>
+          <w:lang w:val="fr-FR"/>
+        </w:rPr>
+        <w:t xml:space="preserve">. Le code appelle des données déjà </w:t>
+      </w:r>
+      <w:proofErr w:type="spellStart"/>
+      <w:r>
+        <w:rPr>
+          <w:lang w:val="fr-FR"/>
+        </w:rPr>
+        <w:t>hierarchisée</w:t>
+      </w:r>
+      <w:proofErr w:type="spellEnd"/>
+      <w:r>
+        <w:rPr>
+          <w:lang w:val="fr-FR"/>
+        </w:rPr>
+        <w:t xml:space="preserve"> (par le mot clef « </w:t>
+      </w:r>
+      <w:proofErr w:type="spellStart"/>
+      <w:r>
+        <w:rPr>
+          <w:lang w:val="fr-FR"/>
+        </w:rPr>
+        <w:t>children</w:t>
+      </w:r>
+      <w:proofErr w:type="spellEnd"/>
+      <w:r>
+        <w:rPr>
+          <w:lang w:val="fr-FR"/>
+        </w:rPr>
+        <w:t xml:space="preserve"> ») : </w:t>
       </w:r>
       <w:hyperlink r:id="rId9" w:history="1">
         <w:r>
@@ -1784,7 +3998,35 @@
         <w:rPr>
           <w:lang w:val="fr-FR"/>
         </w:rPr>
-        <w:t xml:space="preserve">Idem avec le code de zoomable treemap qui n’utilise pas de base de données hiérarchisée, pour voir comment est lue </w:t>
+        <w:t xml:space="preserve">Idem avec le code de </w:t>
+      </w:r>
+      <w:proofErr w:type="spellStart"/>
+      <w:r>
+        <w:rPr>
+          <w:lang w:val="fr-FR"/>
+        </w:rPr>
+        <w:t>zoomable</w:t>
+      </w:r>
+      <w:proofErr w:type="spellEnd"/>
+      <w:r>
+        <w:rPr>
+          <w:lang w:val="fr-FR"/>
+        </w:rPr>
+        <w:t xml:space="preserve"> </w:t>
+      </w:r>
+      <w:proofErr w:type="spellStart"/>
+      <w:r>
+        <w:rPr>
+          <w:lang w:val="fr-FR"/>
+        </w:rPr>
+        <w:t>treemap</w:t>
+      </w:r>
+      <w:proofErr w:type="spellEnd"/>
+      <w:r>
+        <w:rPr>
+          <w:lang w:val="fr-FR"/>
+        </w:rPr>
+        <w:t xml:space="preserve"> qui n’utilise pas de base de données hiérarchisée, pour voir comment est lue </w:t>
       </w:r>
       <w:r>
         <w:rPr>
@@ -1839,15 +4081,634 @@
         <w:rPr>
           <w:lang w:val="fr-FR"/>
         </w:rPr>
-        <w:t>29/03 : Tentative de comprehension du code ZC et TM afin de comprendre la hierarchisation des données. A defaut de comprendre la globalité, j’ai reussi a extraire la partie « hierarchisation » du code du TM pour pouvoir y integrer le code du ZC. Le probleme est que j’ai maintenant des données hierarchisées, mais pour le ZC, elles doivent etre comprises dans un « parent » qui englobe le tout (ca ca va) avec des données adequates (la ca pose probleme) afin de dessinner le cercle global (le contour). Tentative en hard codant des valeurs : le code les refuse et me donne NaN. Tentative en ajoutant un niveau en plus (definit comme parent) : probleme de la valeur qu’on y met (meme si ce n’est pas fondamental) mais surtout, cela fonctionne plus ou moins jusqu’au moment ou je passe dans ma fonction qui trace le ZC, et ou il me renvoie a nouveau NaN… (alors qu’avant il m’affiche des valeurs…</w:t>
-      </w:r>
-      <w:bookmarkStart w:id="0" w:name="_GoBack"/>
-      <w:bookmarkEnd w:id="0"/>
-      <w:r>
-        <w:rPr>
-          <w:lang w:val="fr-FR"/>
-        </w:rPr>
-        <w:t>)</w:t>
+        <w:t xml:space="preserve">29/03 : Tentative de </w:t>
+      </w:r>
+      <w:proofErr w:type="spellStart"/>
+      <w:r>
+        <w:rPr>
+          <w:lang w:val="fr-FR"/>
+        </w:rPr>
+        <w:t>comprehension</w:t>
+      </w:r>
+      <w:proofErr w:type="spellEnd"/>
+      <w:r>
+        <w:rPr>
+          <w:lang w:val="fr-FR"/>
+        </w:rPr>
+        <w:t xml:space="preserve"> du code ZC et TM afin de comprendre la </w:t>
+      </w:r>
+      <w:proofErr w:type="spellStart"/>
+      <w:r>
+        <w:rPr>
+          <w:lang w:val="fr-FR"/>
+        </w:rPr>
+        <w:t>hierarchisation</w:t>
+      </w:r>
+      <w:proofErr w:type="spellEnd"/>
+      <w:r>
+        <w:rPr>
+          <w:lang w:val="fr-FR"/>
+        </w:rPr>
+        <w:t xml:space="preserve"> des données. A </w:t>
+      </w:r>
+      <w:proofErr w:type="spellStart"/>
+      <w:r>
+        <w:rPr>
+          <w:lang w:val="fr-FR"/>
+        </w:rPr>
+        <w:t>defaut</w:t>
+      </w:r>
+      <w:proofErr w:type="spellEnd"/>
+      <w:r>
+        <w:rPr>
+          <w:lang w:val="fr-FR"/>
+        </w:rPr>
+        <w:t xml:space="preserve"> de comprendre la globalité, j’ai </w:t>
+      </w:r>
+      <w:proofErr w:type="spellStart"/>
+      <w:r>
+        <w:rPr>
+          <w:lang w:val="fr-FR"/>
+        </w:rPr>
+        <w:t>reussi</w:t>
+      </w:r>
+      <w:proofErr w:type="spellEnd"/>
+      <w:r>
+        <w:rPr>
+          <w:lang w:val="fr-FR"/>
+        </w:rPr>
+        <w:t xml:space="preserve"> </w:t>
+      </w:r>
+      <w:proofErr w:type="gramStart"/>
+      <w:r>
+        <w:rPr>
+          <w:lang w:val="fr-FR"/>
+        </w:rPr>
+        <w:t>a</w:t>
+      </w:r>
+      <w:proofErr w:type="gramEnd"/>
+      <w:r>
+        <w:rPr>
+          <w:lang w:val="fr-FR"/>
+        </w:rPr>
+        <w:t xml:space="preserve"> extraire la partie « </w:t>
+      </w:r>
+      <w:proofErr w:type="spellStart"/>
+      <w:r>
+        <w:rPr>
+          <w:lang w:val="fr-FR"/>
+        </w:rPr>
+        <w:t>hierarchisation</w:t>
+      </w:r>
+      <w:proofErr w:type="spellEnd"/>
+      <w:r>
+        <w:rPr>
+          <w:lang w:val="fr-FR"/>
+        </w:rPr>
+        <w:t xml:space="preserve"> » du code du TM pour pouvoir y </w:t>
+      </w:r>
+      <w:proofErr w:type="spellStart"/>
+      <w:r>
+        <w:rPr>
+          <w:lang w:val="fr-FR"/>
+        </w:rPr>
+        <w:t>integrer</w:t>
+      </w:r>
+      <w:proofErr w:type="spellEnd"/>
+      <w:r>
+        <w:rPr>
+          <w:lang w:val="fr-FR"/>
+        </w:rPr>
+        <w:t xml:space="preserve"> le code du ZC. Le </w:t>
+      </w:r>
+      <w:proofErr w:type="spellStart"/>
+      <w:r>
+        <w:rPr>
+          <w:lang w:val="fr-FR"/>
+        </w:rPr>
+        <w:t>probleme</w:t>
+      </w:r>
+      <w:proofErr w:type="spellEnd"/>
+      <w:r>
+        <w:rPr>
+          <w:lang w:val="fr-FR"/>
+        </w:rPr>
+        <w:t xml:space="preserve"> est que j’ai maintenant des données </w:t>
+      </w:r>
+      <w:proofErr w:type="spellStart"/>
+      <w:r>
+        <w:rPr>
+          <w:lang w:val="fr-FR"/>
+        </w:rPr>
+        <w:t>hierarchisées</w:t>
+      </w:r>
+      <w:proofErr w:type="spellEnd"/>
+      <w:r>
+        <w:rPr>
+          <w:lang w:val="fr-FR"/>
+        </w:rPr>
+        <w:t xml:space="preserve">, mais pour le ZC, elles doivent </w:t>
+      </w:r>
+      <w:proofErr w:type="spellStart"/>
+      <w:r>
+        <w:rPr>
+          <w:lang w:val="fr-FR"/>
+        </w:rPr>
+        <w:t>etre</w:t>
+      </w:r>
+      <w:proofErr w:type="spellEnd"/>
+      <w:r>
+        <w:rPr>
+          <w:lang w:val="fr-FR"/>
+        </w:rPr>
+        <w:t xml:space="preserve"> comprises dans un « parent » qui englobe le tout (</w:t>
+      </w:r>
+      <w:proofErr w:type="gramStart"/>
+      <w:r>
+        <w:rPr>
+          <w:lang w:val="fr-FR"/>
+        </w:rPr>
+        <w:t>ca</w:t>
+      </w:r>
+      <w:proofErr w:type="gramEnd"/>
+      <w:r>
+        <w:rPr>
+          <w:lang w:val="fr-FR"/>
+        </w:rPr>
+        <w:t xml:space="preserve"> </w:t>
+      </w:r>
+      <w:proofErr w:type="spellStart"/>
+      <w:r>
+        <w:rPr>
+          <w:lang w:val="fr-FR"/>
+        </w:rPr>
+        <w:t>ca</w:t>
+      </w:r>
+      <w:proofErr w:type="spellEnd"/>
+      <w:r>
+        <w:rPr>
+          <w:lang w:val="fr-FR"/>
+        </w:rPr>
+        <w:t xml:space="preserve"> va) avec des données </w:t>
+      </w:r>
+      <w:proofErr w:type="spellStart"/>
+      <w:r>
+        <w:rPr>
+          <w:lang w:val="fr-FR"/>
+        </w:rPr>
+        <w:t>adequates</w:t>
+      </w:r>
+      <w:proofErr w:type="spellEnd"/>
+      <w:r>
+        <w:rPr>
+          <w:lang w:val="fr-FR"/>
+        </w:rPr>
+        <w:t xml:space="preserve"> (la </w:t>
+      </w:r>
+      <w:proofErr w:type="spellStart"/>
+      <w:r>
+        <w:rPr>
+          <w:lang w:val="fr-FR"/>
+        </w:rPr>
+        <w:t>ca</w:t>
+      </w:r>
+      <w:proofErr w:type="spellEnd"/>
+      <w:r>
+        <w:rPr>
+          <w:lang w:val="fr-FR"/>
+        </w:rPr>
+        <w:t xml:space="preserve"> pose </w:t>
+      </w:r>
+      <w:proofErr w:type="spellStart"/>
+      <w:r>
+        <w:rPr>
+          <w:lang w:val="fr-FR"/>
+        </w:rPr>
+        <w:t>probleme</w:t>
+      </w:r>
+      <w:proofErr w:type="spellEnd"/>
+      <w:r>
+        <w:rPr>
+          <w:lang w:val="fr-FR"/>
+        </w:rPr>
+        <w:t xml:space="preserve">) afin de </w:t>
+      </w:r>
+      <w:proofErr w:type="spellStart"/>
+      <w:r>
+        <w:rPr>
+          <w:lang w:val="fr-FR"/>
+        </w:rPr>
+        <w:t>dessinner</w:t>
+      </w:r>
+      <w:proofErr w:type="spellEnd"/>
+      <w:r>
+        <w:rPr>
+          <w:lang w:val="fr-FR"/>
+        </w:rPr>
+        <w:t xml:space="preserve"> le cercle global (le contour). Tentative en hard codant des valeurs : le code les refuse et me donne </w:t>
+      </w:r>
+      <w:proofErr w:type="spellStart"/>
+      <w:r>
+        <w:rPr>
+          <w:lang w:val="fr-FR"/>
+        </w:rPr>
+        <w:t>NaN</w:t>
+      </w:r>
+      <w:proofErr w:type="spellEnd"/>
+      <w:r>
+        <w:rPr>
+          <w:lang w:val="fr-FR"/>
+        </w:rPr>
+        <w:t>. Tentative en ajoutant un niveau en plus (</w:t>
+      </w:r>
+      <w:proofErr w:type="spellStart"/>
+      <w:r>
+        <w:rPr>
+          <w:lang w:val="fr-FR"/>
+        </w:rPr>
+        <w:t>definit</w:t>
+      </w:r>
+      <w:proofErr w:type="spellEnd"/>
+      <w:r>
+        <w:rPr>
+          <w:lang w:val="fr-FR"/>
+        </w:rPr>
+        <w:t xml:space="preserve"> comme parent) : </w:t>
+      </w:r>
+      <w:proofErr w:type="spellStart"/>
+      <w:r>
+        <w:rPr>
+          <w:lang w:val="fr-FR"/>
+        </w:rPr>
+        <w:t>probleme</w:t>
+      </w:r>
+      <w:proofErr w:type="spellEnd"/>
+      <w:r>
+        <w:rPr>
+          <w:lang w:val="fr-FR"/>
+        </w:rPr>
+        <w:t xml:space="preserve"> de la valeur qu’on y met (</w:t>
+      </w:r>
+      <w:proofErr w:type="spellStart"/>
+      <w:r>
+        <w:rPr>
+          <w:lang w:val="fr-FR"/>
+        </w:rPr>
+        <w:t>meme</w:t>
+      </w:r>
+      <w:proofErr w:type="spellEnd"/>
+      <w:r>
+        <w:rPr>
+          <w:lang w:val="fr-FR"/>
+        </w:rPr>
+        <w:t xml:space="preserve"> si ce n’est pas fondamental) mais surtout, cela fonctionne plus ou moins jusqu’au moment </w:t>
+      </w:r>
+      <w:proofErr w:type="spellStart"/>
+      <w:r>
+        <w:rPr>
+          <w:lang w:val="fr-FR"/>
+        </w:rPr>
+        <w:t>ou</w:t>
+      </w:r>
+      <w:proofErr w:type="spellEnd"/>
+      <w:r>
+        <w:rPr>
+          <w:lang w:val="fr-FR"/>
+        </w:rPr>
+        <w:t xml:space="preserve"> je passe dans ma fonction qui trace le ZC, et </w:t>
+      </w:r>
+      <w:proofErr w:type="spellStart"/>
+      <w:r>
+        <w:rPr>
+          <w:lang w:val="fr-FR"/>
+        </w:rPr>
+        <w:t>ou</w:t>
+      </w:r>
+      <w:proofErr w:type="spellEnd"/>
+      <w:r>
+        <w:rPr>
+          <w:lang w:val="fr-FR"/>
+        </w:rPr>
+        <w:t xml:space="preserve"> il me renvoie </w:t>
+      </w:r>
+      <w:proofErr w:type="spellStart"/>
+      <w:proofErr w:type="gramStart"/>
+      <w:r>
+        <w:rPr>
+          <w:lang w:val="fr-FR"/>
+        </w:rPr>
+        <w:t>a</w:t>
+      </w:r>
+      <w:proofErr w:type="spellEnd"/>
+      <w:proofErr w:type="gramEnd"/>
+      <w:r>
+        <w:rPr>
+          <w:lang w:val="fr-FR"/>
+        </w:rPr>
+        <w:t xml:space="preserve"> nouveau </w:t>
+      </w:r>
+      <w:proofErr w:type="spellStart"/>
+      <w:r>
+        <w:rPr>
+          <w:lang w:val="fr-FR"/>
+        </w:rPr>
+        <w:t>NaN</w:t>
+      </w:r>
+      <w:proofErr w:type="spellEnd"/>
+      <w:r>
+        <w:rPr>
+          <w:lang w:val="fr-FR"/>
+        </w:rPr>
+        <w:t>… (alors qu’avant il m’affiche des valeurs…)</w:t>
+      </w:r>
+    </w:p>
+    <w:p>
+      <w:pPr>
+        <w:spacing w:after="0"/>
+        <w:rPr>
+          <w:lang w:val="fr-FR"/>
+        </w:rPr>
+      </w:pPr>
+      <w:r>
+        <w:rPr>
+          <w:lang w:val="fr-FR"/>
+        </w:rPr>
+        <w:t xml:space="preserve">30/3 : Continuation sur les </w:t>
+      </w:r>
+      <w:proofErr w:type="spellStart"/>
+      <w:r>
+        <w:rPr>
+          <w:lang w:val="fr-FR"/>
+        </w:rPr>
+        <w:t>hierarchies</w:t>
+      </w:r>
+      <w:proofErr w:type="spellEnd"/>
+      <w:r>
+        <w:rPr>
+          <w:lang w:val="fr-FR"/>
+        </w:rPr>
+        <w:t xml:space="preserve">. A </w:t>
+      </w:r>
+      <w:proofErr w:type="spellStart"/>
+      <w:r>
+        <w:rPr>
+          <w:lang w:val="fr-FR"/>
+        </w:rPr>
+        <w:t>defaut</w:t>
+      </w:r>
+      <w:proofErr w:type="spellEnd"/>
+      <w:r>
+        <w:rPr>
+          <w:lang w:val="fr-FR"/>
+        </w:rPr>
+        <w:t xml:space="preserve"> de créer une </w:t>
+      </w:r>
+      <w:proofErr w:type="spellStart"/>
+      <w:r>
+        <w:rPr>
+          <w:lang w:val="fr-FR"/>
+        </w:rPr>
+        <w:t>hierarchie</w:t>
+      </w:r>
+      <w:proofErr w:type="spellEnd"/>
+      <w:r>
+        <w:rPr>
+          <w:lang w:val="fr-FR"/>
+        </w:rPr>
+        <w:t xml:space="preserve"> directement, je la créé dans une variable qui servira de </w:t>
+      </w:r>
+      <w:proofErr w:type="spellStart"/>
+      <w:r>
+        <w:rPr>
+          <w:lang w:val="fr-FR"/>
+        </w:rPr>
+        <w:t>reference</w:t>
+      </w:r>
+      <w:proofErr w:type="spellEnd"/>
+      <w:r>
+        <w:rPr>
+          <w:lang w:val="fr-FR"/>
+        </w:rPr>
+        <w:t xml:space="preserve">. Cette variable est ensuite </w:t>
+      </w:r>
+      <w:proofErr w:type="spellStart"/>
+      <w:r>
+        <w:rPr>
+          <w:lang w:val="fr-FR"/>
+        </w:rPr>
+        <w:t>uilisée</w:t>
+      </w:r>
+      <w:proofErr w:type="spellEnd"/>
+      <w:r>
+        <w:rPr>
+          <w:lang w:val="fr-FR"/>
+        </w:rPr>
+        <w:t xml:space="preserve"> par le programme comme lors d’un appel par url (ce qui était fait </w:t>
+      </w:r>
+      <w:proofErr w:type="spellStart"/>
+      <w:r>
+        <w:rPr>
+          <w:lang w:val="fr-FR"/>
+        </w:rPr>
+        <w:t>precedemment</w:t>
+      </w:r>
+      <w:proofErr w:type="spellEnd"/>
+      <w:r>
+        <w:rPr>
+          <w:lang w:val="fr-FR"/>
+        </w:rPr>
+        <w:t xml:space="preserve">). Cela me permet donc de me servir d’un fichier plat pour créer </w:t>
+      </w:r>
+      <w:proofErr w:type="spellStart"/>
+      <w:r>
+        <w:rPr>
+          <w:lang w:val="fr-FR"/>
+        </w:rPr>
+        <w:t>zoomable</w:t>
+      </w:r>
+      <w:proofErr w:type="spellEnd"/>
+      <w:r>
+        <w:rPr>
+          <w:lang w:val="fr-FR"/>
+        </w:rPr>
+        <w:t xml:space="preserve"> </w:t>
+      </w:r>
+      <w:proofErr w:type="spellStart"/>
+      <w:r>
+        <w:rPr>
+          <w:lang w:val="fr-FR"/>
+        </w:rPr>
+        <w:t>circle</w:t>
+      </w:r>
+      <w:proofErr w:type="spellEnd"/>
+      <w:r>
+        <w:rPr>
+          <w:lang w:val="fr-FR"/>
+        </w:rPr>
+        <w:t xml:space="preserve"> et </w:t>
+      </w:r>
+      <w:proofErr w:type="spellStart"/>
+      <w:r>
+        <w:rPr>
+          <w:lang w:val="fr-FR"/>
+        </w:rPr>
+        <w:t>bubble</w:t>
+      </w:r>
+      <w:proofErr w:type="spellEnd"/>
+      <w:r>
+        <w:rPr>
+          <w:lang w:val="fr-FR"/>
+        </w:rPr>
+        <w:t xml:space="preserve">. Les mots clef key et value sont encore </w:t>
+      </w:r>
+      <w:proofErr w:type="spellStart"/>
+      <w:proofErr w:type="gramStart"/>
+      <w:r>
+        <w:rPr>
+          <w:lang w:val="fr-FR"/>
+        </w:rPr>
+        <w:t>a</w:t>
+      </w:r>
+      <w:proofErr w:type="spellEnd"/>
+      <w:proofErr w:type="gramEnd"/>
+      <w:r>
+        <w:rPr>
+          <w:lang w:val="fr-FR"/>
+        </w:rPr>
+        <w:t xml:space="preserve"> supprimer du programme.</w:t>
+      </w:r>
+    </w:p>
+    <w:p>
+      <w:pPr>
+        <w:spacing w:after="0"/>
+        <w:rPr>
+          <w:lang w:val="fr-FR"/>
+        </w:rPr>
+      </w:pPr>
+      <w:r>
+        <w:rPr>
+          <w:lang w:val="fr-FR"/>
+        </w:rPr>
+        <w:t xml:space="preserve">Concernant la </w:t>
+      </w:r>
+      <w:proofErr w:type="spellStart"/>
+      <w:r>
+        <w:rPr>
+          <w:lang w:val="fr-FR"/>
+        </w:rPr>
+        <w:t>datagrid</w:t>
+      </w:r>
+      <w:proofErr w:type="spellEnd"/>
+      <w:r>
+        <w:rPr>
+          <w:lang w:val="fr-FR"/>
+        </w:rPr>
+        <w:t xml:space="preserve">, utilisation du model : </w:t>
+      </w:r>
+      <w:hyperlink r:id="rId11" w:tgtFrame="_blank" w:history="1">
+        <w:r>
+          <w:rPr>
+            <w:rStyle w:val="Hyperlink"/>
+            <w:rFonts w:ascii="Arial" w:hAnsi="Arial" w:cs="Arial"/>
+            <w:color w:val="1155CC"/>
+            <w:sz w:val="19"/>
+            <w:szCs w:val="19"/>
+            <w:shd w:val="clear" w:color="auto" w:fill="FFFFFF"/>
+            <w:lang w:val="fr-FR"/>
+          </w:rPr>
+          <w:t>http://www.guriddo.net/demo/treegridjs/</w:t>
+        </w:r>
+      </w:hyperlink>
+      <w:r>
+        <w:rPr>
+          <w:lang w:val="fr-FR"/>
+        </w:rPr>
+        <w:t xml:space="preserve"> ou </w:t>
+      </w:r>
+      <w:hyperlink r:id="rId12" w:history="1">
+        <w:r>
+          <w:rPr>
+            <w:rStyle w:val="Hyperlink"/>
+            <w:lang w:val="fr-FR"/>
+          </w:rPr>
+          <w:t>http://www.guriddo.net/demo/guriddojs/grouping/multiple_columns_header/index.html</w:t>
+        </w:r>
+      </w:hyperlink>
+      <w:r>
+        <w:rPr>
+          <w:lang w:val="fr-FR"/>
+        </w:rPr>
+        <w:t xml:space="preserve">, reste </w:t>
+      </w:r>
+      <w:proofErr w:type="spellStart"/>
+      <w:r>
+        <w:rPr>
+          <w:lang w:val="fr-FR"/>
+        </w:rPr>
+        <w:t>a</w:t>
+      </w:r>
+      <w:proofErr w:type="spellEnd"/>
+      <w:r>
+        <w:rPr>
+          <w:lang w:val="fr-FR"/>
+        </w:rPr>
+        <w:t xml:space="preserve"> comprendre comment est </w:t>
+      </w:r>
+      <w:proofErr w:type="spellStart"/>
+      <w:r>
+        <w:rPr>
+          <w:lang w:val="fr-FR"/>
+        </w:rPr>
+        <w:t>definie</w:t>
+      </w:r>
+      <w:proofErr w:type="spellEnd"/>
+      <w:r>
+        <w:rPr>
+          <w:lang w:val="fr-FR"/>
+        </w:rPr>
+        <w:t xml:space="preserve"> la </w:t>
+      </w:r>
+      <w:proofErr w:type="spellStart"/>
+      <w:r>
+        <w:rPr>
+          <w:lang w:val="fr-FR"/>
+        </w:rPr>
+        <w:t>hierarchie</w:t>
+      </w:r>
+      <w:proofErr w:type="spellEnd"/>
+      <w:r>
+        <w:rPr>
+          <w:lang w:val="fr-FR"/>
+        </w:rPr>
+        <w:t xml:space="preserve"> (dans la </w:t>
+      </w:r>
+      <w:proofErr w:type="spellStart"/>
+      <w:r>
+        <w:rPr>
+          <w:lang w:val="fr-FR"/>
+        </w:rPr>
+        <w:t>bdd</w:t>
+      </w:r>
+      <w:proofErr w:type="spellEnd"/>
+      <w:r>
+        <w:rPr>
+          <w:lang w:val="fr-FR"/>
+        </w:rPr>
+        <w:t xml:space="preserve"> ici) et voir comment l’adapter </w:t>
+      </w:r>
+      <w:proofErr w:type="spellStart"/>
+      <w:r>
+        <w:rPr>
+          <w:lang w:val="fr-FR"/>
+        </w:rPr>
+        <w:t>a</w:t>
+      </w:r>
+      <w:proofErr w:type="spellEnd"/>
+      <w:r>
+        <w:rPr>
+          <w:lang w:val="fr-FR"/>
+        </w:rPr>
+        <w:t xml:space="preserve"> mes données d’entrée. </w:t>
       </w:r>
     </w:p>
     <w:sectPr>
@@ -2258,6 +5119,7 @@
   <w:style w:type="character" w:default="1" w:styleId="Absatz-Standardschriftart">
     <w:name w:val="Default Paragraph Font"/>
     <w:uiPriority w:val="1"/>
+    <w:semiHidden/>
     <w:unhideWhenUsed/>
   </w:style>
   <w:style w:type="table" w:default="1" w:styleId="NormaleTabelle">
@@ -2648,7 +5510,7 @@
 </file>
 
 <file path=customXml/itemProps1.xml><?xml version="1.0" encoding="utf-8"?>
-<ds:datastoreItem xmlns:ds="http://schemas.openxmlformats.org/officeDocument/2006/customXml" ds:itemID="{ECF6E569-7124-4BF9-BE7D-1F803973B563}">
+<ds:datastoreItem xmlns:ds="http://schemas.openxmlformats.org/officeDocument/2006/customXml" ds:itemID="{3AE42412-2CF4-4CCC-ABE7-BFFA7F2AA2D9}">
   <ds:schemaRefs>
     <ds:schemaRef ds:uri="http://schemas.openxmlformats.org/officeDocument/2006/bibliography"/>
   </ds:schemaRefs>

</xml_diff>

<commit_message>
interaction OK,,probleme de nom dans le TreeMap
Interaction bilaterale(et avec le tableau), treeMap en couleur, retour
possible sur le TreeMap(On peut cliquer sur la plus grosse bulle).
Reste que les noms s'affichent mais ne suivent pas la transition...
</commit_message>
<xml_diff>
--- a/Documentation/Carnet de bord.docx
+++ b/Documentation/Carnet de bord.docx
@@ -2038,16 +2038,87 @@
         </w:rPr>
         <w:t>Reste donc a resoudre ce probleme, a faire interagior le TM avec le tableau puis le TM et le ZC ensemble.</w:t>
       </w:r>
+    </w:p>
+    <w:p>
+      <w:pPr>
+        <w:spacing w:after="0"/>
+        <w:rPr>
+          <w:lang w:val="fr-FR"/>
+        </w:rPr>
+      </w:pPr>
+    </w:p>
+    <w:p>
+      <w:pPr>
+        <w:spacing w:after="0"/>
+        <w:rPr>
+          <w:lang w:val="fr-FR"/>
+        </w:rPr>
+      </w:pPr>
+      <w:r>
+        <w:rPr>
+          <w:lang w:val="fr-FR"/>
+        </w:rPr>
+        <w:t xml:space="preserve">06/04 : Le TM réagit avec le tableau. </w:t>
+      </w:r>
+    </w:p>
+    <w:p>
+      <w:pPr>
+        <w:spacing w:after="0"/>
+        <w:rPr>
+          <w:lang w:val="fr-FR"/>
+        </w:rPr>
+      </w:pPr>
+      <w:r>
+        <w:rPr>
+          <w:lang w:val="fr-FR"/>
+        </w:rPr>
+        <w:lastRenderedPageBreak/>
+        <w:t>Pour faire interagir les graphs entre eux, il m’a d’abord fallut comprendre comment ils agissaient seul. J’ai donc trouvé le zoom du ZC et fait en sorte que le les filtres imposés par le TM créent le zoom. Le TM contrôle donc le ZC. J’ai aussi trouvé le contrôle de ZC mais il n’interagit pas encore avec le ZC pour des probleme de rebouclage comme precedemment rencontré lors du projet parallel coordinate. Reste toujours le probleme du texte qui disparait sur le TM.</w:t>
+      </w:r>
+    </w:p>
+    <w:p>
+      <w:pPr>
+        <w:spacing w:after="0"/>
+        <w:rPr>
+          <w:lang w:val="fr-FR"/>
+        </w:rPr>
+      </w:pPr>
+    </w:p>
+    <w:p>
+      <w:pPr>
+        <w:spacing w:after="0"/>
+        <w:rPr>
+          <w:lang w:val="fr-FR"/>
+        </w:rPr>
+      </w:pPr>
+      <w:r>
+        <w:rPr>
+          <w:lang w:val="fr-FR"/>
+        </w:rPr>
+        <w:t>07/04 : Mise en interaction bilaterale du TM et du ZC. Mise en couleur du TM. Reste le problème de l’affichage des noms (J’arrive à afficher soit l’un soit l’autre mais pas les deux…)</w:t>
+      </w:r>
+      <w:r>
+        <w:rPr>
+          <w:lang w:val="fr-FR"/>
+        </w:rPr>
+        <w:t>. Le code est egalement compatible avec des fichiers csv (parser virgule pour le moment)</w:t>
+      </w:r>
+    </w:p>
+    <w:p>
+      <w:pPr>
+        <w:spacing w:after="0"/>
+        <w:rPr>
+          <w:lang w:val="fr-FR"/>
+        </w:rPr>
+      </w:pPr>
+      <w:r>
+        <w:rPr>
+          <w:lang w:val="fr-FR"/>
+        </w:rPr>
+        <w:t>Probleme en cours de resolution : impossible de revenir au « niveau 0 » depuis le ZC.</w:t>
+      </w:r>
       <w:bookmarkStart w:id="0" w:name="_GoBack"/>
       <w:bookmarkEnd w:id="0"/>
-    </w:p>
-    <w:p>
-      <w:pPr>
-        <w:spacing w:after="0"/>
-        <w:rPr>
-          <w:lang w:val="fr-FR"/>
-        </w:rPr>
-      </w:pPr>
     </w:p>
     <w:sectPr>
       <w:pgSz w:w="11906" w:h="16838"/>
@@ -2848,7 +2919,7 @@
 </file>
 
 <file path=customXml/itemProps1.xml><?xml version="1.0" encoding="utf-8"?>
-<ds:datastoreItem xmlns:ds="http://schemas.openxmlformats.org/officeDocument/2006/customXml" ds:itemID="{66528C8F-71B3-4D4C-89B3-81A4BF5E46FF}">
+<ds:datastoreItem xmlns:ds="http://schemas.openxmlformats.org/officeDocument/2006/customXml" ds:itemID="{FC79E3E9-1AAC-4C79-83EB-FBAE123CB1FE}">
   <ds:schemaRefs>
     <ds:schemaRef ds:uri="http://schemas.openxmlformats.org/officeDocument/2006/bibliography"/>
   </ds:schemaRefs>

</xml_diff>

<commit_message>
Interaction bilaterale Carte avec ZC et TM
Le TM/ZC et la carte interagissent entre eux. reste un bug au niveau du
zoom qui ralentit le programme.
Les cercles correpondant a la taille du pays ne sont plus affichés.
</commit_message>
<xml_diff>
--- a/Documentation/Carnet de bord.docx
+++ b/Documentation/Carnet de bord.docx
@@ -9,6 +9,8 @@
           <w:lang w:val="fr-FR"/>
         </w:rPr>
       </w:pPr>
+      <w:bookmarkStart w:id="0" w:name="_GoBack"/>
+      <w:bookmarkEnd w:id="0"/>
       <w:r>
         <w:rPr>
           <w:lang w:val="fr-FR"/>
@@ -2484,8 +2486,6 @@
         </w:rPr>
         <w:t>Resolution d’un dernier bug sur le grid : la somme n’était plus affichée, c’est maintenant OK.</w:t>
       </w:r>
-      <w:bookmarkStart w:id="0" w:name="_GoBack"/>
-      <w:bookmarkEnd w:id="0"/>
     </w:p>
     <w:p>
       <w:pPr>
@@ -2577,6 +2577,329 @@
         </w:rPr>
         <w:t xml:space="preserve">Reste donc a regler ce pb et a mettre la carte en interaction avec le TM et ZC. (avec nettement le zoom sur une zone et non plus sur un pays ! ) </w:t>
       </w:r>
+    </w:p>
+    <w:p>
+      <w:pPr>
+        <w:tabs>
+          <w:tab w:val="center" w:pos="4536"/>
+        </w:tabs>
+        <w:spacing w:after="0"/>
+        <w:rPr>
+          <w:lang w:val="fr-FR"/>
+        </w:rPr>
+      </w:pPr>
+    </w:p>
+    <w:p>
+      <w:pPr>
+        <w:tabs>
+          <w:tab w:val="center" w:pos="4536"/>
+        </w:tabs>
+        <w:spacing w:after="0"/>
+        <w:rPr>
+          <w:lang w:val="fr-FR"/>
+        </w:rPr>
+      </w:pPr>
+      <w:r>
+        <w:rPr>
+          <w:lang w:val="fr-FR"/>
+        </w:rPr>
+        <w:t>15/04 : Action de la carte sur le TM : la carte reagit et affiche le plus petit niveau de hierarchy possible (region ou subregion). Le cas où tout est coché sauf un pose pb.</w:t>
+      </w:r>
+    </w:p>
+    <w:p>
+      <w:pPr>
+        <w:tabs>
+          <w:tab w:val="center" w:pos="4536"/>
+        </w:tabs>
+        <w:spacing w:after="0"/>
+        <w:rPr>
+          <w:lang w:val="fr-FR"/>
+        </w:rPr>
+      </w:pPr>
+      <w:r>
+        <w:rPr>
+          <w:lang w:val="fr-FR"/>
+        </w:rPr>
+        <w:t>La carte n’agit pas encore sur le ZC : le clic sur la carte n’est pas reconnu par le ZC et ne provoque donc aucune action (ce qui pose probleme, surtout sachant que le mousemove ou mouseover reagit…)</w:t>
+      </w:r>
+    </w:p>
+    <w:p>
+      <w:pPr>
+        <w:tabs>
+          <w:tab w:val="center" w:pos="4536"/>
+        </w:tabs>
+        <w:spacing w:after="0"/>
+        <w:rPr>
+          <w:lang w:val="fr-FR"/>
+        </w:rPr>
+      </w:pPr>
+      <w:r>
+        <w:rPr>
+          <w:lang w:val="fr-FR"/>
+        </w:rPr>
+        <w:t>Pour l’action reciproque, meme probleme que pour le ZC : mousemove Ok mais pas de mouseclic…à voir sur internet si probleme frequent. Autre possibilité : une couche est interposée entre la map et la souris (on cliquerait donc sur autre chose) mais cela me parait étrange car le clic sur un pays (qui provoque zoom et interaction) fonctionne sans pb.</w:t>
+      </w:r>
+    </w:p>
+    <w:p>
+      <w:pPr>
+        <w:tabs>
+          <w:tab w:val="center" w:pos="4536"/>
+        </w:tabs>
+        <w:spacing w:after="0"/>
+        <w:rPr>
+          <w:lang w:val="fr-FR"/>
+        </w:rPr>
+      </w:pPr>
+    </w:p>
+    <w:p>
+      <w:pPr>
+        <w:tabs>
+          <w:tab w:val="center" w:pos="4536"/>
+        </w:tabs>
+        <w:spacing w:after="0"/>
+        <w:rPr>
+          <w:lang w:val="fr-FR"/>
+        </w:rPr>
+      </w:pPr>
+      <w:r>
+        <w:rPr>
+          <w:lang w:val="fr-FR"/>
+        </w:rPr>
+        <w:t>18/04 : télétravail : mise en route sur mon PC : update de netbeans (l’ancienne version ne lisait rien…), clone du projet sur github.</w:t>
+      </w:r>
+    </w:p>
+    <w:p>
+      <w:pPr>
+        <w:tabs>
+          <w:tab w:val="center" w:pos="4536"/>
+        </w:tabs>
+        <w:spacing w:after="0"/>
+        <w:rPr>
+          <w:lang w:val="fr-FR"/>
+        </w:rPr>
+      </w:pPr>
+      <w:r>
+        <w:rPr>
+          <w:lang w:val="fr-FR"/>
+        </w:rPr>
+        <w:t xml:space="preserve">Bug causé par le changement d’ordi : la langue reconnue par le programme est passé de allemand a anglais : le programme ne fonctionnait plus (la hierarchie était perturbée). En changeant le mot « key » </w:t>
+      </w:r>
+      <w:r>
+        <w:rPr>
+          <w:lang w:val="fr-FR"/>
+        </w:rPr>
+        <w:t>par nom dans la bdd, ca marche à</w:t>
+      </w:r>
+      <w:r>
+        <w:rPr>
+          <w:lang w:val="fr-FR"/>
+        </w:rPr>
+        <w:t xml:space="preserve"> nouveau…</w:t>
+      </w:r>
+    </w:p>
+    <w:p>
+      <w:pPr>
+        <w:tabs>
+          <w:tab w:val="center" w:pos="4536"/>
+        </w:tabs>
+        <w:spacing w:after="0"/>
+        <w:rPr>
+          <w:lang w:val="fr-FR"/>
+        </w:rPr>
+      </w:pPr>
+      <w:r>
+        <w:rPr>
+          <w:lang w:val="fr-FR"/>
+        </w:rPr>
+        <w:t xml:space="preserve">Pour le code : zoom par region posible. Interaction carte vers ZC et TM aussi. Mais pas les 2 en meme temps…  (dans le </w:t>
+      </w:r>
+      <w:r>
+        <w:rPr>
+          <w:lang w:val="fr-FR"/>
+        </w:rPr>
+        <w:t>cas où</w:t>
+      </w:r>
+      <w:r>
+        <w:rPr>
+          <w:lang w:val="fr-FR"/>
+        </w:rPr>
+        <w:t xml:space="preserve"> la carte commande le TM et le ZC, on perd toute notion de zoom…)</w:t>
+      </w:r>
+      <w:r>
+        <w:rPr>
+          <w:lang w:val="fr-FR"/>
+        </w:rPr>
+        <w:t xml:space="preserve"> </w:t>
+      </w:r>
+    </w:p>
+    <w:p>
+      <w:pPr>
+        <w:tabs>
+          <w:tab w:val="center" w:pos="4536"/>
+        </w:tabs>
+        <w:spacing w:after="0"/>
+        <w:rPr>
+          <w:lang w:val="fr-FR"/>
+        </w:rPr>
+      </w:pPr>
+    </w:p>
+    <w:p>
+      <w:pPr>
+        <w:tabs>
+          <w:tab w:val="center" w:pos="4536"/>
+        </w:tabs>
+        <w:spacing w:after="0"/>
+        <w:rPr>
+          <w:lang w:val="fr-FR"/>
+        </w:rPr>
+      </w:pPr>
+      <w:r>
+        <w:rPr>
+          <w:lang w:val="fr-FR"/>
+        </w:rPr>
+        <w:t>19/04 : interaction réciproque ok. La carte contrôle le TM et ZC et inversement. Reste encore un bug à ce niveau : le zoom ne marche plus ce qui provoque un bug et ralentissement du programme.</w:t>
+      </w:r>
+    </w:p>
+    <w:p>
+      <w:pPr>
+        <w:tabs>
+          <w:tab w:val="center" w:pos="4536"/>
+        </w:tabs>
+        <w:spacing w:after="0"/>
+        <w:rPr>
+          <w:lang w:val="fr-FR"/>
+        </w:rPr>
+      </w:pPr>
+      <w:r>
+        <w:rPr>
+          <w:lang w:val="fr-FR"/>
+        </w:rPr>
+        <w:t>Resolution de problème au niveau des selecteurs lors de la mise en action du listener on.click : ne marche pas avec selectAll(« body ») mais passe avec $(document) ;</w:t>
+      </w:r>
+    </w:p>
+    <w:p>
+      <w:pPr>
+        <w:tabs>
+          <w:tab w:val="center" w:pos="4536"/>
+        </w:tabs>
+        <w:spacing w:after="0"/>
+        <w:rPr>
+          <w:lang w:val="fr-FR"/>
+        </w:rPr>
+      </w:pPr>
+    </w:p>
+    <w:p>
+      <w:pPr>
+        <w:tabs>
+          <w:tab w:val="center" w:pos="4536"/>
+        </w:tabs>
+        <w:spacing w:after="0"/>
+        <w:rPr>
+          <w:lang w:val="fr-FR"/>
+        </w:rPr>
+      </w:pPr>
+      <w:r>
+        <w:rPr>
+          <w:lang w:val="fr-FR"/>
+        </w:rPr>
+        <w:t>Reste a faire :</w:t>
+      </w:r>
+    </w:p>
+    <w:p>
+      <w:pPr>
+        <w:tabs>
+          <w:tab w:val="center" w:pos="4536"/>
+        </w:tabs>
+        <w:spacing w:after="0"/>
+        <w:rPr>
+          <w:strike/>
+          <w:lang w:val="fr-FR"/>
+        </w:rPr>
+      </w:pPr>
+      <w:r>
+        <w:rPr>
+          <w:strike/>
+          <w:lang w:val="fr-FR"/>
+        </w:rPr>
+        <w:t>-interaction du ZC</w:t>
+      </w:r>
+    </w:p>
+    <w:p>
+      <w:pPr>
+        <w:tabs>
+          <w:tab w:val="center" w:pos="4536"/>
+        </w:tabs>
+        <w:spacing w:after="0"/>
+        <w:rPr>
+          <w:strike/>
+          <w:lang w:val="fr-FR"/>
+        </w:rPr>
+      </w:pPr>
+      <w:r>
+        <w:rPr>
+          <w:strike/>
+          <w:lang w:val="fr-FR"/>
+        </w:rPr>
+        <w:t>-interaction reciproque</w:t>
+      </w:r>
+    </w:p>
+    <w:p>
+      <w:pPr>
+        <w:tabs>
+          <w:tab w:val="center" w:pos="4536"/>
+        </w:tabs>
+        <w:spacing w:after="0"/>
+        <w:rPr>
+          <w:lang w:val="fr-FR"/>
+        </w:rPr>
+      </w:pPr>
+      <w:r>
+        <w:rPr>
+          <w:lang w:val="fr-FR"/>
+        </w:rPr>
+        <w:t>-cas ou toutes les cases de la hierarchy sont cochées (sauf la colonne numerique bien sur)</w:t>
+      </w:r>
+    </w:p>
+    <w:p>
+      <w:pPr>
+        <w:tabs>
+          <w:tab w:val="center" w:pos="4536"/>
+        </w:tabs>
+        <w:spacing w:after="0"/>
+        <w:rPr>
+          <w:lang w:val="fr-FR"/>
+        </w:rPr>
+      </w:pPr>
+      <w:r>
+        <w:rPr>
+          <w:lang w:val="fr-FR"/>
+        </w:rPr>
+        <w:lastRenderedPageBreak/>
+        <w:t xml:space="preserve">-retour de la map (retour en recliquant sur le meme pays qu’avant mais pas pratique </w:t>
+      </w:r>
+      <w:r>
+        <w:rPr>
+          <w:lang w:val="fr-FR"/>
+        </w:rPr>
+        <w:sym w:font="Wingdings" w:char="F0E0"/>
+      </w:r>
+      <w:r>
+        <w:rPr>
+          <w:lang w:val="fr-FR"/>
+        </w:rPr>
+        <w:t xml:space="preserve"> bouton retour ?)</w:t>
+      </w:r>
+    </w:p>
+    <w:p>
+      <w:pPr>
+        <w:tabs>
+          <w:tab w:val="center" w:pos="4536"/>
+        </w:tabs>
+        <w:spacing w:after="0"/>
+        <w:rPr>
+          <w:lang w:val="fr-FR"/>
+        </w:rPr>
+      </w:pPr>
     </w:p>
     <w:sectPr>
       <w:pgSz w:w="11906" w:h="16838"/>
@@ -3074,6 +3397,36 @@
       </w:tblBorders>
     </w:tblPr>
   </w:style>
+  <w:style w:type="paragraph" w:styleId="Sprechblasentext">
+    <w:name w:val="Balloon Text"/>
+    <w:basedOn w:val="Standard"/>
+    <w:link w:val="SprechblasentextZchn"/>
+    <w:uiPriority w:val="99"/>
+    <w:semiHidden/>
+    <w:unhideWhenUsed/>
+    <w:rsid w:val="00DE6A8C"/>
+    <w:pPr>
+      <w:spacing w:after="0" w:line="240" w:lineRule="auto"/>
+    </w:pPr>
+    <w:rPr>
+      <w:rFonts w:ascii="Tahoma" w:hAnsi="Tahoma" w:cs="Tahoma"/>
+      <w:sz w:val="16"/>
+      <w:szCs w:val="16"/>
+    </w:rPr>
+  </w:style>
+  <w:style w:type="character" w:customStyle="1" w:styleId="SprechblasentextZchn">
+    <w:name w:val="Sprechblasentext Zchn"/>
+    <w:basedOn w:val="Absatz-Standardschriftart"/>
+    <w:link w:val="Sprechblasentext"/>
+    <w:uiPriority w:val="99"/>
+    <w:semiHidden/>
+    <w:rsid w:val="00DE6A8C"/>
+    <w:rPr>
+      <w:rFonts w:ascii="Tahoma" w:hAnsi="Tahoma" w:cs="Tahoma"/>
+      <w:sz w:val="16"/>
+      <w:szCs w:val="16"/>
+    </w:rPr>
+  </w:style>
 </w:styles>
 </file>
 
@@ -3120,7 +3473,7 @@
     </a:clrScheme>
     <a:fontScheme name="Office">
       <a:majorFont>
-        <a:latin typeface="Calibri Light" panose="020F0302020204030204"/>
+        <a:latin typeface="Calibri Light"/>
         <a:ea typeface=""/>
         <a:cs typeface=""/>
         <a:font script="Jpan" typeface="游ゴシック Light"/>
@@ -3172,7 +3525,7 @@
         <a:font script="Tfng" typeface="Ebrima"/>
       </a:majorFont>
       <a:minorFont>
-        <a:latin typeface="Calibri" panose="020F0502020204030204"/>
+        <a:latin typeface="Calibri"/>
         <a:ea typeface=""/>
         <a:cs typeface=""/>
         <a:font script="Jpan" typeface="游明朝"/>
@@ -3377,7 +3730,7 @@
 </file>
 
 <file path=customXml/itemProps1.xml><?xml version="1.0" encoding="utf-8"?>
-<ds:datastoreItem xmlns:ds="http://schemas.openxmlformats.org/officeDocument/2006/customXml" ds:itemID="{00D24AC5-60A3-4900-8EF9-7E335D35CD7A}">
+<ds:datastoreItem xmlns:ds="http://schemas.openxmlformats.org/officeDocument/2006/customXml" ds:itemID="{ACFA3FB9-29E4-478F-9307-E1DBED637522}">
   <ds:schemaRefs>
     <ds:schemaRef ds:uri="http://schemas.openxmlformats.org/officeDocument/2006/bibliography"/>
   </ds:schemaRefs>

</xml_diff>

<commit_message>
Reste un bug au dezoom + marquage couleur sur TM et grid
Le dezoom bug quand on dezoom en sautant une hierarchy (carte entiere +
hierarchy precedente)
Indicateur couleur sur la grid et le TM pour marquer le pays selectionné
</commit_message>
<xml_diff>
--- a/Documentation/Carnet de bord.docx
+++ b/Documentation/Carnet de bord.docx
@@ -9,8 +9,6 @@
           <w:lang w:val="fr-FR"/>
         </w:rPr>
       </w:pPr>
-      <w:bookmarkStart w:id="0" w:name="_GoBack"/>
-      <w:bookmarkEnd w:id="0"/>
       <w:r>
         <w:rPr>
           <w:lang w:val="fr-FR"/>
@@ -2802,7 +2800,7 @@
         <w:rPr>
           <w:lang w:val="fr-FR"/>
         </w:rPr>
-        <w:t>Reste a faire :</w:t>
+        <w:t>20/04 :Problème du zoom résolu, reste un bug lors d’un de-zoom a deux etages, apres un zoom passant par l’etage intermediaire.</w:t>
       </w:r>
     </w:p>
     <w:p>
@@ -2812,16 +2810,14 @@
         </w:tabs>
         <w:spacing w:after="0"/>
         <w:rPr>
-          <w:strike/>
-          <w:lang w:val="fr-FR"/>
-        </w:rPr>
-      </w:pPr>
-      <w:r>
-        <w:rPr>
-          <w:strike/>
-          <w:lang w:val="fr-FR"/>
-        </w:rPr>
-        <w:t>-interaction du ZC</w:t>
+          <w:lang w:val="fr-FR"/>
+        </w:rPr>
+      </w:pPr>
+      <w:r>
+        <w:rPr>
+          <w:lang w:val="fr-FR"/>
+        </w:rPr>
+        <w:t>Remise en place de l’affichage du pays, sur la carte, au survole de la souris.</w:t>
       </w:r>
     </w:p>
     <w:p>
@@ -2831,16 +2827,14 @@
         </w:tabs>
         <w:spacing w:after="0"/>
         <w:rPr>
-          <w:strike/>
-          <w:lang w:val="fr-FR"/>
-        </w:rPr>
-      </w:pPr>
-      <w:r>
-        <w:rPr>
-          <w:strike/>
-          <w:lang w:val="fr-FR"/>
-        </w:rPr>
-        <w:t>-interaction reciproque</w:t>
+          <w:lang w:val="fr-FR"/>
+        </w:rPr>
+      </w:pPr>
+      <w:r>
+        <w:rPr>
+          <w:lang w:val="fr-FR"/>
+        </w:rPr>
+        <w:t xml:space="preserve">Mise en evidence du pays selectionné sur le TM et la grid : </w:t>
       </w:r>
     </w:p>
     <w:p>
@@ -2857,7 +2851,8 @@
         <w:rPr>
           <w:lang w:val="fr-FR"/>
         </w:rPr>
-        <w:t>-cas ou toutes les cases de la hierarchy sont cochées (sauf la colonne numerique bien sur)</w:t>
+        <w:lastRenderedPageBreak/>
+        <w:t>-Le ZC garde ses couleurs aleatoires sauf au dernier rang ou on choisit un bleu, et plus clair pour le pays selectionné</w:t>
       </w:r>
     </w:p>
     <w:p>
@@ -2874,20 +2869,7 @@
         <w:rPr>
           <w:lang w:val="fr-FR"/>
         </w:rPr>
-        <w:lastRenderedPageBreak/>
-        <w:t xml:space="preserve">-retour de la map (retour en recliquant sur le meme pays qu’avant mais pas pratique </w:t>
-      </w:r>
-      <w:r>
-        <w:rPr>
-          <w:lang w:val="fr-FR"/>
-        </w:rPr>
-        <w:sym w:font="Wingdings" w:char="F0E0"/>
-      </w:r>
-      <w:r>
-        <w:rPr>
-          <w:lang w:val="fr-FR"/>
-        </w:rPr>
-        <w:t xml:space="preserve"> bouton retour ?)</w:t>
+        <w:t>-La colonne associée au pays selectionné prend un fond bleu.</w:t>
       </w:r>
     </w:p>
     <w:p>
@@ -2900,6 +2882,97 @@
           <w:lang w:val="fr-FR"/>
         </w:rPr>
       </w:pPr>
+    </w:p>
+    <w:p>
+      <w:pPr>
+        <w:tabs>
+          <w:tab w:val="center" w:pos="4536"/>
+        </w:tabs>
+        <w:spacing w:after="0"/>
+        <w:rPr>
+          <w:lang w:val="fr-FR"/>
+        </w:rPr>
+      </w:pPr>
+      <w:r>
+        <w:rPr>
+          <w:lang w:val="fr-FR"/>
+        </w:rPr>
+        <w:t>Reste a faire :</w:t>
+      </w:r>
+    </w:p>
+    <w:p>
+      <w:pPr>
+        <w:tabs>
+          <w:tab w:val="center" w:pos="4536"/>
+        </w:tabs>
+        <w:spacing w:after="0"/>
+        <w:rPr>
+          <w:strike/>
+          <w:lang w:val="fr-FR"/>
+        </w:rPr>
+      </w:pPr>
+      <w:r>
+        <w:rPr>
+          <w:strike/>
+          <w:lang w:val="fr-FR"/>
+        </w:rPr>
+        <w:t>-interaction du ZC</w:t>
+      </w:r>
+    </w:p>
+    <w:p>
+      <w:pPr>
+        <w:tabs>
+          <w:tab w:val="center" w:pos="4536"/>
+        </w:tabs>
+        <w:spacing w:after="0"/>
+        <w:rPr>
+          <w:strike/>
+          <w:lang w:val="fr-FR"/>
+        </w:rPr>
+      </w:pPr>
+      <w:r>
+        <w:rPr>
+          <w:strike/>
+          <w:lang w:val="fr-FR"/>
+        </w:rPr>
+        <w:t>-interaction reciproque</w:t>
+      </w:r>
+    </w:p>
+    <w:p>
+      <w:pPr>
+        <w:tabs>
+          <w:tab w:val="center" w:pos="4536"/>
+        </w:tabs>
+        <w:spacing w:after="0"/>
+        <w:rPr>
+          <w:lang w:val="fr-FR"/>
+        </w:rPr>
+      </w:pPr>
+      <w:r>
+        <w:rPr>
+          <w:lang w:val="fr-FR"/>
+        </w:rPr>
+        <w:t>-cas ou toutes les cases de la hierarchy sont cochées (sauf la colonne numerique bien sur)</w:t>
+      </w:r>
+    </w:p>
+    <w:p>
+      <w:pPr>
+        <w:tabs>
+          <w:tab w:val="center" w:pos="4536"/>
+        </w:tabs>
+        <w:spacing w:after="0"/>
+        <w:rPr>
+          <w:lang w:val="fr-FR"/>
+        </w:rPr>
+      </w:pPr>
+      <w:r>
+        <w:rPr>
+          <w:lang w:val="fr-FR"/>
+        </w:rPr>
+        <w:t>-marqueur du pays selectionné sur le ZC</w:t>
+      </w:r>
+      <w:bookmarkStart w:id="0" w:name="_GoBack"/>
+      <w:bookmarkEnd w:id="0"/>
     </w:p>
     <w:sectPr>
       <w:pgSz w:w="11906" w:h="16838"/>
@@ -3730,7 +3803,7 @@
 </file>
 
 <file path=customXml/itemProps1.xml><?xml version="1.0" encoding="utf-8"?>
-<ds:datastoreItem xmlns:ds="http://schemas.openxmlformats.org/officeDocument/2006/customXml" ds:itemID="{ACFA3FB9-29E4-478F-9307-E1DBED637522}">
+<ds:datastoreItem xmlns:ds="http://schemas.openxmlformats.org/officeDocument/2006/customXml" ds:itemID="{E3DCB0AE-E476-48FD-920F-1E1CBF10D4D7}">
   <ds:schemaRefs>
     <ds:schemaRef ds:uri="http://schemas.openxmlformats.org/officeDocument/2006/bibliography"/>
   </ds:schemaRefs>

</xml_diff>

<commit_message>
Interaction avec la grille
La grille peut controller les autres elements du dashboard (interaction
bilaterale).
Reste a voir si bug il y a et a mettre en couleur les elements quand le
filtre de la grille est appliqué sur un nom. ( = un seul element
selectionné)
</commit_message>
<xml_diff>
--- a/Documentation/Carnet de bord.docx
+++ b/Documentation/Carnet de bord.docx
@@ -3080,8 +3080,185 @@
         </w:rPr>
         <w:t>En attendant : mise en place du filtre associé (avec un element par niveau de hierarchy, meme quand l’utilisateur ne rentre qu’un ou deux niveau).</w:t>
       </w:r>
+    </w:p>
+    <w:p>
+      <w:pPr>
+        <w:tabs>
+          <w:tab w:val="center" w:pos="4536"/>
+        </w:tabs>
+        <w:spacing w:after="0"/>
+        <w:rPr>
+          <w:lang w:val="fr-FR"/>
+        </w:rPr>
+      </w:pPr>
+    </w:p>
+    <w:p>
+      <w:pPr>
+        <w:tabs>
+          <w:tab w:val="center" w:pos="4536"/>
+        </w:tabs>
+        <w:spacing w:after="0"/>
+        <w:rPr>
+          <w:lang w:val="fr-FR"/>
+        </w:rPr>
+      </w:pPr>
+      <w:r>
+        <w:rPr>
+          <w:lang w:val="fr-FR"/>
+        </w:rPr>
+        <w:t>26/04 : Resolution du probleme de l’interaction grille : au lieu de chercher un evenement qui declancherait mes actions, je l’ai créé : j’utilise un div non affiché (display none) dans lequel, a la fin de chaque reload de la grille (loadComplete), j’affiche les filtres de la grille. Je guette alors le changement de texte dans cette balise -&gt; si changement, on active les différentes actions : zoom des circles, treemap et pays.</w:t>
+      </w:r>
+    </w:p>
+    <w:p>
+      <w:pPr>
+        <w:tabs>
+          <w:tab w:val="center" w:pos="4536"/>
+        </w:tabs>
+        <w:spacing w:after="0"/>
+        <w:rPr>
+          <w:lang w:val="fr-FR"/>
+        </w:rPr>
+      </w:pPr>
+      <w:r>
+        <w:rPr>
+          <w:lang w:val="fr-FR"/>
+        </w:rPr>
+        <w:t>Ne pas oublier aussi de remettre la balise a zero tout de suite, sinon on ne peut pas faire deux fois la meme recherche (pas tres utile….sauf quand on touche aux autres elements du dashbord entre temps !</w:t>
+      </w:r>
       <w:bookmarkStart w:id="0" w:name="_GoBack"/>
       <w:bookmarkEnd w:id="0"/>
+      <w:r>
+        <w:rPr>
+          <w:lang w:val="fr-FR"/>
+        </w:rPr>
+        <w:t>)</w:t>
+      </w:r>
+    </w:p>
+    <w:p>
+      <w:pPr>
+        <w:tabs>
+          <w:tab w:val="center" w:pos="4536"/>
+        </w:tabs>
+        <w:spacing w:after="0"/>
+        <w:rPr>
+          <w:lang w:val="fr-FR"/>
+        </w:rPr>
+      </w:pPr>
+    </w:p>
+    <w:p>
+      <w:pPr>
+        <w:tabs>
+          <w:tab w:val="center" w:pos="4536"/>
+        </w:tabs>
+        <w:spacing w:after="0"/>
+        <w:rPr>
+          <w:lang w:val="fr-FR"/>
+        </w:rPr>
+      </w:pPr>
+      <w:r>
+        <w:rPr>
+          <w:lang w:val="fr-FR"/>
+        </w:rPr>
+        <w:t xml:space="preserve">Probleme possible : </w:t>
+      </w:r>
+    </w:p>
+    <w:p>
+      <w:pPr>
+        <w:tabs>
+          <w:tab w:val="center" w:pos="4536"/>
+        </w:tabs>
+        <w:spacing w:after="0"/>
+        <w:rPr>
+          <w:lang w:val="fr-FR"/>
+        </w:rPr>
+      </w:pPr>
+      <w:r>
+        <w:rPr>
+          <w:strike/>
+          <w:lang w:val="fr-FR"/>
+        </w:rPr>
+        <w:t xml:space="preserve">-aucun pays ne correspond </w:t>
+      </w:r>
+      <w:r>
+        <w:rPr>
+          <w:strike/>
+          <w:lang w:val="fr-FR"/>
+        </w:rPr>
+        <w:t>à</w:t>
+      </w:r>
+      <w:r>
+        <w:rPr>
+          <w:strike/>
+          <w:lang w:val="fr-FR"/>
+        </w:rPr>
+        <w:t xml:space="preserve"> la recherche</w:t>
+      </w:r>
+      <w:r>
+        <w:rPr>
+          <w:lang w:val="fr-FR"/>
+        </w:rPr>
+        <w:t xml:space="preserve">. </w:t>
+      </w:r>
+      <w:r>
+        <w:rPr>
+          <w:lang w:val="fr-FR"/>
+        </w:rPr>
+        <w:t>//test sur le nombre de colone du tableau avant zoom</w:t>
+      </w:r>
+      <w:r>
+        <w:rPr>
+          <w:lang w:val="fr-FR"/>
+        </w:rPr>
+        <w:t> </w:t>
+      </w:r>
+    </w:p>
+    <w:p>
+      <w:pPr>
+        <w:tabs>
+          <w:tab w:val="center" w:pos="4536"/>
+        </w:tabs>
+        <w:spacing w:after="0"/>
+        <w:rPr>
+          <w:lang w:val="fr-FR"/>
+        </w:rPr>
+      </w:pPr>
+      <w:r>
+        <w:rPr>
+          <w:strike/>
+          <w:lang w:val="fr-FR"/>
+        </w:rPr>
+        <w:t>-la recherche est effectué sur la value.</w:t>
+      </w:r>
+      <w:r>
+        <w:rPr>
+          <w:strike/>
+          <w:lang w:val="fr-FR"/>
+        </w:rPr>
+        <w:t xml:space="preserve"> </w:t>
+      </w:r>
+      <w:r>
+        <w:rPr>
+          <w:lang w:val="fr-FR"/>
+        </w:rPr>
+        <w:t>// cas reglé par comparaison a ce qui n’est pas Hierarchisé</w:t>
+      </w:r>
+    </w:p>
+    <w:p>
+      <w:pPr>
+        <w:tabs>
+          <w:tab w:val="center" w:pos="4536"/>
+        </w:tabs>
+        <w:spacing w:after="0"/>
+        <w:rPr>
+          <w:lang w:val="fr-FR"/>
+        </w:rPr>
+      </w:pPr>
+      <w:r>
+        <w:rPr>
+          <w:lang w:val="fr-FR"/>
+        </w:rPr>
+        <w:t>-couleur en cas de recherche ciblée</w:t>
+      </w:r>
     </w:p>
     <w:p>
       <w:pPr>
@@ -4031,7 +4208,7 @@
 </file>
 
 <file path=customXml/itemProps1.xml><?xml version="1.0" encoding="utf-8"?>
-<ds:datastoreItem xmlns:ds="http://schemas.openxmlformats.org/officeDocument/2006/customXml" ds:itemID="{0941BC64-3AF8-4782-AA5C-4590B2EA995C}">
+<ds:datastoreItem xmlns:ds="http://schemas.openxmlformats.org/officeDocument/2006/customXml" ds:itemID="{F0782233-09B4-476E-A00E-6545A07BC3BB}">
   <ds:schemaRefs>
     <ds:schemaRef ds:uri="http://schemas.openxmlformats.org/officeDocument/2006/bibliography"/>
   </ds:schemaRefs>

</xml_diff>